<commit_message>
Doc OK except examples
</commit_message>
<xml_diff>
--- a/Doc.docx
+++ b/Doc.docx
@@ -1,30 +1,275 @@
 
 <file path=word/document.xml><?xml version="1.0" encoding="utf-8"?>
-<w:document xmlns:wpc="http://schemas.microsoft.com/office/word/2010/wordprocessingCanvas" xmlns:cx="http://schemas.microsoft.com/office/drawing/2014/chartex" xmlns:mc="http://schemas.openxmlformats.org/markup-compatibility/2006" xmlns:o="urn:schemas-microsoft-com:office:office" xmlns:r="http://schemas.openxmlformats.org/officeDocument/2006/relationships" xmlns:m="http://schemas.openxmlformats.org/officeDocument/2006/math" xmlns:v="urn:schemas-microsoft-com:vml" xmlns:wp14="http://schemas.microsoft.com/office/word/2010/wordprocessingDrawing" xmlns:wp="http://schemas.openxmlformats.org/drawingml/2006/wordprocessingDrawing" xmlns:w10="urn:schemas-microsoft-com:office:word" xmlns:w="http://schemas.openxmlformats.org/wordprocessingml/2006/main" xmlns:w14="http://schemas.microsoft.com/office/word/2010/wordml" xmlns:w15="http://schemas.microsoft.com/office/word/2012/wordml" xmlns:w16se="http://schemas.microsoft.com/office/word/2015/wordml/symex" xmlns:wpg="http://schemas.microsoft.com/office/word/2010/wordprocessingGroup" xmlns:wpi="http://schemas.microsoft.com/office/word/2010/wordprocessingInk" xmlns:wne="http://schemas.microsoft.com/office/word/2006/wordml" xmlns:wps="http://schemas.microsoft.com/office/word/2010/wordprocessingShape" mc:Ignorable="w14 w15 w16se wp14">
+<w:document xmlns:wpc="http://schemas.microsoft.com/office/word/2010/wordprocessingCanvas" xmlns:cx="http://schemas.microsoft.com/office/drawing/2014/chartex" xmlns:cx1="http://schemas.microsoft.com/office/drawing/2015/9/8/chartex" xmlns:cx2="http://schemas.microsoft.com/office/drawing/2015/10/21/chartex" xmlns:cx3="http://schemas.microsoft.com/office/drawing/2016/5/9/chartex" xmlns:cx4="http://schemas.microsoft.com/office/drawing/2016/5/10/chartex" xmlns:cx5="http://schemas.microsoft.com/office/drawing/2016/5/11/chartex" xmlns:cx6="http://schemas.microsoft.com/office/drawing/2016/5/12/chartex" xmlns:cx7="http://schemas.microsoft.com/office/drawing/2016/5/13/chartex" xmlns:cx8="http://schemas.microsoft.com/office/drawing/2016/5/14/chartex" xmlns:mc="http://schemas.openxmlformats.org/markup-compatibility/2006" xmlns:aink="http://schemas.microsoft.com/office/drawing/2016/ink" xmlns:am3d="http://schemas.microsoft.com/office/drawing/2017/model3d" xmlns:o="urn:schemas-microsoft-com:office:office" xmlns:r="http://schemas.openxmlformats.org/officeDocument/2006/relationships" xmlns:m="http://schemas.openxmlformats.org/officeDocument/2006/math" xmlns:v="urn:schemas-microsoft-com:vml" xmlns:wp14="http://schemas.microsoft.com/office/word/2010/wordprocessingDrawing" xmlns:wp="http://schemas.openxmlformats.org/drawingml/2006/wordprocessingDrawing" xmlns:w10="urn:schemas-microsoft-com:office:word" xmlns:w="http://schemas.openxmlformats.org/wordprocessingml/2006/main" xmlns:w14="http://schemas.microsoft.com/office/word/2010/wordml" xmlns:w15="http://schemas.microsoft.com/office/word/2012/wordml" xmlns:w16cid="http://schemas.microsoft.com/office/word/2016/wordml/cid" xmlns:w16se="http://schemas.microsoft.com/office/word/2015/wordml/symex" xmlns:wpg="http://schemas.microsoft.com/office/word/2010/wordprocessingGroup" xmlns:wpi="http://schemas.microsoft.com/office/word/2010/wordprocessingInk" xmlns:wne="http://schemas.microsoft.com/office/word/2006/wordml" xmlns:wps="http://schemas.microsoft.com/office/word/2010/wordprocessingShape" mc:Ignorable="w14 w15 w16se w16cid wp14">
   <w:body>
     <w:p>
+      <w:pPr>
+        <w:jc w:val="center"/>
+        <w:rPr>
+          <w:b/>
+          <w:bCs/>
+          <w:sz w:val="52"/>
+          <w:szCs w:val="52"/>
+        </w:rPr>
+      </w:pPr>
+      <w:r>
+        <w:rPr>
+          <w:b/>
+          <w:bCs/>
+          <w:sz w:val="52"/>
+          <w:szCs w:val="52"/>
+        </w:rPr>
+        <w:t>B</w:t>
+      </w:r>
+      <w:r>
+        <w:rPr>
+          <w:b/>
+          <w:bCs/>
+          <w:sz w:val="52"/>
+          <w:szCs w:val="52"/>
+        </w:rPr>
+        <w:t>ehaviour</w:t>
+      </w:r>
+      <w:r>
+        <w:rPr>
+          <w:b/>
+          <w:bCs/>
+          <w:sz w:val="52"/>
+          <w:szCs w:val="52"/>
+        </w:rPr>
+        <w:t xml:space="preserve"> </w:t>
+      </w:r>
+      <w:r>
+        <w:rPr>
+          <w:b/>
+          <w:bCs/>
+          <w:sz w:val="52"/>
+          <w:szCs w:val="52"/>
+        </w:rPr>
+        <w:t>toolbox</w:t>
+      </w:r>
+    </w:p>
+    <w:p>
+      <w:r>
+        <w:t>This toolbox was created to streamline ROI selection for Video acquisition in the SilverLab. The general use case is the following one:</w:t>
+      </w:r>
+    </w:p>
+    <w:p>
+      <w:pPr>
+        <w:pStyle w:val="Paragraphedeliste"/>
+        <w:numPr>
+          <w:ilvl w:val="0"/>
+          <w:numId w:val="7"/>
+        </w:numPr>
+      </w:pPr>
+      <w:r>
+        <w:t>You recorded mouse behaviour using one or multiple camera.</w:t>
+      </w:r>
+    </w:p>
+    <w:p>
+      <w:pPr>
+        <w:pStyle w:val="Paragraphedeliste"/>
+        <w:numPr>
+          <w:ilvl w:val="0"/>
+          <w:numId w:val="7"/>
+        </w:numPr>
+      </w:pPr>
+      <w:r>
+        <w:t xml:space="preserve">You need to check all your many </w:t>
+      </w:r>
       <w:proofErr w:type="spellStart"/>
+      <w:r>
+        <w:t>many</w:t>
+      </w:r>
+      <w:proofErr w:type="spellEnd"/>
+      <w:r>
+        <w:t xml:space="preserve"> videos, and select some ROI (for motion index, </w:t>
+      </w:r>
+      <w:proofErr w:type="spellStart"/>
+      <w:r>
+        <w:t>pupile</w:t>
+      </w:r>
+      <w:proofErr w:type="spellEnd"/>
+      <w:r>
+        <w:t xml:space="preserve"> tracking</w:t>
+      </w:r>
+    </w:p>
+    <w:p>
+      <w:pPr>
+        <w:pStyle w:val="Paragraphedeliste"/>
+        <w:numPr>
+          <w:ilvl w:val="0"/>
+          <w:numId w:val="7"/>
+        </w:numPr>
+      </w:pPr>
+      <w:r>
+        <w:t xml:space="preserve">The location of these ROI is not </w:t>
+      </w:r>
       <w:proofErr w:type="gramStart"/>
       <w:r>
-        <w:t>Preprocessing</w:t>
-      </w:r>
-      <w:proofErr w:type="spellEnd"/>
-      <w:r>
-        <w:t xml:space="preserve"> :</w:t>
+        <w:t>exactly the same</w:t>
       </w:r>
       <w:proofErr w:type="gramEnd"/>
       <w:r>
-        <w:t xml:space="preserve"> Before starting, you must put all your video of interest together, and if possible remove all the video belonging to other experiments elsewhere. The videos must be organized as </w:t>
+        <w:t xml:space="preserve"> across days, so you need to do visual inspection</w:t>
+      </w:r>
+    </w:p>
+    <w:p>
+      <w:r>
+        <w:t xml:space="preserve">This toolbox will help go through all the video as fast as possible, easily manipulate/Select ROIs. The Results are stored in a database-like structure (see below). ROI location and </w:t>
       </w:r>
       <w:proofErr w:type="gramStart"/>
       <w:r>
-        <w:t>follow :</w:t>
+        <w:t>other</w:t>
       </w:r>
       <w:proofErr w:type="gramEnd"/>
-    </w:p>
-    <w:p>
-      <w:pPr>
-        <w:pStyle w:val="ListParagraph"/>
+      <w:r>
+        <w:t xml:space="preserve"> video info can be manipulated to do batch analysis. The only preparatory work required is to regroup the videos folders by day and experiments.</w:t>
+      </w:r>
+    </w:p>
+    <w:p>
+      <w:pPr>
+        <w:pStyle w:val="Titre1"/>
+      </w:pPr>
+      <w:r>
+        <w:t>Setup and general information</w:t>
+      </w:r>
+    </w:p>
+    <w:p>
+      <w:pPr>
+        <w:pStyle w:val="Titre2"/>
+      </w:pPr>
+      <w:r>
+        <w:t>Setup</w:t>
+      </w:r>
+    </w:p>
+    <w:p>
+      <w:r>
+        <w:t>The current toolbox is in</w:t>
+      </w:r>
+      <w:r>
+        <w:t xml:space="preserve"> the private repository</w:t>
+      </w:r>
+      <w:r>
+        <w:t>:</w:t>
+      </w:r>
+    </w:p>
+    <w:p>
+      <w:hyperlink r:id="rId5" w:history="1">
+        <w:r>
+          <w:rPr>
+            <w:rStyle w:val="Lienhypertexte"/>
+          </w:rPr>
+          <w:t>https://github.com/SilverLabUCL/behaviour_toolbox</w:t>
+        </w:r>
+      </w:hyperlink>
+    </w:p>
+    <w:p>
+      <w:r>
+        <w:t>Please use the master branch</w:t>
+      </w:r>
+      <w:r>
+        <w:t>, Contact Antoine if you don’t have access</w:t>
+      </w:r>
+    </w:p>
+    <w:p>
+      <w:pPr>
+        <w:rPr>
+          <w:rStyle w:val="Titre2Car"/>
+        </w:rPr>
+      </w:pPr>
+      <w:r>
+        <w:rPr>
+          <w:rStyle w:val="Titre2Car"/>
+        </w:rPr>
+        <w:t xml:space="preserve">Video Folder </w:t>
+      </w:r>
+      <w:r>
+        <w:rPr>
+          <w:rStyle w:val="Titre2Car"/>
+        </w:rPr>
+        <w:t>Pre</w:t>
+      </w:r>
+      <w:r>
+        <w:rPr>
+          <w:rStyle w:val="Titre2Car"/>
+        </w:rPr>
+        <w:t>-</w:t>
+      </w:r>
+      <w:r>
+        <w:rPr>
+          <w:rStyle w:val="Titre2Car"/>
+        </w:rPr>
+        <w:t>processing</w:t>
+      </w:r>
+    </w:p>
+    <w:p>
+      <w:r>
+        <w:t>The datab</w:t>
+      </w:r>
+      <w:r>
+        <w:t>a</w:t>
+      </w:r>
+      <w:r>
+        <w:t>se use</w:t>
+      </w:r>
+      <w:r>
+        <w:t>s</w:t>
+      </w:r>
+      <w:r>
+        <w:t xml:space="preserve"> </w:t>
+      </w:r>
+      <w:r>
+        <w:t>the lab filename system to</w:t>
+      </w:r>
+      <w:r>
+        <w:t xml:space="preserve"> organise the results. </w:t>
+      </w:r>
+      <w:r>
+        <w:t>Before starting, you must put all your video of interest together</w:t>
+      </w:r>
+      <w:r>
+        <w:t xml:space="preserve">, in a same </w:t>
+      </w:r>
+      <w:r>
+        <w:t xml:space="preserve">“top </w:t>
+      </w:r>
+      <w:r>
+        <w:t>folder</w:t>
+      </w:r>
+      <w:r>
+        <w:t>”</w:t>
+      </w:r>
+      <w:r>
+        <w:t xml:space="preserve">, and if </w:t>
+      </w:r>
+      <w:r>
+        <w:t>possible,</w:t>
+      </w:r>
+      <w:r>
+        <w:t xml:space="preserve"> move all the video belonging to other experiments elsewhere</w:t>
+      </w:r>
+      <w:r>
+        <w:t>, in another folder</w:t>
+      </w:r>
+      <w:r>
+        <w:t xml:space="preserve">. </w:t>
+      </w:r>
+      <w:r>
+        <w:t>The system uses the fact that videos taken during a same experiment point at the same location. Therefore, they must be regrouped by experiments.</w:t>
+      </w:r>
+    </w:p>
+    <w:p>
+      <w:r>
+        <w:t xml:space="preserve">The videos must be organized as </w:t>
+      </w:r>
+      <w:r>
+        <w:t>follow:</w:t>
+      </w:r>
+    </w:p>
+    <w:p>
+      <w:pPr>
+        <w:pStyle w:val="Paragraphedeliste"/>
         <w:numPr>
           <w:ilvl w:val="0"/>
           <w:numId w:val="3"/>
@@ -41,7 +286,7 @@
     </w:p>
     <w:p>
       <w:pPr>
-        <w:pStyle w:val="ListParagraph"/>
+        <w:pStyle w:val="Paragraphedeliste"/>
         <w:numPr>
           <w:ilvl w:val="1"/>
           <w:numId w:val="3"/>
@@ -66,7 +311,7 @@
     </w:p>
     <w:p>
       <w:pPr>
-        <w:pStyle w:val="ListParagraph"/>
+        <w:pStyle w:val="Paragraphedeliste"/>
         <w:numPr>
           <w:ilvl w:val="2"/>
           <w:numId w:val="3"/>
@@ -78,7 +323,7 @@
     </w:p>
     <w:p>
       <w:pPr>
-        <w:pStyle w:val="ListParagraph"/>
+        <w:pStyle w:val="Paragraphedeliste"/>
         <w:numPr>
           <w:ilvl w:val="3"/>
           <w:numId w:val="3"/>
@@ -139,18 +384,19 @@
       <w:r>
         <w:t xml:space="preserve">Each </w:t>
       </w:r>
-      <w:proofErr w:type="spellStart"/>
-      <w:r>
-        <w:t>labview</w:t>
-      </w:r>
-      <w:proofErr w:type="spellEnd"/>
-      <w:r>
-        <w:t xml:space="preserve"> video folder is expected be as follow</w:t>
-      </w:r>
-    </w:p>
-    <w:p>
-      <w:pPr>
-        <w:pStyle w:val="ListParagraph"/>
+      <w:r>
+        <w:t>LabVIEW</w:t>
+      </w:r>
+      <w:r>
+        <w:t xml:space="preserve"> video folder is expected </w:t>
+      </w:r>
+      <w:r>
+        <w:t>to contain the following elements:</w:t>
+      </w:r>
+    </w:p>
+    <w:p>
+      <w:pPr>
+        <w:pStyle w:val="Paragraphedeliste"/>
         <w:numPr>
           <w:ilvl w:val="0"/>
           <w:numId w:val="3"/>
@@ -204,7 +450,7 @@
     </w:p>
     <w:p>
       <w:pPr>
-        <w:pStyle w:val="ListParagraph"/>
+        <w:pStyle w:val="Paragraphedeliste"/>
       </w:pPr>
       <w:proofErr w:type="spellStart"/>
       <w:r>
@@ -217,7 +463,7 @@
     </w:p>
     <w:p>
       <w:pPr>
-        <w:pStyle w:val="ListParagraph"/>
+        <w:pStyle w:val="Paragraphedeliste"/>
         <w:numPr>
           <w:ilvl w:val="1"/>
           <w:numId w:val="3"/>
@@ -258,15 +504,12 @@
       </w:r>
       <w:proofErr w:type="spellEnd"/>
       <w:r>
-        <w:t>”</w:t>
-      </w:r>
-      <w:r>
-        <w:t xml:space="preserve"> subfolder</w:t>
-      </w:r>
-    </w:p>
-    <w:p>
-      <w:pPr>
-        <w:pStyle w:val="ListParagraph"/>
+        <w:t>” subfolder</w:t>
+      </w:r>
+    </w:p>
+    <w:p>
+      <w:pPr>
+        <w:pStyle w:val="Paragraphedeliste"/>
         <w:ind w:left="1440"/>
       </w:pPr>
       <w:r>
@@ -275,7 +518,7 @@
     </w:p>
     <w:p>
       <w:pPr>
-        <w:pStyle w:val="ListParagraph"/>
+        <w:pStyle w:val="Paragraphedeliste"/>
         <w:ind w:left="1440"/>
       </w:pPr>
       <w:proofErr w:type="spellStart"/>
@@ -289,27 +532,21 @@
     </w:p>
     <w:p>
       <w:pPr>
-        <w:pStyle w:val="ListParagraph"/>
+        <w:pStyle w:val="Paragraphedeliste"/>
         <w:ind w:left="1440"/>
       </w:pPr>
       <w:r>
-        <w:t>YYY</w:t>
-      </w:r>
-      <w:r>
-        <w:t>Cam-1.avi</w:t>
-      </w:r>
-    </w:p>
-    <w:p>
-      <w:pPr>
-        <w:pStyle w:val="ListParagraph"/>
+        <w:t>YYYCam-1.avi</w:t>
+      </w:r>
+    </w:p>
+    <w:p>
+      <w:pPr>
+        <w:pStyle w:val="Paragraphedeliste"/>
         <w:ind w:left="1440"/>
       </w:pPr>
       <w:proofErr w:type="spellStart"/>
       <w:r>
-        <w:t>YYY</w:t>
-      </w:r>
-      <w:r>
-        <w:t>Cam</w:t>
+        <w:t>YYYCam</w:t>
       </w:r>
       <w:proofErr w:type="spellEnd"/>
       <w:r>
@@ -318,125 +555,197 @@
     </w:p>
     <w:p>
       <w:pPr>
-        <w:pStyle w:val="ListParagraph"/>
+        <w:pStyle w:val="Paragraphedeliste"/>
         <w:ind w:left="1440"/>
       </w:pPr>
     </w:p>
-    <w:p/>
-    <w:p>
-      <w:r>
-        <w:t>Behaviour Toolbox</w:t>
-      </w:r>
-    </w:p>
-    <w:p/>
-    <w:p>
-      <w:pPr>
-        <w:pStyle w:val="ListParagraph"/>
-        <w:numPr>
-          <w:ilvl w:val="0"/>
-          <w:numId w:val="1"/>
-        </w:numPr>
-      </w:pPr>
-      <w:r>
-        <w:t xml:space="preserve">Start the process </w:t>
-      </w:r>
-    </w:p>
-    <w:p>
-      <w:pPr>
-        <w:pStyle w:val="ListParagraph"/>
-      </w:pPr>
-      <w:r>
-        <w:t>```</w:t>
-      </w:r>
+    <w:p>
+      <w:r>
+        <w:lastRenderedPageBreak/>
+        <w:t>Note: an “experiment” is defined by a series of consecutive video recordings where ROIs will be identical. Some computation will be shared between videos of the same experiment, using the same ROI location across the recordings, which means the camera must not have. If you had to move some cameras during an experiment, it is recommended to split the experiment in 2.</w:t>
+      </w:r>
+    </w:p>
+    <w:p>
+      <w:pPr>
+        <w:pStyle w:val="Titre2"/>
+      </w:pPr>
+      <w:r>
+        <w:t xml:space="preserve">General </w:t>
+      </w:r>
+      <w:r>
+        <w:t xml:space="preserve">data </w:t>
+      </w:r>
+      <w:r>
+        <w:t>structure</w:t>
+      </w:r>
+    </w:p>
+    <w:p>
+      <w:r>
+        <w:t>The data is organised following a hierarchical structure. E</w:t>
+      </w:r>
+      <w:r>
+        <w:t>a</w:t>
+      </w:r>
+      <w:r>
+        <w:t>ch level is defined by a class, with its own methods and dynamic properties</w:t>
+      </w:r>
+    </w:p>
+    <w:p>
       <w:proofErr w:type="spellStart"/>
       <w:r>
-        <w:t>Behaviour_analysis</w:t>
+        <w:t>Analysis</w:t>
+      </w:r>
+      <w:r>
+        <w:t>_</w:t>
+      </w:r>
+      <w:r>
+        <w:t>set</w:t>
       </w:r>
       <w:proofErr w:type="spellEnd"/>
-      <w:r>
-        <w:t>```</w:t>
-      </w:r>
-    </w:p>
-    <w:p>
-      <w:pPr>
-        <w:pStyle w:val="ListParagraph"/>
-      </w:pPr>
-    </w:p>
-    <w:p>
-      <w:pPr>
-        <w:pStyle w:val="ListParagraph"/>
-      </w:pPr>
-      <w:r>
+    </w:p>
+    <w:p>
+      <w:r>
+        <w:tab/>
+        <w:t>Experiment</w:t>
+      </w:r>
+    </w:p>
+    <w:p>
+      <w:r>
+        <w:tab/>
+      </w:r>
+      <w:r>
+        <w:tab/>
+        <w:t>Recording</w:t>
+      </w:r>
+    </w:p>
+    <w:p>
+      <w:r>
+        <w:tab/>
+      </w:r>
+      <w:r>
+        <w:tab/>
+      </w:r>
+      <w:r>
+        <w:tab/>
+        <w:t>Video</w:t>
+      </w:r>
+    </w:p>
+    <w:p>
+      <w:r>
+        <w:tab/>
+      </w:r>
+      <w:r>
+        <w:tab/>
+      </w:r>
+      <w:r>
+        <w:tab/>
+      </w:r>
+      <w:r>
+        <w:tab/>
+        <w:t>ROI</w:t>
+      </w:r>
+    </w:p>
+    <w:p>
+      <w:r>
+        <w:tab/>
+      </w:r>
+      <w:r>
+        <w:tab/>
+      </w:r>
+    </w:p>
+    <w:p>
+      <w:r>
+        <w:t xml:space="preserve">Each parent structure can list its children properties. See class </w:t>
+      </w:r>
+      <w:proofErr w:type="gramStart"/>
+      <w:r>
+        <w:t>documentation, or</w:t>
+      </w:r>
+      <w:proofErr w:type="gramEnd"/>
+      <w:r>
+        <w:t xml:space="preserve"> use cases at the end of the documentation for more details.</w:t>
+      </w:r>
+    </w:p>
+    <w:p>
+      <w:pPr>
+        <w:pStyle w:val="Titre1"/>
+      </w:pPr>
+      <w:r>
+        <w:t>First run</w:t>
+      </w:r>
+      <w:r>
+        <w:t xml:space="preserve"> and database initialization</w:t>
+      </w:r>
+    </w:p>
+    <w:p>
+      <w:pPr>
+        <w:pStyle w:val="Titre2"/>
+      </w:pPr>
+      <w:r>
+        <w:t>Initialise the toolbox</w:t>
+      </w:r>
+    </w:p>
+    <w:p>
+      <w:pPr>
+        <w:pStyle w:val="Paragraphedeliste"/>
+      </w:pPr>
+      <w:r>
+        <w:t>Start the GUI by typing</w:t>
+      </w:r>
+    </w:p>
+    <w:p>
+      <w:pPr>
+        <w:pStyle w:val="Paragraphedeliste"/>
+      </w:pPr>
+      <w:r>
+        <w:t>something</w:t>
+      </w:r>
+      <w:r>
+        <w:t xml:space="preserve"> = </w:t>
+      </w:r>
+      <w:proofErr w:type="spellStart"/>
+      <w:r>
+        <w:t>Behaviour_</w:t>
+      </w:r>
+      <w:proofErr w:type="gramStart"/>
+      <w:r>
+        <w:t>analysis</w:t>
+      </w:r>
+      <w:proofErr w:type="spellEnd"/>
+      <w:r>
+        <w:t>(</w:t>
+      </w:r>
+      <w:proofErr w:type="gramEnd"/>
+      <w:r>
+        <w:t>);</w:t>
+      </w:r>
+    </w:p>
+    <w:p>
+      <w:pPr>
+        <w:pStyle w:val="Paragraphedeliste"/>
+      </w:pPr>
+      <w:r>
+        <w:t>This will open the GUI.</w:t>
+      </w:r>
+    </w:p>
+    <w:p>
+      <w:pPr>
+        <w:pStyle w:val="Paragraphedeliste"/>
+      </w:pPr>
+    </w:p>
+    <w:p>
+      <w:pPr>
+        <w:pStyle w:val="Paragraphedeliste"/>
+      </w:pPr>
+      <w:r>
+        <w:rPr>
+          <w:noProof/>
+        </w:rPr>
         <w:drawing>
           <wp:inline distT="0" distB="0" distL="0" distR="0" wp14:anchorId="2ED59451" wp14:editId="2F210DA2">
             <wp:extent cx="5731510" cy="3623310"/>
             <wp:effectExtent l="0" t="0" r="2540" b="0"/>
             <wp:docPr id="1" name="Picture 1"/>
-            <wp:cNvGraphicFramePr>
-              <a:graphicFrameLocks xmlns:a="http://schemas.openxmlformats.org/drawingml/2006/main" noChangeAspect="1"/>
-            </wp:cNvGraphicFramePr>
-            <a:graphic xmlns:a="http://schemas.openxmlformats.org/drawingml/2006/main">
-              <a:graphicData uri="http://schemas.openxmlformats.org/drawingml/2006/picture">
-                <pic:pic xmlns:pic="http://schemas.openxmlformats.org/drawingml/2006/picture">
-                  <pic:nvPicPr>
-                    <pic:cNvPr id="1" name=""/>
-                    <pic:cNvPicPr/>
-                  </pic:nvPicPr>
-                  <pic:blipFill>
-                    <a:blip r:embed="rId5"/>
-                    <a:stretch>
-                      <a:fillRect/>
-                    </a:stretch>
-                  </pic:blipFill>
-                  <pic:spPr>
-                    <a:xfrm>
-                      <a:off x="0" y="0"/>
-                      <a:ext cx="5731510" cy="3623310"/>
-                    </a:xfrm>
-                    <a:prstGeom prst="rect">
-                      <a:avLst/>
-                    </a:prstGeom>
-                  </pic:spPr>
-                </pic:pic>
-              </a:graphicData>
-            </a:graphic>
-          </wp:inline>
-        </w:drawing>
-      </w:r>
-    </w:p>
-    <w:p>
-      <w:pPr>
-        <w:pStyle w:val="ListParagraph"/>
-      </w:pPr>
-    </w:p>
-    <w:p>
-      <w:pPr>
-        <w:pStyle w:val="ListParagraph"/>
-      </w:pPr>
-    </w:p>
-    <w:p>
-      <w:pPr>
-        <w:pStyle w:val="ListParagraph"/>
-      </w:pPr>
-      <w:r>
-        <w:t xml:space="preserve">Start a new </w:t>
-      </w:r>
-      <w:proofErr w:type="gramStart"/>
-      <w:r>
-        <w:t>analysis :</w:t>
-      </w:r>
-      <w:proofErr w:type="gramEnd"/>
-    </w:p>
-    <w:p>
-      <w:pPr>
-        <w:pStyle w:val="ListParagraph"/>
-      </w:pPr>
-      <w:r>
-        <w:drawing>
-          <wp:inline distT="0" distB="0" distL="0" distR="0" wp14:anchorId="73AD6AF3" wp14:editId="71E51814">
-            <wp:extent cx="1343212" cy="447737"/>
-            <wp:effectExtent l="0" t="0" r="9525" b="9525"/>
-            <wp:docPr id="2" name="Picture 2"/>
             <wp:cNvGraphicFramePr>
               <a:graphicFrameLocks xmlns:a="http://schemas.openxmlformats.org/drawingml/2006/main" noChangeAspect="1"/>
             </wp:cNvGraphicFramePr>
@@ -456,6 +765,69 @@
                   <pic:spPr>
                     <a:xfrm>
                       <a:off x="0" y="0"/>
+                      <a:ext cx="5731510" cy="3623310"/>
+                    </a:xfrm>
+                    <a:prstGeom prst="rect">
+                      <a:avLst/>
+                    </a:prstGeom>
+                  </pic:spPr>
+                </pic:pic>
+              </a:graphicData>
+            </a:graphic>
+          </wp:inline>
+        </w:drawing>
+      </w:r>
+    </w:p>
+    <w:p>
+      <w:pPr>
+        <w:pStyle w:val="Paragraphedeliste"/>
+      </w:pPr>
+    </w:p>
+    <w:p>
+      <w:pPr>
+        <w:pStyle w:val="Paragraphedeliste"/>
+      </w:pPr>
+    </w:p>
+    <w:p>
+      <w:pPr>
+        <w:pStyle w:val="Titre2"/>
+      </w:pPr>
+      <w:r>
+        <w:t xml:space="preserve">Start a new </w:t>
+      </w:r>
+      <w:r>
+        <w:t>analysis:</w:t>
+      </w:r>
+    </w:p>
+    <w:p>
+      <w:r>
+        <w:rPr>
+          <w:noProof/>
+        </w:rPr>
+        <w:drawing>
+          <wp:inline distT="0" distB="0" distL="0" distR="0" wp14:anchorId="73AD6AF3" wp14:editId="71E51814">
+            <wp:extent cx="1343212" cy="447737"/>
+            <wp:effectExtent l="0" t="0" r="9525" b="9525"/>
+            <wp:docPr id="2" name="Picture 2"/>
+            <wp:cNvGraphicFramePr>
+              <a:graphicFrameLocks xmlns:a="http://schemas.openxmlformats.org/drawingml/2006/main" noChangeAspect="1"/>
+            </wp:cNvGraphicFramePr>
+            <a:graphic xmlns:a="http://schemas.openxmlformats.org/drawingml/2006/main">
+              <a:graphicData uri="http://schemas.openxmlformats.org/drawingml/2006/picture">
+                <pic:pic xmlns:pic="http://schemas.openxmlformats.org/drawingml/2006/picture">
+                  <pic:nvPicPr>
+                    <pic:cNvPr id="1" name=""/>
+                    <pic:cNvPicPr/>
+                  </pic:nvPicPr>
+                  <pic:blipFill>
+                    <a:blip r:embed="rId7"/>
+                    <a:stretch>
+                      <a:fillRect/>
+                    </a:stretch>
+                  </pic:blipFill>
+                  <pic:spPr>
+                    <a:xfrm>
+                      <a:off x="0" y="0"/>
                       <a:ext cx="1343212" cy="447737"/>
                     </a:xfrm>
                     <a:prstGeom prst="rect">
@@ -469,34 +841,56 @@
         </w:drawing>
       </w:r>
       <w:r>
-        <w:t>Select the folder where all your videos are</w:t>
+        <w:t xml:space="preserve">Select the folder </w:t>
+      </w:r>
+      <w:r>
+        <w:t>containing all your video (“</w:t>
+      </w:r>
+      <w:proofErr w:type="spellStart"/>
+      <w:r>
+        <w:t>Top_folder</w:t>
+      </w:r>
+      <w:proofErr w:type="spellEnd"/>
+      <w:r>
+        <w:t>”)</w:t>
+      </w:r>
+      <w:r>
+        <w:t>, as described before</w:t>
       </w:r>
       <w:r>
         <w:t>.</w:t>
       </w:r>
-    </w:p>
-    <w:p>
-      <w:pPr>
-        <w:pStyle w:val="ListParagraph"/>
-      </w:pPr>
-    </w:p>
-    <w:p>
-      <w:pPr>
-        <w:pStyle w:val="ListParagraph"/>
-      </w:pPr>
-      <w:r>
-        <w:t xml:space="preserve">This may take some time, in particular if the videos are on a remote server. </w:t>
-      </w:r>
-    </w:p>
-    <w:p>
-      <w:pPr>
-        <w:pStyle w:val="ListParagraph"/>
-      </w:pPr>
-    </w:p>
-    <w:p>
-      <w:pPr>
-        <w:pStyle w:val="ListParagraph"/>
-      </w:pPr>
+      <w:r>
+        <w:t xml:space="preserve"> All </w:t>
+      </w:r>
+      <w:r>
+        <w:t xml:space="preserve">valid </w:t>
+      </w:r>
+      <w:r>
+        <w:t xml:space="preserve">videos in this folder will be listed. </w:t>
+      </w:r>
+      <w:r>
+        <w:t xml:space="preserve">This may take some time, </w:t>
+      </w:r>
+      <w:proofErr w:type="gramStart"/>
+      <w:r>
+        <w:t>in particular if</w:t>
+      </w:r>
+      <w:proofErr w:type="gramEnd"/>
+      <w:r>
+        <w:t xml:space="preserve"> the videos are on a remote server. </w:t>
+      </w:r>
+      <w:r>
+        <w:t>After this step, a local copy of the folder path is stored</w:t>
+      </w:r>
+      <w:r>
+        <w:t>, which speed up data manipulation</w:t>
+      </w:r>
+      <w:r>
+        <w:t>. If you change the content of the video folder, you will need to refresh this list. See “Updating Source”.</w:t>
+      </w:r>
+    </w:p>
+    <w:p>
       <w:r>
         <w:t xml:space="preserve">Please </w:t>
       </w:r>
@@ -504,20 +898,1734 @@
         <w:t>keep an eye</w:t>
       </w:r>
       <w:r>
-        <w:t xml:space="preserve"> at the messages printed, as they could indicate problematic videos. The toolbox does not support split videos (yet)</w:t>
-      </w:r>
-    </w:p>
-    <w:p>
-      <w:pPr>
-        <w:pStyle w:val="ListParagraph"/>
-      </w:pPr>
-    </w:p>
-    <w:p>
-      <w:pPr>
-        <w:pStyle w:val="ListParagraph"/>
-      </w:pPr>
-      <w:r>
-        <w:t>Once finished, you should see an updated GUI. As this step can be very long, it is recommended to save your data base at this stage</w:t>
+        <w:t xml:space="preserve"> at the messages printed</w:t>
+      </w:r>
+      <w:r>
+        <w:t xml:space="preserve"> during this initial listing</w:t>
+      </w:r>
+      <w:r>
+        <w:t>, as they could indicate problematic videos. The toolbox does not support split videos (yet)</w:t>
+      </w:r>
+      <w:r>
+        <w:t>.</w:t>
+      </w:r>
+    </w:p>
+    <w:p>
+      <w:r>
+        <w:t xml:space="preserve">Once finished, you should see an updated GUI. </w:t>
+      </w:r>
+    </w:p>
+    <w:p>
+      <w:proofErr w:type="gramStart"/>
+      <w:r>
+        <w:t>Note :</w:t>
+      </w:r>
+      <w:proofErr w:type="gramEnd"/>
+      <w:r>
+        <w:t xml:space="preserve"> </w:t>
+      </w:r>
+      <w:r>
+        <w:t xml:space="preserve">As this step can be very long, it is recommended to save your database </w:t>
+      </w:r>
+      <w:r>
+        <w:t>once the list was generated. See “backup analysis”</w:t>
+      </w:r>
+    </w:p>
+    <w:p/>
+    <w:p/>
+    <w:p/>
+    <w:p>
+      <w:pPr>
+        <w:pStyle w:val="Titre1"/>
+      </w:pPr>
+      <w:r>
+        <w:t>Backup Analysis</w:t>
+      </w:r>
+    </w:p>
+    <w:p>
+      <w:pPr>
+        <w:pStyle w:val="Titre2"/>
+      </w:pPr>
+      <w:r>
+        <w:t>Manual backup</w:t>
+      </w:r>
+    </w:p>
+    <w:p>
+      <w:r>
+        <w:t xml:space="preserve">As some steps can be extremely time consuming, it is recommended to do some regular backup of your analysis database. To do so, click on “Save Analysis” </w:t>
+      </w:r>
+      <w:r>
+        <w:drawing>
+          <wp:inline distT="0" distB="0" distL="0" distR="0" wp14:anchorId="05E7F81C" wp14:editId="156376A0">
+            <wp:extent cx="1238423" cy="295316"/>
+            <wp:effectExtent l="0" t="0" r="0" b="9525"/>
+            <wp:docPr id="8" name="Image 8"/>
+            <wp:cNvGraphicFramePr>
+              <a:graphicFrameLocks xmlns:a="http://schemas.openxmlformats.org/drawingml/2006/main" noChangeAspect="1"/>
+            </wp:cNvGraphicFramePr>
+            <a:graphic xmlns:a="http://schemas.openxmlformats.org/drawingml/2006/main">
+              <a:graphicData uri="http://schemas.openxmlformats.org/drawingml/2006/picture">
+                <pic:pic xmlns:pic="http://schemas.openxmlformats.org/drawingml/2006/picture">
+                  <pic:nvPicPr>
+                    <pic:cNvPr id="1" name=""/>
+                    <pic:cNvPicPr/>
+                  </pic:nvPicPr>
+                  <pic:blipFill>
+                    <a:blip r:embed="rId8"/>
+                    <a:stretch>
+                      <a:fillRect/>
+                    </a:stretch>
+                  </pic:blipFill>
+                  <pic:spPr>
+                    <a:xfrm>
+                      <a:off x="0" y="0"/>
+                      <a:ext cx="1238423" cy="295316"/>
+                    </a:xfrm>
+                    <a:prstGeom prst="rect">
+                      <a:avLst/>
+                    </a:prstGeom>
+                  </pic:spPr>
+                </pic:pic>
+              </a:graphicData>
+            </a:graphic>
+          </wp:inline>
+        </w:drawing>
+      </w:r>
+      <w:r>
+        <w:t>. An automated filename with a timestamp is proposed.</w:t>
+      </w:r>
+    </w:p>
+    <w:p>
+      <w:pPr>
+        <w:pStyle w:val="Titre2"/>
+      </w:pPr>
+      <w:r>
+        <w:t xml:space="preserve">Manual </w:t>
+      </w:r>
+      <w:r>
+        <w:t>Reload</w:t>
+      </w:r>
+    </w:p>
+    <w:p>
+      <w:r>
+        <w:t>If you resume a previous analysis, or if something went wrong and you want to return to a previous stage, you can use the “Load Existing Analysis” button</w:t>
+      </w:r>
+      <w:r>
+        <w:drawing>
+          <wp:inline distT="0" distB="0" distL="0" distR="0" wp14:anchorId="36A2AF49" wp14:editId="0B8CD0E7">
+            <wp:extent cx="1400370" cy="304843"/>
+            <wp:effectExtent l="0" t="0" r="0" b="0"/>
+            <wp:docPr id="9" name="Image 9"/>
+            <wp:cNvGraphicFramePr>
+              <a:graphicFrameLocks xmlns:a="http://schemas.openxmlformats.org/drawingml/2006/main" noChangeAspect="1"/>
+            </wp:cNvGraphicFramePr>
+            <a:graphic xmlns:a="http://schemas.openxmlformats.org/drawingml/2006/main">
+              <a:graphicData uri="http://schemas.openxmlformats.org/drawingml/2006/picture">
+                <pic:pic xmlns:pic="http://schemas.openxmlformats.org/drawingml/2006/picture">
+                  <pic:nvPicPr>
+                    <pic:cNvPr id="1" name=""/>
+                    <pic:cNvPicPr/>
+                  </pic:nvPicPr>
+                  <pic:blipFill>
+                    <a:blip r:embed="rId9"/>
+                    <a:stretch>
+                      <a:fillRect/>
+                    </a:stretch>
+                  </pic:blipFill>
+                  <pic:spPr>
+                    <a:xfrm>
+                      <a:off x="0" y="0"/>
+                      <a:ext cx="1400370" cy="304843"/>
+                    </a:xfrm>
+                    <a:prstGeom prst="rect">
+                      <a:avLst/>
+                    </a:prstGeom>
+                  </pic:spPr>
+                </pic:pic>
+              </a:graphicData>
+            </a:graphic>
+          </wp:inline>
+        </w:drawing>
+      </w:r>
+      <w:r>
+        <w:t xml:space="preserve">, and reload one of the </w:t>
+      </w:r>
+      <w:proofErr w:type="gramStart"/>
+      <w:r>
+        <w:t>‘.mat</w:t>
+      </w:r>
+      <w:proofErr w:type="gramEnd"/>
+      <w:r>
+        <w:t>’ file used for backup.</w:t>
+      </w:r>
+    </w:p>
+    <w:p>
+      <w:pPr>
+        <w:pStyle w:val="Titre2"/>
+      </w:pPr>
+      <w:r>
+        <w:t>Recover from interrupted analysis</w:t>
+      </w:r>
+    </w:p>
+    <w:p>
+      <w:r>
+        <w:t xml:space="preserve">When extracting motion indices, you may interrupt your MI extraction. An error could also emerge from a server connection issue, or a corrupted issue. If this happens, you can restore </w:t>
+      </w:r>
+      <w:r>
+        <w:t xml:space="preserve">to the last valid state by clicking on </w:t>
+      </w:r>
+      <w:r>
+        <w:drawing>
+          <wp:inline distT="0" distB="0" distL="0" distR="0" wp14:anchorId="66399CB1" wp14:editId="0143C487">
+            <wp:extent cx="1657581" cy="247685"/>
+            <wp:effectExtent l="0" t="0" r="0" b="0"/>
+            <wp:docPr id="11" name="Image 11"/>
+            <wp:cNvGraphicFramePr>
+              <a:graphicFrameLocks xmlns:a="http://schemas.openxmlformats.org/drawingml/2006/main" noChangeAspect="1"/>
+            </wp:cNvGraphicFramePr>
+            <a:graphic xmlns:a="http://schemas.openxmlformats.org/drawingml/2006/main">
+              <a:graphicData uri="http://schemas.openxmlformats.org/drawingml/2006/picture">
+                <pic:pic xmlns:pic="http://schemas.openxmlformats.org/drawingml/2006/picture">
+                  <pic:nvPicPr>
+                    <pic:cNvPr id="1" name=""/>
+                    <pic:cNvPicPr/>
+                  </pic:nvPicPr>
+                  <pic:blipFill>
+                    <a:blip r:embed="rId10"/>
+                    <a:stretch>
+                      <a:fillRect/>
+                    </a:stretch>
+                  </pic:blipFill>
+                  <pic:spPr>
+                    <a:xfrm>
+                      <a:off x="0" y="0"/>
+                      <a:ext cx="1657581" cy="247685"/>
+                    </a:xfrm>
+                    <a:prstGeom prst="rect">
+                      <a:avLst/>
+                    </a:prstGeom>
+                  </pic:spPr>
+                </pic:pic>
+              </a:graphicData>
+            </a:graphic>
+          </wp:inline>
+        </w:drawing>
+      </w:r>
+      <w:r>
+        <w:t>. After doing this, you should immediately backup the database.</w:t>
+      </w:r>
+    </w:p>
+    <w:p>
+      <w:pPr>
+        <w:pStyle w:val="Titre2"/>
+      </w:pPr>
+      <w:r>
+        <w:t>Auto saving</w:t>
+      </w:r>
+    </w:p>
+    <w:p>
+      <w:r>
+        <w:t xml:space="preserve">Not available </w:t>
+      </w:r>
+      <w:proofErr w:type="gramStart"/>
+      <w:r>
+        <w:t>yet, but</w:t>
+      </w:r>
+      <w:proofErr w:type="gramEnd"/>
+      <w:r>
+        <w:t xml:space="preserve"> could be easily implemented.</w:t>
+      </w:r>
+    </w:p>
+    <w:p/>
+    <w:p/>
+    <w:p>
+      <w:pPr>
+        <w:pStyle w:val="Titre1"/>
+      </w:pPr>
+      <w:r>
+        <w:lastRenderedPageBreak/>
+        <w:t xml:space="preserve">Browse </w:t>
+      </w:r>
+      <w:r>
+        <w:t xml:space="preserve">Data and </w:t>
+      </w:r>
+      <w:r>
+        <w:t>Database</w:t>
+      </w:r>
+    </w:p>
+    <w:p>
+      <w:pPr>
+        <w:pStyle w:val="Titre2"/>
+      </w:pPr>
+      <w:r>
+        <w:t>Data selection</w:t>
+      </w:r>
+    </w:p>
+    <w:p>
+      <w:r>
+        <w:t>The experiment section lists the experiment available in the “top folder”. You can select or multiple experiments at once.</w:t>
+      </w:r>
+    </w:p>
+    <w:p>
+      <w:pPr>
+        <w:jc w:val="center"/>
+      </w:pPr>
+      <w:r>
+        <w:drawing>
+          <wp:inline distT="0" distB="0" distL="0" distR="0" wp14:anchorId="55F5449F" wp14:editId="3D5665DF">
+            <wp:extent cx="1657581" cy="1105054"/>
+            <wp:effectExtent l="0" t="0" r="0" b="0"/>
+            <wp:docPr id="12" name="Image 12"/>
+            <wp:cNvGraphicFramePr>
+              <a:graphicFrameLocks xmlns:a="http://schemas.openxmlformats.org/drawingml/2006/main" noChangeAspect="1"/>
+            </wp:cNvGraphicFramePr>
+            <a:graphic xmlns:a="http://schemas.openxmlformats.org/drawingml/2006/main">
+              <a:graphicData uri="http://schemas.openxmlformats.org/drawingml/2006/picture">
+                <pic:pic xmlns:pic="http://schemas.openxmlformats.org/drawingml/2006/picture">
+                  <pic:nvPicPr>
+                    <pic:cNvPr id="1" name=""/>
+                    <pic:cNvPicPr/>
+                  </pic:nvPicPr>
+                  <pic:blipFill>
+                    <a:blip r:embed="rId11"/>
+                    <a:stretch>
+                      <a:fillRect/>
+                    </a:stretch>
+                  </pic:blipFill>
+                  <pic:spPr>
+                    <a:xfrm>
+                      <a:off x="0" y="0"/>
+                      <a:ext cx="1657581" cy="1105054"/>
+                    </a:xfrm>
+                    <a:prstGeom prst="rect">
+                      <a:avLst/>
+                    </a:prstGeom>
+                  </pic:spPr>
+                </pic:pic>
+              </a:graphicData>
+            </a:graphic>
+          </wp:inline>
+        </w:drawing>
+      </w:r>
+    </w:p>
+    <w:p>
+      <w:r>
+        <w:t>Any data extraction will be done on the current selection.</w:t>
+      </w:r>
+    </w:p>
+    <w:p>
+      <w:r>
+        <w:t>The recordings listed in the selected experiments are displayed on the left</w:t>
+      </w:r>
+    </w:p>
+    <w:p>
+      <w:pPr>
+        <w:jc w:val="center"/>
+      </w:pPr>
+      <w:r>
+        <w:drawing>
+          <wp:inline distT="0" distB="0" distL="0" distR="0" wp14:anchorId="593461A7" wp14:editId="5EFF8A25">
+            <wp:extent cx="5731510" cy="1289685"/>
+            <wp:effectExtent l="0" t="0" r="2540" b="5715"/>
+            <wp:docPr id="13" name="Image 13"/>
+            <wp:cNvGraphicFramePr>
+              <a:graphicFrameLocks xmlns:a="http://schemas.openxmlformats.org/drawingml/2006/main" noChangeAspect="1"/>
+            </wp:cNvGraphicFramePr>
+            <a:graphic xmlns:a="http://schemas.openxmlformats.org/drawingml/2006/main">
+              <a:graphicData uri="http://schemas.openxmlformats.org/drawingml/2006/picture">
+                <pic:pic xmlns:pic="http://schemas.openxmlformats.org/drawingml/2006/picture">
+                  <pic:nvPicPr>
+                    <pic:cNvPr id="1" name=""/>
+                    <pic:cNvPicPr/>
+                  </pic:nvPicPr>
+                  <pic:blipFill>
+                    <a:blip r:embed="rId12"/>
+                    <a:stretch>
+                      <a:fillRect/>
+                    </a:stretch>
+                  </pic:blipFill>
+                  <pic:spPr>
+                    <a:xfrm>
+                      <a:off x="0" y="0"/>
+                      <a:ext cx="5731510" cy="1289685"/>
+                    </a:xfrm>
+                    <a:prstGeom prst="rect">
+                      <a:avLst/>
+                    </a:prstGeom>
+                  </pic:spPr>
+                </pic:pic>
+              </a:graphicData>
+            </a:graphic>
+          </wp:inline>
+        </w:drawing>
+      </w:r>
+    </w:p>
+    <w:p>
+      <w:pPr>
+        <w:pStyle w:val="Paragraphedeliste"/>
+        <w:numPr>
+          <w:ilvl w:val="0"/>
+          <w:numId w:val="6"/>
+        </w:numPr>
+      </w:pPr>
+      <w:r>
+        <w:t>‘Eye’,</w:t>
+      </w:r>
+      <w:r>
+        <w:t xml:space="preserve"> </w:t>
+      </w:r>
+      <w:r>
+        <w:t>‘</w:t>
+      </w:r>
+      <w:r>
+        <w:t>Body</w:t>
+      </w:r>
+      <w:r>
+        <w:t>’</w:t>
+      </w:r>
+      <w:r>
+        <w:t xml:space="preserve"> </w:t>
+      </w:r>
+      <w:r>
+        <w:t>and,</w:t>
+      </w:r>
+      <w:r>
+        <w:t xml:space="preserve"> ’Whisker’ columns indicated the availability of the videos. In the example above, the recording 17-27-01 only have a </w:t>
+      </w:r>
+      <w:proofErr w:type="spellStart"/>
+      <w:r>
+        <w:t>WhiskerCam</w:t>
+      </w:r>
+      <w:proofErr w:type="spellEnd"/>
+      <w:r>
+        <w:t xml:space="preserve"> recording, while other recordings have all video recordings.</w:t>
+      </w:r>
+    </w:p>
+    <w:p>
+      <w:pPr>
+        <w:pStyle w:val="Paragraphedeliste"/>
+        <w:numPr>
+          <w:ilvl w:val="0"/>
+          <w:numId w:val="6"/>
+        </w:numPr>
+      </w:pPr>
+      <w:r>
+        <w:t>The selected MI column indicates how many ROIs were selected for each video</w:t>
+      </w:r>
+    </w:p>
+    <w:p>
+      <w:pPr>
+        <w:pStyle w:val="Paragraphedeliste"/>
+        <w:numPr>
+          <w:ilvl w:val="0"/>
+          <w:numId w:val="6"/>
+        </w:numPr>
+      </w:pPr>
+      <w:r>
+        <w:t>The analysed column indicates if the motion indices were all analysed or not.</w:t>
+      </w:r>
+    </w:p>
+    <w:p>
+      <w:pPr>
+        <w:pStyle w:val="Titre2"/>
+      </w:pPr>
+      <w:r>
+        <w:t>Open Video/Open folder</w:t>
+      </w:r>
+    </w:p>
+    <w:p>
+      <w:r>
+        <w:t>You can select a specific video, or open its containing folder by clicking on ‘Open Video’ or ‘Open Folder’</w:t>
+      </w:r>
+    </w:p>
+    <w:p>
+      <w:r>
+        <w:drawing>
+          <wp:inline distT="0" distB="0" distL="0" distR="0" wp14:anchorId="6E83EB66" wp14:editId="6891B5C8">
+            <wp:extent cx="5731510" cy="267970"/>
+            <wp:effectExtent l="0" t="0" r="2540" b="0"/>
+            <wp:docPr id="14" name="Image 14"/>
+            <wp:cNvGraphicFramePr>
+              <a:graphicFrameLocks xmlns:a="http://schemas.openxmlformats.org/drawingml/2006/main" noChangeAspect="1"/>
+            </wp:cNvGraphicFramePr>
+            <a:graphic xmlns:a="http://schemas.openxmlformats.org/drawingml/2006/main">
+              <a:graphicData uri="http://schemas.openxmlformats.org/drawingml/2006/picture">
+                <pic:pic xmlns:pic="http://schemas.openxmlformats.org/drawingml/2006/picture">
+                  <pic:nvPicPr>
+                    <pic:cNvPr id="1" name=""/>
+                    <pic:cNvPicPr/>
+                  </pic:nvPicPr>
+                  <pic:blipFill>
+                    <a:blip r:embed="rId13"/>
+                    <a:stretch>
+                      <a:fillRect/>
+                    </a:stretch>
+                  </pic:blipFill>
+                  <pic:spPr>
+                    <a:xfrm>
+                      <a:off x="0" y="0"/>
+                      <a:ext cx="5731510" cy="267970"/>
+                    </a:xfrm>
+                    <a:prstGeom prst="rect">
+                      <a:avLst/>
+                    </a:prstGeom>
+                  </pic:spPr>
+                </pic:pic>
+              </a:graphicData>
+            </a:graphic>
+          </wp:inline>
+        </w:drawing>
+      </w:r>
+    </w:p>
+    <w:p>
+      <w:pPr>
+        <w:jc w:val="center"/>
+      </w:pPr>
+      <w:r>
+        <w:drawing>
+          <wp:inline distT="0" distB="0" distL="0" distR="0" wp14:anchorId="7025ECA8" wp14:editId="5EB8E002">
+            <wp:extent cx="1019317" cy="638264"/>
+            <wp:effectExtent l="0" t="0" r="9525" b="9525"/>
+            <wp:docPr id="15" name="Image 15"/>
+            <wp:cNvGraphicFramePr>
+              <a:graphicFrameLocks xmlns:a="http://schemas.openxmlformats.org/drawingml/2006/main" noChangeAspect="1"/>
+            </wp:cNvGraphicFramePr>
+            <a:graphic xmlns:a="http://schemas.openxmlformats.org/drawingml/2006/main">
+              <a:graphicData uri="http://schemas.openxmlformats.org/drawingml/2006/picture">
+                <pic:pic xmlns:pic="http://schemas.openxmlformats.org/drawingml/2006/picture">
+                  <pic:nvPicPr>
+                    <pic:cNvPr id="1" name=""/>
+                    <pic:cNvPicPr/>
+                  </pic:nvPicPr>
+                  <pic:blipFill>
+                    <a:blip r:embed="rId14"/>
+                    <a:stretch>
+                      <a:fillRect/>
+                    </a:stretch>
+                  </pic:blipFill>
+                  <pic:spPr>
+                    <a:xfrm>
+                      <a:off x="0" y="0"/>
+                      <a:ext cx="1019317" cy="638264"/>
+                    </a:xfrm>
+                    <a:prstGeom prst="rect">
+                      <a:avLst/>
+                    </a:prstGeom>
+                  </pic:spPr>
+                </pic:pic>
+              </a:graphicData>
+            </a:graphic>
+          </wp:inline>
+        </w:drawing>
+      </w:r>
+    </w:p>
+    <w:p>
+      <w:pPr>
+        <w:pStyle w:val="Titre2"/>
+      </w:pPr>
+      <w:r>
+        <w:t xml:space="preserve">Updating </w:t>
+      </w:r>
+      <w:r>
+        <w:t>Database</w:t>
+      </w:r>
+    </w:p>
+    <w:p>
+      <w:r>
+        <w:t xml:space="preserve">If you added or deleted folders, you can click on “Refresh File List” </w:t>
+      </w:r>
+      <w:r>
+        <w:drawing>
+          <wp:inline distT="0" distB="0" distL="0" distR="0" wp14:anchorId="6F84CC64" wp14:editId="0A184168">
+            <wp:extent cx="1076475" cy="333422"/>
+            <wp:effectExtent l="0" t="0" r="0" b="9525"/>
+            <wp:docPr id="16" name="Image 16"/>
+            <wp:cNvGraphicFramePr>
+              <a:graphicFrameLocks xmlns:a="http://schemas.openxmlformats.org/drawingml/2006/main" noChangeAspect="1"/>
+            </wp:cNvGraphicFramePr>
+            <a:graphic xmlns:a="http://schemas.openxmlformats.org/drawingml/2006/main">
+              <a:graphicData uri="http://schemas.openxmlformats.org/drawingml/2006/picture">
+                <pic:pic xmlns:pic="http://schemas.openxmlformats.org/drawingml/2006/picture">
+                  <pic:nvPicPr>
+                    <pic:cNvPr id="1" name=""/>
+                    <pic:cNvPicPr/>
+                  </pic:nvPicPr>
+                  <pic:blipFill>
+                    <a:blip r:embed="rId15"/>
+                    <a:stretch>
+                      <a:fillRect/>
+                    </a:stretch>
+                  </pic:blipFill>
+                  <pic:spPr>
+                    <a:xfrm>
+                      <a:off x="0" y="0"/>
+                      <a:ext cx="1076475" cy="333422"/>
+                    </a:xfrm>
+                    <a:prstGeom prst="rect">
+                      <a:avLst/>
+                    </a:prstGeom>
+                  </pic:spPr>
+                </pic:pic>
+              </a:graphicData>
+            </a:graphic>
+          </wp:inline>
+        </w:drawing>
+      </w:r>
+      <w:r>
+        <w:t>. Existing analysis will be kept.</w:t>
+      </w:r>
+    </w:p>
+    <w:p>
+      <w:proofErr w:type="gramStart"/>
+      <w:r>
+        <w:t>Note :</w:t>
+      </w:r>
+      <w:proofErr w:type="gramEnd"/>
+      <w:r>
+        <w:t xml:space="preserve"> This process will take as long as the initial listing, which can last </w:t>
+      </w:r>
+      <w:r>
+        <w:t>seconds</w:t>
+      </w:r>
+      <w:r>
+        <w:t xml:space="preserve"> to minutes depending on the location and number of the files</w:t>
+      </w:r>
+    </w:p>
+    <w:p/>
+    <w:p/>
+    <w:p>
+      <w:pPr>
+        <w:pStyle w:val="Titre1"/>
+      </w:pPr>
+      <w:r>
+        <w:lastRenderedPageBreak/>
+        <w:t>Select ROIs</w:t>
+      </w:r>
+    </w:p>
+    <w:p>
+      <w:r>
+        <w:t>Now that the files were listed, you can select the location of the ROIs</w:t>
+      </w:r>
+      <w:r>
+        <w:t xml:space="preserve">. The process is done for all the selected experiments. ROIs are the same for all videos of a given experiment (unless there </w:t>
+      </w:r>
+      <w:proofErr w:type="gramStart"/>
+      <w:r>
+        <w:t>is  missing</w:t>
+      </w:r>
+      <w:proofErr w:type="gramEnd"/>
+      <w:r>
+        <w:t xml:space="preserve"> video). For example, if you select an experiment that has recordings with the </w:t>
+      </w:r>
+      <w:proofErr w:type="spellStart"/>
+      <w:r>
+        <w:t>EyeCam</w:t>
+      </w:r>
+      <w:proofErr w:type="spellEnd"/>
+      <w:r>
+        <w:t xml:space="preserve"> and the </w:t>
+      </w:r>
+      <w:proofErr w:type="spellStart"/>
+      <w:r>
+        <w:t>BodyCam</w:t>
+      </w:r>
+      <w:proofErr w:type="spellEnd"/>
+      <w:r>
+        <w:t xml:space="preserve">, you will have to select the location of you ROIs for each one of this </w:t>
+      </w:r>
+      <w:proofErr w:type="gramStart"/>
+      <w:r>
+        <w:t>video</w:t>
+      </w:r>
+      <w:proofErr w:type="gramEnd"/>
+      <w:r>
+        <w:t>, but only once for the full experiment</w:t>
+      </w:r>
+    </w:p>
+    <w:p>
+      <w:r>
+        <w:t xml:space="preserve">To select </w:t>
+      </w:r>
+      <w:proofErr w:type="gramStart"/>
+      <w:r>
+        <w:t>ROIs :</w:t>
+      </w:r>
+      <w:proofErr w:type="gramEnd"/>
+      <w:r>
+        <w:t xml:space="preserve"> Click on ‘Select/Browse ROIs’. </w:t>
+      </w:r>
+      <w:r>
+        <w:drawing>
+          <wp:inline distT="0" distB="0" distL="0" distR="0" wp14:anchorId="6ED20238" wp14:editId="289E8F51">
+            <wp:extent cx="1286054" cy="285790"/>
+            <wp:effectExtent l="0" t="0" r="0" b="0"/>
+            <wp:docPr id="17" name="Image 17"/>
+            <wp:cNvGraphicFramePr>
+              <a:graphicFrameLocks xmlns:a="http://schemas.openxmlformats.org/drawingml/2006/main" noChangeAspect="1"/>
+            </wp:cNvGraphicFramePr>
+            <a:graphic xmlns:a="http://schemas.openxmlformats.org/drawingml/2006/main">
+              <a:graphicData uri="http://schemas.openxmlformats.org/drawingml/2006/picture">
+                <pic:pic xmlns:pic="http://schemas.openxmlformats.org/drawingml/2006/picture">
+                  <pic:nvPicPr>
+                    <pic:cNvPr id="1" name=""/>
+                    <pic:cNvPicPr/>
+                  </pic:nvPicPr>
+                  <pic:blipFill>
+                    <a:blip r:embed="rId16"/>
+                    <a:stretch>
+                      <a:fillRect/>
+                    </a:stretch>
+                  </pic:blipFill>
+                  <pic:spPr>
+                    <a:xfrm>
+                      <a:off x="0" y="0"/>
+                      <a:ext cx="1286054" cy="285790"/>
+                    </a:xfrm>
+                    <a:prstGeom prst="rect">
+                      <a:avLst/>
+                    </a:prstGeom>
+                  </pic:spPr>
+                </pic:pic>
+              </a:graphicData>
+            </a:graphic>
+          </wp:inline>
+        </w:drawing>
+      </w:r>
+      <w:r>
+        <w:t>. ROIs you already selected will be displayed. New ROIs can be added, and old ROIs can be removed.</w:t>
+      </w:r>
+    </w:p>
+    <w:p>
+      <w:pPr>
+        <w:pStyle w:val="Titre2"/>
+      </w:pPr>
+      <w:r>
+        <w:t>Quick Selection</w:t>
+      </w:r>
+    </w:p>
+    <w:p>
+      <w:pPr>
+        <w:jc w:val="center"/>
+      </w:pPr>
+      <w:r>
+        <w:drawing>
+          <wp:inline distT="0" distB="0" distL="0" distR="0" wp14:anchorId="163734AA" wp14:editId="5EEC2C6E">
+            <wp:extent cx="1209675" cy="1485900"/>
+            <wp:effectExtent l="0" t="0" r="9525" b="0"/>
+            <wp:docPr id="18" name="Image 18"/>
+            <wp:cNvGraphicFramePr>
+              <a:graphicFrameLocks xmlns:a="http://schemas.openxmlformats.org/drawingml/2006/main" noChangeAspect="1"/>
+            </wp:cNvGraphicFramePr>
+            <a:graphic xmlns:a="http://schemas.openxmlformats.org/drawingml/2006/main">
+              <a:graphicData uri="http://schemas.openxmlformats.org/drawingml/2006/picture">
+                <pic:pic xmlns:pic="http://schemas.openxmlformats.org/drawingml/2006/picture">
+                  <pic:nvPicPr>
+                    <pic:cNvPr id="1" name=""/>
+                    <pic:cNvPicPr/>
+                  </pic:nvPicPr>
+                  <pic:blipFill rotWithShape="1">
+                    <a:blip r:embed="rId17">
+                      <a:extLst>
+                        <a:ext uri="{28A0092B-C50C-407E-A947-70E740481C1C}">
+                          <a14:useLocalDpi xmlns:a14="http://schemas.microsoft.com/office/drawing/2010/main" val="0"/>
+                        </a:ext>
+                      </a:extLst>
+                    </a:blip>
+                    <a:srcRect b="69475"/>
+                    <a:stretch/>
+                  </pic:blipFill>
+                  <pic:spPr bwMode="auto">
+                    <a:xfrm>
+                      <a:off x="0" y="0"/>
+                      <a:ext cx="1209675" cy="1485900"/>
+                    </a:xfrm>
+                    <a:prstGeom prst="rect">
+                      <a:avLst/>
+                    </a:prstGeom>
+                    <a:ln>
+                      <a:noFill/>
+                    </a:ln>
+                    <a:extLst>
+                      <a:ext uri="{53640926-AAD7-44D8-BBD7-CCE9431645EC}">
+                        <a14:shadowObscured xmlns:a14="http://schemas.microsoft.com/office/drawing/2010/main"/>
+                      </a:ext>
+                    </a:extLst>
+                  </pic:spPr>
+                </pic:pic>
+              </a:graphicData>
+            </a:graphic>
+          </wp:inline>
+        </w:drawing>
+      </w:r>
+    </w:p>
+    <w:p>
+      <w:proofErr w:type="spellStart"/>
+      <w:r>
+        <w:t>Preset</w:t>
+      </w:r>
+      <w:proofErr w:type="spellEnd"/>
+      <w:r>
+        <w:t xml:space="preserve"> names are displayed on the left. The list originates from </w:t>
+      </w:r>
+      <w:proofErr w:type="spellStart"/>
+      <w:r>
+        <w:t>behaviour_GUI.Experiment_set.default_tags</w:t>
+      </w:r>
+      <w:proofErr w:type="spellEnd"/>
+      <w:r>
+        <w:t>. You can edit this list to add/remove quick tags.</w:t>
+      </w:r>
+    </w:p>
+    <w:p>
+      <w:pPr>
+        <w:pStyle w:val="Titre2"/>
+      </w:pPr>
+      <w:r>
+        <w:t>Manual</w:t>
+      </w:r>
+      <w:r>
+        <w:t xml:space="preserve"> </w:t>
+      </w:r>
+      <w:r>
+        <w:t>Addition</w:t>
+      </w:r>
+    </w:p>
+    <w:p>
+      <w:r>
+        <w:t>You can also do a right click on the image to add an ROI. Roi will be named in order of selection</w:t>
+      </w:r>
+    </w:p>
+    <w:p>
+      <w:pPr>
+        <w:jc w:val="center"/>
+      </w:pPr>
+      <w:r>
+        <w:drawing>
+          <wp:inline distT="0" distB="0" distL="0" distR="0" wp14:anchorId="37A235A8" wp14:editId="164DF3F9">
+            <wp:extent cx="1181265" cy="447737"/>
+            <wp:effectExtent l="0" t="0" r="0" b="0"/>
+            <wp:docPr id="22" name="Image 22"/>
+            <wp:cNvGraphicFramePr>
+              <a:graphicFrameLocks xmlns:a="http://schemas.openxmlformats.org/drawingml/2006/main" noChangeAspect="1"/>
+            </wp:cNvGraphicFramePr>
+            <a:graphic xmlns:a="http://schemas.openxmlformats.org/drawingml/2006/main">
+              <a:graphicData uri="http://schemas.openxmlformats.org/drawingml/2006/picture">
+                <pic:pic xmlns:pic="http://schemas.openxmlformats.org/drawingml/2006/picture">
+                  <pic:nvPicPr>
+                    <pic:cNvPr id="1" name=""/>
+                    <pic:cNvPicPr/>
+                  </pic:nvPicPr>
+                  <pic:blipFill>
+                    <a:blip r:embed="rId18"/>
+                    <a:stretch>
+                      <a:fillRect/>
+                    </a:stretch>
+                  </pic:blipFill>
+                  <pic:spPr>
+                    <a:xfrm>
+                      <a:off x="0" y="0"/>
+                      <a:ext cx="1181265" cy="447737"/>
+                    </a:xfrm>
+                    <a:prstGeom prst="rect">
+                      <a:avLst/>
+                    </a:prstGeom>
+                  </pic:spPr>
+                </pic:pic>
+              </a:graphicData>
+            </a:graphic>
+          </wp:inline>
+        </w:drawing>
+      </w:r>
+      <w:r>
+        <w:rPr>
+          <w:noProof/>
+        </w:rPr>
+        <w:t xml:space="preserve"> </w:t>
+      </w:r>
+      <w:r>
+        <w:drawing>
+          <wp:inline distT="0" distB="0" distL="0" distR="0" wp14:anchorId="6FEFEE6C" wp14:editId="14310358">
+            <wp:extent cx="743054" cy="638264"/>
+            <wp:effectExtent l="0" t="0" r="0" b="9525"/>
+            <wp:docPr id="23" name="Image 23"/>
+            <wp:cNvGraphicFramePr>
+              <a:graphicFrameLocks xmlns:a="http://schemas.openxmlformats.org/drawingml/2006/main" noChangeAspect="1"/>
+            </wp:cNvGraphicFramePr>
+            <a:graphic xmlns:a="http://schemas.openxmlformats.org/drawingml/2006/main">
+              <a:graphicData uri="http://schemas.openxmlformats.org/drawingml/2006/picture">
+                <pic:pic xmlns:pic="http://schemas.openxmlformats.org/drawingml/2006/picture">
+                  <pic:nvPicPr>
+                    <pic:cNvPr id="1" name=""/>
+                    <pic:cNvPicPr/>
+                  </pic:nvPicPr>
+                  <pic:blipFill>
+                    <a:blip r:embed="rId19"/>
+                    <a:stretch>
+                      <a:fillRect/>
+                    </a:stretch>
+                  </pic:blipFill>
+                  <pic:spPr>
+                    <a:xfrm>
+                      <a:off x="0" y="0"/>
+                      <a:ext cx="743054" cy="638264"/>
+                    </a:xfrm>
+                    <a:prstGeom prst="rect">
+                      <a:avLst/>
+                    </a:prstGeom>
+                  </pic:spPr>
+                </pic:pic>
+              </a:graphicData>
+            </a:graphic>
+          </wp:inline>
+        </w:drawing>
+      </w:r>
+    </w:p>
+    <w:p>
+      <w:pPr>
+        <w:pStyle w:val="Titre2"/>
+      </w:pPr>
+      <w:r>
+        <w:t>Editing ROIs</w:t>
+      </w:r>
+    </w:p>
+    <w:p>
+      <w:r>
+        <w:t xml:space="preserve">ROIs being added have they name in red. A right </w:t>
+      </w:r>
+      <w:proofErr w:type="gramStart"/>
+      <w:r>
+        <w:t>click</w:t>
+      </w:r>
+      <w:proofErr w:type="gramEnd"/>
+      <w:r>
+        <w:t xml:space="preserve"> on the ROI allow you to delete it. </w:t>
+      </w:r>
+    </w:p>
+    <w:p>
+      <w:pPr>
+        <w:jc w:val="center"/>
+      </w:pPr>
+      <w:r>
+        <w:drawing>
+          <wp:inline distT="0" distB="0" distL="0" distR="0" wp14:anchorId="43DA9399" wp14:editId="531FC871">
+            <wp:extent cx="1848108" cy="1762371"/>
+            <wp:effectExtent l="0" t="0" r="0" b="9525"/>
+            <wp:docPr id="19" name="Image 19"/>
+            <wp:cNvGraphicFramePr>
+              <a:graphicFrameLocks xmlns:a="http://schemas.openxmlformats.org/drawingml/2006/main" noChangeAspect="1"/>
+            </wp:cNvGraphicFramePr>
+            <a:graphic xmlns:a="http://schemas.openxmlformats.org/drawingml/2006/main">
+              <a:graphicData uri="http://schemas.openxmlformats.org/drawingml/2006/picture">
+                <pic:pic xmlns:pic="http://schemas.openxmlformats.org/drawingml/2006/picture">
+                  <pic:nvPicPr>
+                    <pic:cNvPr id="1" name=""/>
+                    <pic:cNvPicPr/>
+                  </pic:nvPicPr>
+                  <pic:blipFill>
+                    <a:blip r:embed="rId20"/>
+                    <a:stretch>
+                      <a:fillRect/>
+                    </a:stretch>
+                  </pic:blipFill>
+                  <pic:spPr>
+                    <a:xfrm>
+                      <a:off x="0" y="0"/>
+                      <a:ext cx="1848108" cy="1762371"/>
+                    </a:xfrm>
+                    <a:prstGeom prst="rect">
+                      <a:avLst/>
+                    </a:prstGeom>
+                  </pic:spPr>
+                </pic:pic>
+              </a:graphicData>
+            </a:graphic>
+          </wp:inline>
+        </w:drawing>
+      </w:r>
+      <w:r>
+        <w:drawing>
+          <wp:inline distT="0" distB="0" distL="0" distR="0" wp14:anchorId="408F237B" wp14:editId="64B5C4EF">
+            <wp:extent cx="1390844" cy="962159"/>
+            <wp:effectExtent l="0" t="0" r="0" b="9525"/>
+            <wp:docPr id="20" name="Image 20"/>
+            <wp:cNvGraphicFramePr>
+              <a:graphicFrameLocks xmlns:a="http://schemas.openxmlformats.org/drawingml/2006/main" noChangeAspect="1"/>
+            </wp:cNvGraphicFramePr>
+            <a:graphic xmlns:a="http://schemas.openxmlformats.org/drawingml/2006/main">
+              <a:graphicData uri="http://schemas.openxmlformats.org/drawingml/2006/picture">
+                <pic:pic xmlns:pic="http://schemas.openxmlformats.org/drawingml/2006/picture">
+                  <pic:nvPicPr>
+                    <pic:cNvPr id="1" name=""/>
+                    <pic:cNvPicPr/>
+                  </pic:nvPicPr>
+                  <pic:blipFill>
+                    <a:blip r:embed="rId21"/>
+                    <a:stretch>
+                      <a:fillRect/>
+                    </a:stretch>
+                  </pic:blipFill>
+                  <pic:spPr>
+                    <a:xfrm>
+                      <a:off x="0" y="0"/>
+                      <a:ext cx="1390844" cy="962159"/>
+                    </a:xfrm>
+                    <a:prstGeom prst="rect">
+                      <a:avLst/>
+                    </a:prstGeom>
+                  </pic:spPr>
+                </pic:pic>
+              </a:graphicData>
+            </a:graphic>
+          </wp:inline>
+        </w:drawing>
+      </w:r>
+    </w:p>
+    <w:p>
+      <w:r>
+        <w:t>Type the “return” key to validate</w:t>
+      </w:r>
+      <w:r>
+        <w:t xml:space="preserve"> and move to the net camera / next experiment. Once done on your selection, if you click on “select/Browse ROIs” again, the previously selected ROIs will be displayed in yellow</w:t>
+      </w:r>
+    </w:p>
+    <w:p>
+      <w:pPr>
+        <w:jc w:val="center"/>
+      </w:pPr>
+      <w:r>
+        <w:lastRenderedPageBreak/>
+        <w:drawing>
+          <wp:inline distT="0" distB="0" distL="0" distR="0" wp14:anchorId="626A6A15" wp14:editId="14F3B5F6">
+            <wp:extent cx="1305107" cy="1371791"/>
+            <wp:effectExtent l="0" t="0" r="9525" b="0"/>
+            <wp:docPr id="21" name="Image 21"/>
+            <wp:cNvGraphicFramePr>
+              <a:graphicFrameLocks xmlns:a="http://schemas.openxmlformats.org/drawingml/2006/main" noChangeAspect="1"/>
+            </wp:cNvGraphicFramePr>
+            <a:graphic xmlns:a="http://schemas.openxmlformats.org/drawingml/2006/main">
+              <a:graphicData uri="http://schemas.openxmlformats.org/drawingml/2006/picture">
+                <pic:pic xmlns:pic="http://schemas.openxmlformats.org/drawingml/2006/picture">
+                  <pic:nvPicPr>
+                    <pic:cNvPr id="1" name=""/>
+                    <pic:cNvPicPr/>
+                  </pic:nvPicPr>
+                  <pic:blipFill>
+                    <a:blip r:embed="rId22"/>
+                    <a:stretch>
+                      <a:fillRect/>
+                    </a:stretch>
+                  </pic:blipFill>
+                  <pic:spPr>
+                    <a:xfrm>
+                      <a:off x="0" y="0"/>
+                      <a:ext cx="1305107" cy="1371791"/>
+                    </a:xfrm>
+                    <a:prstGeom prst="rect">
+                      <a:avLst/>
+                    </a:prstGeom>
+                  </pic:spPr>
+                </pic:pic>
+              </a:graphicData>
+            </a:graphic>
+          </wp:inline>
+        </w:drawing>
+      </w:r>
+    </w:p>
+    <w:p/>
+    <w:p>
+      <w:r>
+        <w:t>Once selected, the number of ROIs in the selection is displayed in the table</w:t>
+      </w:r>
+      <w:r>
+        <w:t>.</w:t>
+      </w:r>
+    </w:p>
+    <w:p>
+      <w:r>
+        <w:drawing>
+          <wp:inline distT="0" distB="0" distL="0" distR="0" wp14:anchorId="2C8ADA06" wp14:editId="4E4331E6">
+            <wp:extent cx="5731510" cy="1022985"/>
+            <wp:effectExtent l="0" t="0" r="2540" b="5715"/>
+            <wp:docPr id="24" name="Image 24"/>
+            <wp:cNvGraphicFramePr>
+              <a:graphicFrameLocks xmlns:a="http://schemas.openxmlformats.org/drawingml/2006/main" noChangeAspect="1"/>
+            </wp:cNvGraphicFramePr>
+            <a:graphic xmlns:a="http://schemas.openxmlformats.org/drawingml/2006/main">
+              <a:graphicData uri="http://schemas.openxmlformats.org/drawingml/2006/picture">
+                <pic:pic xmlns:pic="http://schemas.openxmlformats.org/drawingml/2006/picture">
+                  <pic:nvPicPr>
+                    <pic:cNvPr id="1" name=""/>
+                    <pic:cNvPicPr/>
+                  </pic:nvPicPr>
+                  <pic:blipFill>
+                    <a:blip r:embed="rId23"/>
+                    <a:stretch>
+                      <a:fillRect/>
+                    </a:stretch>
+                  </pic:blipFill>
+                  <pic:spPr>
+                    <a:xfrm>
+                      <a:off x="0" y="0"/>
+                      <a:ext cx="5731510" cy="1022985"/>
+                    </a:xfrm>
+                    <a:prstGeom prst="rect">
+                      <a:avLst/>
+                    </a:prstGeom>
+                  </pic:spPr>
+                </pic:pic>
+              </a:graphicData>
+            </a:graphic>
+          </wp:inline>
+        </w:drawing>
+      </w:r>
+    </w:p>
+    <w:p>
+      <w:pPr>
+        <w:pStyle w:val="Titre1"/>
+      </w:pPr>
+      <w:r>
+        <w:t>Analysis</w:t>
+      </w:r>
+    </w:p>
+    <w:p>
+      <w:r>
+        <w:t xml:space="preserve">Once defined, you can calculate motion index for each ROI. Select the experiment/Group of experiment to process in the “experiments” column, then click on </w:t>
+      </w:r>
+      <w:r>
+        <w:drawing>
+          <wp:inline distT="0" distB="0" distL="0" distR="0" wp14:anchorId="3FDBC26E" wp14:editId="6DACEEDC">
+            <wp:extent cx="1333686" cy="304843"/>
+            <wp:effectExtent l="0" t="0" r="0" b="0"/>
+            <wp:docPr id="25" name="Image 25"/>
+            <wp:cNvGraphicFramePr>
+              <a:graphicFrameLocks xmlns:a="http://schemas.openxmlformats.org/drawingml/2006/main" noChangeAspect="1"/>
+            </wp:cNvGraphicFramePr>
+            <a:graphic xmlns:a="http://schemas.openxmlformats.org/drawingml/2006/main">
+              <a:graphicData uri="http://schemas.openxmlformats.org/drawingml/2006/picture">
+                <pic:pic xmlns:pic="http://schemas.openxmlformats.org/drawingml/2006/picture">
+                  <pic:nvPicPr>
+                    <pic:cNvPr id="1" name=""/>
+                    <pic:cNvPicPr/>
+                  </pic:nvPicPr>
+                  <pic:blipFill>
+                    <a:blip r:embed="rId24"/>
+                    <a:stretch>
+                      <a:fillRect/>
+                    </a:stretch>
+                  </pic:blipFill>
+                  <pic:spPr>
+                    <a:xfrm>
+                      <a:off x="0" y="0"/>
+                      <a:ext cx="1333686" cy="304843"/>
+                    </a:xfrm>
+                    <a:prstGeom prst="rect">
+                      <a:avLst/>
+                    </a:prstGeom>
+                  </pic:spPr>
+                </pic:pic>
+              </a:graphicData>
+            </a:graphic>
+          </wp:inline>
+        </w:drawing>
+      </w:r>
+      <w:r>
+        <w:t xml:space="preserve">. This will start the analysis process. </w:t>
+      </w:r>
+    </w:p>
+    <w:p>
+      <w:r>
+        <w:t xml:space="preserve">Videos that had all their Motion indices calculated are skipped, but if any MI was added, we recalculate all Mis. </w:t>
+      </w:r>
+    </w:p>
+    <w:p>
+      <w:r>
+        <w:t>You can force the recalculation at any time by ticking:</w:t>
+      </w:r>
+    </w:p>
+    <w:p>
+      <w:r>
+        <w:drawing>
+          <wp:inline distT="0" distB="0" distL="0" distR="0" wp14:anchorId="27CBCDB4" wp14:editId="1C69751C">
+            <wp:extent cx="1038370" cy="228632"/>
+            <wp:effectExtent l="0" t="0" r="9525" b="0"/>
+            <wp:docPr id="26" name="Image 26"/>
+            <wp:cNvGraphicFramePr>
+              <a:graphicFrameLocks xmlns:a="http://schemas.openxmlformats.org/drawingml/2006/main" noChangeAspect="1"/>
+            </wp:cNvGraphicFramePr>
+            <a:graphic xmlns:a="http://schemas.openxmlformats.org/drawingml/2006/main">
+              <a:graphicData uri="http://schemas.openxmlformats.org/drawingml/2006/picture">
+                <pic:pic xmlns:pic="http://schemas.openxmlformats.org/drawingml/2006/picture">
+                  <pic:nvPicPr>
+                    <pic:cNvPr id="1" name=""/>
+                    <pic:cNvPicPr/>
+                  </pic:nvPicPr>
+                  <pic:blipFill>
+                    <a:blip r:embed="rId25"/>
+                    <a:stretch>
+                      <a:fillRect/>
+                    </a:stretch>
+                  </pic:blipFill>
+                  <pic:spPr>
+                    <a:xfrm>
+                      <a:off x="0" y="0"/>
+                      <a:ext cx="1038370" cy="228632"/>
+                    </a:xfrm>
+                    <a:prstGeom prst="rect">
+                      <a:avLst/>
+                    </a:prstGeom>
+                  </pic:spPr>
+                </pic:pic>
+              </a:graphicData>
+            </a:graphic>
+          </wp:inline>
+        </w:drawing>
+      </w:r>
+    </w:p>
+    <w:p>
+      <w:r>
+        <w:t>For each video, the analysis progress is displayed in the command</w:t>
+      </w:r>
+    </w:p>
+    <w:p>
+      <w:pPr>
+        <w:jc w:val="center"/>
+      </w:pPr>
+      <w:r>
+        <w:drawing>
+          <wp:inline distT="0" distB="0" distL="0" distR="0" wp14:anchorId="2999F2FC" wp14:editId="5E3BFF4F">
+            <wp:extent cx="714375" cy="519210"/>
+            <wp:effectExtent l="0" t="0" r="0" b="0"/>
+            <wp:docPr id="30" name="Image 30"/>
+            <wp:cNvGraphicFramePr>
+              <a:graphicFrameLocks xmlns:a="http://schemas.openxmlformats.org/drawingml/2006/main" noChangeAspect="1"/>
+            </wp:cNvGraphicFramePr>
+            <a:graphic xmlns:a="http://schemas.openxmlformats.org/drawingml/2006/main">
+              <a:graphicData uri="http://schemas.openxmlformats.org/drawingml/2006/picture">
+                <pic:pic xmlns:pic="http://schemas.openxmlformats.org/drawingml/2006/picture">
+                  <pic:nvPicPr>
+                    <pic:cNvPr id="1" name=""/>
+                    <pic:cNvPicPr/>
+                  </pic:nvPicPr>
+                  <pic:blipFill>
+                    <a:blip r:embed="rId26"/>
+                    <a:stretch>
+                      <a:fillRect/>
+                    </a:stretch>
+                  </pic:blipFill>
+                  <pic:spPr>
+                    <a:xfrm>
+                      <a:off x="0" y="0"/>
+                      <a:ext cx="717241" cy="521293"/>
+                    </a:xfrm>
+                    <a:prstGeom prst="rect">
+                      <a:avLst/>
+                    </a:prstGeom>
+                  </pic:spPr>
+                </pic:pic>
+              </a:graphicData>
+            </a:graphic>
+          </wp:inline>
+        </w:drawing>
+      </w:r>
+    </w:p>
+    <w:p>
+      <w:r>
+        <w:t>Once all M</w:t>
+      </w:r>
+      <w:r>
+        <w:t>I</w:t>
+      </w:r>
+      <w:r>
+        <w:t xml:space="preserve">s </w:t>
+      </w:r>
+      <w:r>
+        <w:t xml:space="preserve">are </w:t>
+      </w:r>
+      <w:r>
+        <w:t>calculated, the analysed checkbox is ticked</w:t>
+      </w:r>
+      <w:r>
+        <w:t>.</w:t>
+      </w:r>
+    </w:p>
+    <w:p>
+      <w:pPr>
+        <w:jc w:val="center"/>
+      </w:pPr>
+      <w:r>
+        <w:drawing>
+          <wp:inline distT="0" distB="0" distL="0" distR="0" wp14:anchorId="7D746670" wp14:editId="6CE6B663">
+            <wp:extent cx="2553056" cy="828791"/>
+            <wp:effectExtent l="0" t="0" r="0" b="9525"/>
+            <wp:docPr id="27" name="Image 27"/>
+            <wp:cNvGraphicFramePr>
+              <a:graphicFrameLocks xmlns:a="http://schemas.openxmlformats.org/drawingml/2006/main" noChangeAspect="1"/>
+            </wp:cNvGraphicFramePr>
+            <a:graphic xmlns:a="http://schemas.openxmlformats.org/drawingml/2006/main">
+              <a:graphicData uri="http://schemas.openxmlformats.org/drawingml/2006/picture">
+                <pic:pic xmlns:pic="http://schemas.openxmlformats.org/drawingml/2006/picture">
+                  <pic:nvPicPr>
+                    <pic:cNvPr id="1" name=""/>
+                    <pic:cNvPicPr/>
+                  </pic:nvPicPr>
+                  <pic:blipFill>
+                    <a:blip r:embed="rId27"/>
+                    <a:stretch>
+                      <a:fillRect/>
+                    </a:stretch>
+                  </pic:blipFill>
+                  <pic:spPr>
+                    <a:xfrm>
+                      <a:off x="0" y="0"/>
+                      <a:ext cx="2553056" cy="828791"/>
+                    </a:xfrm>
+                    <a:prstGeom prst="rect">
+                      <a:avLst/>
+                    </a:prstGeom>
+                  </pic:spPr>
+                </pic:pic>
+              </a:graphicData>
+            </a:graphic>
+          </wp:inline>
+        </w:drawing>
+      </w:r>
+    </w:p>
+    <w:p>
+      <w:pPr>
+        <w:pStyle w:val="Titre1"/>
+      </w:pPr>
+      <w:r>
+        <w:t xml:space="preserve">Updating </w:t>
+      </w:r>
+      <w:r>
+        <w:t>Motion Indexes</w:t>
+      </w:r>
+    </w:p>
+    <w:p>
+      <w:pPr>
+        <w:pStyle w:val="Paragraphedeliste"/>
+      </w:pPr>
+    </w:p>
+    <w:p>
+      <w:pPr>
+        <w:pStyle w:val="Titre2"/>
+      </w:pPr>
+      <w:r>
+        <w:t xml:space="preserve">Update </w:t>
+      </w:r>
+      <w:r>
+        <w:t>a set of MIs</w:t>
+      </w:r>
+    </w:p>
+    <w:p>
+      <w:r>
+        <w:t>If you already analysed an experiment/Group of experiments but want to check the position of the existing ROIs, proceed as follow:</w:t>
+      </w:r>
+    </w:p>
+    <w:p>
+      <w:pPr>
+        <w:pStyle w:val="Paragraphedeliste"/>
+      </w:pPr>
+    </w:p>
+    <w:p>
+      <w:pPr>
+        <w:pStyle w:val="Paragraphedeliste"/>
+        <w:numPr>
+          <w:ilvl w:val="0"/>
+          <w:numId w:val="6"/>
+        </w:numPr>
+      </w:pPr>
+      <w:r>
+        <w:t xml:space="preserve"> Highlight the experiment to check. You can select or </w:t>
+      </w:r>
+      <w:proofErr w:type="spellStart"/>
+      <w:r>
+        <w:t>or</w:t>
+      </w:r>
+      <w:proofErr w:type="spellEnd"/>
+      <w:r>
+        <w:t xml:space="preserve"> multiple experiments</w:t>
+      </w:r>
+    </w:p>
+    <w:p>
+      <w:pPr>
+        <w:pStyle w:val="Paragraphedeliste"/>
+        <w:jc w:val="center"/>
+      </w:pPr>
+      <w:r>
+        <w:drawing>
+          <wp:inline distT="0" distB="0" distL="0" distR="0" wp14:anchorId="4644D104" wp14:editId="3E1ACDCD">
+            <wp:extent cx="1705213" cy="619211"/>
+            <wp:effectExtent l="0" t="0" r="9525" b="9525"/>
+            <wp:docPr id="3" name="Image 3"/>
+            <wp:cNvGraphicFramePr>
+              <a:graphicFrameLocks xmlns:a="http://schemas.openxmlformats.org/drawingml/2006/main" noChangeAspect="1"/>
+            </wp:cNvGraphicFramePr>
+            <a:graphic xmlns:a="http://schemas.openxmlformats.org/drawingml/2006/main">
+              <a:graphicData uri="http://schemas.openxmlformats.org/drawingml/2006/picture">
+                <pic:pic xmlns:pic="http://schemas.openxmlformats.org/drawingml/2006/picture">
+                  <pic:nvPicPr>
+                    <pic:cNvPr id="1" name=""/>
+                    <pic:cNvPicPr/>
+                  </pic:nvPicPr>
+                  <pic:blipFill>
+                    <a:blip r:embed="rId28"/>
+                    <a:stretch>
+                      <a:fillRect/>
+                    </a:stretch>
+                  </pic:blipFill>
+                  <pic:spPr>
+                    <a:xfrm>
+                      <a:off x="0" y="0"/>
+                      <a:ext cx="1705213" cy="619211"/>
+                    </a:xfrm>
+                    <a:prstGeom prst="rect">
+                      <a:avLst/>
+                    </a:prstGeom>
+                  </pic:spPr>
+                </pic:pic>
+              </a:graphicData>
+            </a:graphic>
+          </wp:inline>
+        </w:drawing>
+      </w:r>
+    </w:p>
+    <w:p>
+      <w:pPr>
+        <w:pStyle w:val="Paragraphedeliste"/>
+      </w:pPr>
+      <w:r>
+        <w:t>The individual recordings are displayed on the experiment window</w:t>
+      </w:r>
+    </w:p>
+    <w:p>
+      <w:pPr>
+        <w:pStyle w:val="Paragraphedeliste"/>
+        <w:numPr>
+          <w:ilvl w:val="0"/>
+          <w:numId w:val="6"/>
+        </w:numPr>
+      </w:pPr>
+      <w:r>
+        <w:t>Browse the experiments</w:t>
+      </w:r>
+      <w:r>
+        <w:drawing>
+          <wp:inline distT="0" distB="0" distL="0" distR="0" wp14:anchorId="712BA6F3" wp14:editId="6C766CC1">
+            <wp:extent cx="1314633" cy="314369"/>
+            <wp:effectExtent l="0" t="0" r="0" b="9525"/>
+            <wp:docPr id="4" name="Image 4"/>
+            <wp:cNvGraphicFramePr>
+              <a:graphicFrameLocks xmlns:a="http://schemas.openxmlformats.org/drawingml/2006/main" noChangeAspect="1"/>
+            </wp:cNvGraphicFramePr>
+            <a:graphic xmlns:a="http://schemas.openxmlformats.org/drawingml/2006/main">
+              <a:graphicData uri="http://schemas.openxmlformats.org/drawingml/2006/picture">
+                <pic:pic xmlns:pic="http://schemas.openxmlformats.org/drawingml/2006/picture">
+                  <pic:nvPicPr>
+                    <pic:cNvPr id="1" name=""/>
+                    <pic:cNvPicPr/>
+                  </pic:nvPicPr>
+                  <pic:blipFill>
+                    <a:blip r:embed="rId29"/>
+                    <a:stretch>
+                      <a:fillRect/>
+                    </a:stretch>
+                  </pic:blipFill>
+                  <pic:spPr>
+                    <a:xfrm>
+                      <a:off x="0" y="0"/>
+                      <a:ext cx="1314633" cy="314369"/>
+                    </a:xfrm>
+                    <a:prstGeom prst="rect">
+                      <a:avLst/>
+                    </a:prstGeom>
+                  </pic:spPr>
+                </pic:pic>
+              </a:graphicData>
+            </a:graphic>
+          </wp:inline>
+        </w:drawing>
+      </w:r>
+    </w:p>
+    <w:p>
+      <w:pPr>
+        <w:pStyle w:val="Paragraphedeliste"/>
+        <w:numPr>
+          <w:ilvl w:val="0"/>
+          <w:numId w:val="6"/>
+        </w:numPr>
+      </w:pPr>
+      <w:r>
+        <w:t>ROIs that were analysed are displayed in green. These ROI were already extracted.</w:t>
+      </w:r>
+    </w:p>
+    <w:p>
+      <w:pPr>
+        <w:pStyle w:val="Paragraphedeliste"/>
+        <w:jc w:val="center"/>
+      </w:pPr>
+      <w:r>
+        <w:drawing>
+          <wp:inline distT="0" distB="0" distL="0" distR="0" wp14:anchorId="5AF8E866" wp14:editId="54D2C260">
+            <wp:extent cx="2353003" cy="2114845"/>
+            <wp:effectExtent l="0" t="0" r="9525" b="0"/>
+            <wp:docPr id="5" name="Image 5"/>
+            <wp:cNvGraphicFramePr>
+              <a:graphicFrameLocks xmlns:a="http://schemas.openxmlformats.org/drawingml/2006/main" noChangeAspect="1"/>
+            </wp:cNvGraphicFramePr>
+            <a:graphic xmlns:a="http://schemas.openxmlformats.org/drawingml/2006/main">
+              <a:graphicData uri="http://schemas.openxmlformats.org/drawingml/2006/picture">
+                <pic:pic xmlns:pic="http://schemas.openxmlformats.org/drawingml/2006/picture">
+                  <pic:nvPicPr>
+                    <pic:cNvPr id="1" name=""/>
+                    <pic:cNvPicPr/>
+                  </pic:nvPicPr>
+                  <pic:blipFill>
+                    <a:blip r:embed="rId30"/>
+                    <a:stretch>
+                      <a:fillRect/>
+                    </a:stretch>
+                  </pic:blipFill>
+                  <pic:spPr>
+                    <a:xfrm>
+                      <a:off x="0" y="0"/>
+                      <a:ext cx="2353003" cy="2114845"/>
+                    </a:xfrm>
+                    <a:prstGeom prst="rect">
+                      <a:avLst/>
+                    </a:prstGeom>
+                  </pic:spPr>
+                </pic:pic>
+              </a:graphicData>
+            </a:graphic>
+          </wp:inline>
+        </w:drawing>
+      </w:r>
+    </w:p>
+    <w:p>
+      <w:pPr>
+        <w:pStyle w:val="Paragraphedeliste"/>
+      </w:pPr>
+      <w:r>
+        <w:t>If you move/resize a green ROI, the label will turn yellow</w:t>
+      </w:r>
+      <w:r>
+        <w:t xml:space="preserve">, </w:t>
+      </w:r>
+      <w:r>
+        <w:t>indicating that a new MI extraction will be necessary.</w:t>
+      </w:r>
+    </w:p>
+    <w:p>
+      <w:pPr>
+        <w:pStyle w:val="Paragraphedeliste"/>
+        <w:jc w:val="center"/>
+      </w:pPr>
+      <w:r>
+        <w:drawing>
+          <wp:inline distT="0" distB="0" distL="0" distR="0" wp14:anchorId="646C420A" wp14:editId="0820E026">
+            <wp:extent cx="1038370" cy="1076475"/>
+            <wp:effectExtent l="0" t="0" r="9525" b="9525"/>
+            <wp:docPr id="6" name="Image 6"/>
+            <wp:cNvGraphicFramePr>
+              <a:graphicFrameLocks xmlns:a="http://schemas.openxmlformats.org/drawingml/2006/main" noChangeAspect="1"/>
+            </wp:cNvGraphicFramePr>
+            <a:graphic xmlns:a="http://schemas.openxmlformats.org/drawingml/2006/main">
+              <a:graphicData uri="http://schemas.openxmlformats.org/drawingml/2006/picture">
+                <pic:pic xmlns:pic="http://schemas.openxmlformats.org/drawingml/2006/picture">
+                  <pic:nvPicPr>
+                    <pic:cNvPr id="1" name=""/>
+                    <pic:cNvPicPr/>
+                  </pic:nvPicPr>
+                  <pic:blipFill>
+                    <a:blip r:embed="rId31"/>
+                    <a:stretch>
+                      <a:fillRect/>
+                    </a:stretch>
+                  </pic:blipFill>
+                  <pic:spPr>
+                    <a:xfrm>
+                      <a:off x="0" y="0"/>
+                      <a:ext cx="1038370" cy="1076475"/>
+                    </a:xfrm>
+                    <a:prstGeom prst="rect">
+                      <a:avLst/>
+                    </a:prstGeom>
+                  </pic:spPr>
+                </pic:pic>
+              </a:graphicData>
+            </a:graphic>
+          </wp:inline>
+        </w:drawing>
+      </w:r>
+    </w:p>
+    <w:p>
+      <w:pPr>
+        <w:pStyle w:val="Paragraphedeliste"/>
+      </w:pPr>
+    </w:p>
+    <w:p>
+      <w:pPr>
+        <w:pStyle w:val="Paragraphedeliste"/>
+      </w:pPr>
+      <w:r>
+        <w:t>After validating the change (i.e. after closing the window), the analysed checkbox will be unchecked, indicating that reanalysis is required</w:t>
+      </w:r>
+      <w:r>
+        <w:t>.</w:t>
+      </w:r>
+    </w:p>
+    <w:p>
+      <w:pPr>
+        <w:pStyle w:val="Paragraphedeliste"/>
+      </w:pPr>
+    </w:p>
+    <w:p>
+      <w:pPr>
+        <w:pStyle w:val="Titre2"/>
+      </w:pPr>
+      <w:r>
+        <w:t>Display extracted MIs</w:t>
+      </w:r>
+    </w:p>
+    <w:p>
+      <w:r>
+        <w:t>If you extracted all Motion indices, you should see a figure like this</w:t>
+      </w:r>
+    </w:p>
+    <w:p>
+      <w:r>
+        <w:drawing>
+          <wp:inline distT="0" distB="0" distL="0" distR="0" wp14:anchorId="483EE4AB" wp14:editId="6CE25916">
+            <wp:extent cx="5731510" cy="1579880"/>
+            <wp:effectExtent l="0" t="0" r="2540" b="1270"/>
+            <wp:docPr id="28" name="Image 28"/>
+            <wp:cNvGraphicFramePr>
+              <a:graphicFrameLocks xmlns:a="http://schemas.openxmlformats.org/drawingml/2006/main" noChangeAspect="1"/>
+            </wp:cNvGraphicFramePr>
+            <a:graphic xmlns:a="http://schemas.openxmlformats.org/drawingml/2006/main">
+              <a:graphicData uri="http://schemas.openxmlformats.org/drawingml/2006/picture">
+                <pic:pic xmlns:pic="http://schemas.openxmlformats.org/drawingml/2006/picture">
+                  <pic:nvPicPr>
+                    <pic:cNvPr id="1" name=""/>
+                    <pic:cNvPicPr/>
+                  </pic:nvPicPr>
+                  <pic:blipFill>
+                    <a:blip r:embed="rId32"/>
+                    <a:stretch>
+                      <a:fillRect/>
+                    </a:stretch>
+                  </pic:blipFill>
+                  <pic:spPr>
+                    <a:xfrm>
+                      <a:off x="0" y="0"/>
+                      <a:ext cx="5731510" cy="1579880"/>
+                    </a:xfrm>
+                    <a:prstGeom prst="rect">
+                      <a:avLst/>
+                    </a:prstGeom>
+                  </pic:spPr>
+                </pic:pic>
+              </a:graphicData>
+            </a:graphic>
+          </wp:inline>
+        </w:drawing>
+      </w:r>
+    </w:p>
+    <w:p>
+      <w:r>
+        <w:t>For each MI, a plot of the whole experiment is displayed (time in seconds). Grey areas indicate gaps between recordings.</w:t>
+      </w:r>
+    </w:p>
+    <w:p>
+      <w:r>
+        <w:lastRenderedPageBreak/>
+        <w:t>If you extracted multiple ROIs, you will see multiple subplot.</w:t>
+      </w:r>
+    </w:p>
+    <w:p>
+      <w:r>
+        <w:drawing>
+          <wp:inline distT="0" distB="0" distL="0" distR="0" wp14:anchorId="7A4D4BA3" wp14:editId="024C4DD3">
+            <wp:extent cx="5731510" cy="3582670"/>
+            <wp:effectExtent l="0" t="0" r="2540" b="0"/>
+            <wp:docPr id="29" name="Image 29"/>
+            <wp:cNvGraphicFramePr>
+              <a:graphicFrameLocks xmlns:a="http://schemas.openxmlformats.org/drawingml/2006/main" noChangeAspect="1"/>
+            </wp:cNvGraphicFramePr>
+            <a:graphic xmlns:a="http://schemas.openxmlformats.org/drawingml/2006/main">
+              <a:graphicData uri="http://schemas.openxmlformats.org/drawingml/2006/picture">
+                <pic:pic xmlns:pic="http://schemas.openxmlformats.org/drawingml/2006/picture">
+                  <pic:nvPicPr>
+                    <pic:cNvPr id="1" name=""/>
+                    <pic:cNvPicPr/>
+                  </pic:nvPicPr>
+                  <pic:blipFill>
+                    <a:blip r:embed="rId33"/>
+                    <a:stretch>
+                      <a:fillRect/>
+                    </a:stretch>
+                  </pic:blipFill>
+                  <pic:spPr>
+                    <a:xfrm>
+                      <a:off x="0" y="0"/>
+                      <a:ext cx="5731510" cy="3582670"/>
+                    </a:xfrm>
+                    <a:prstGeom prst="rect">
+                      <a:avLst/>
+                    </a:prstGeom>
+                  </pic:spPr>
+                </pic:pic>
+              </a:graphicData>
+            </a:graphic>
+          </wp:inline>
+        </w:drawing>
+      </w:r>
+    </w:p>
+    <w:p/>
+    <w:p>
+      <w:r>
+        <w:t>If you extracted the same ROI in different videos, they will be displayed in the same subplot</w:t>
+      </w:r>
+      <w:r>
+        <w:t xml:space="preserve">, one colour per camera </w:t>
+      </w:r>
+    </w:p>
+    <w:p>
+      <w:pPr>
+        <w:pStyle w:val="Titre1"/>
+      </w:pPr>
+      <w:r>
+        <w:t>Scripted analysis</w:t>
+      </w:r>
+    </w:p>
+    <w:p>
+      <w:r>
+        <w:t xml:space="preserve">At any time, the database can be accessed and used for measurements. The most up-to-date version of the database is in </w:t>
+      </w:r>
+    </w:p>
+    <w:p>
+      <w:proofErr w:type="spellStart"/>
+      <w:r>
+        <w:t>behaviour_GUI.Experiment_set</w:t>
+      </w:r>
+      <w:proofErr w:type="spellEnd"/>
+    </w:p>
+    <w:p>
+      <w:r>
+        <w:t xml:space="preserve">TO </w:t>
+      </w:r>
+      <w:r>
+        <w:t xml:space="preserve">BE </w:t>
+      </w:r>
+      <w:r>
+        <w:t>CONTINUE</w:t>
+      </w:r>
+      <w:r>
+        <w:t>D</w:t>
+      </w:r>
+      <w:r>
+        <w:t>…</w:t>
       </w:r>
       <w:bookmarkStart w:id="0" w:name="_GoBack"/>
       <w:bookmarkEnd w:id="0"/>
@@ -533,8 +2641,97 @@
 </file>
 
 <file path=word/numbering.xml><?xml version="1.0" encoding="utf-8"?>
-<w:numbering xmlns:wpc="http://schemas.microsoft.com/office/word/2010/wordprocessingCanvas" xmlns:cx="http://schemas.microsoft.com/office/drawing/2014/chartex" xmlns:mc="http://schemas.openxmlformats.org/markup-compatibility/2006" xmlns:o="urn:schemas-microsoft-com:office:office" xmlns:r="http://schemas.openxmlformats.org/officeDocument/2006/relationships" xmlns:m="http://schemas.openxmlformats.org/officeDocument/2006/math" xmlns:v="urn:schemas-microsoft-com:vml" xmlns:wp14="http://schemas.microsoft.com/office/word/2010/wordprocessingDrawing" xmlns:wp="http://schemas.openxmlformats.org/drawingml/2006/wordprocessingDrawing" xmlns:w10="urn:schemas-microsoft-com:office:word" xmlns:w="http://schemas.openxmlformats.org/wordprocessingml/2006/main" xmlns:w14="http://schemas.microsoft.com/office/word/2010/wordml" xmlns:w15="http://schemas.microsoft.com/office/word/2012/wordml" xmlns:w16se="http://schemas.microsoft.com/office/word/2015/wordml/symex" xmlns:wpg="http://schemas.microsoft.com/office/word/2010/wordprocessingGroup" xmlns:wpi="http://schemas.microsoft.com/office/word/2010/wordprocessingInk" xmlns:wne="http://schemas.microsoft.com/office/word/2006/wordml" xmlns:wps="http://schemas.microsoft.com/office/word/2010/wordprocessingShape" mc:Ignorable="w14 w15 w16se wp14">
+<w:numbering xmlns:wpc="http://schemas.microsoft.com/office/word/2010/wordprocessingCanvas" xmlns:cx="http://schemas.microsoft.com/office/drawing/2014/chartex" xmlns:cx1="http://schemas.microsoft.com/office/drawing/2015/9/8/chartex" xmlns:cx2="http://schemas.microsoft.com/office/drawing/2015/10/21/chartex" xmlns:cx3="http://schemas.microsoft.com/office/drawing/2016/5/9/chartex" xmlns:cx4="http://schemas.microsoft.com/office/drawing/2016/5/10/chartex" xmlns:cx5="http://schemas.microsoft.com/office/drawing/2016/5/11/chartex" xmlns:cx6="http://schemas.microsoft.com/office/drawing/2016/5/12/chartex" xmlns:cx7="http://schemas.microsoft.com/office/drawing/2016/5/13/chartex" xmlns:cx8="http://schemas.microsoft.com/office/drawing/2016/5/14/chartex" xmlns:mc="http://schemas.openxmlformats.org/markup-compatibility/2006" xmlns:aink="http://schemas.microsoft.com/office/drawing/2016/ink" xmlns:am3d="http://schemas.microsoft.com/office/drawing/2017/model3d" xmlns:o="urn:schemas-microsoft-com:office:office" xmlns:r="http://schemas.openxmlformats.org/officeDocument/2006/relationships" xmlns:m="http://schemas.openxmlformats.org/officeDocument/2006/math" xmlns:v="urn:schemas-microsoft-com:vml" xmlns:wp14="http://schemas.microsoft.com/office/word/2010/wordprocessingDrawing" xmlns:wp="http://schemas.openxmlformats.org/drawingml/2006/wordprocessingDrawing" xmlns:w10="urn:schemas-microsoft-com:office:word" xmlns:w="http://schemas.openxmlformats.org/wordprocessingml/2006/main" xmlns:w14="http://schemas.microsoft.com/office/word/2010/wordml" xmlns:w15="http://schemas.microsoft.com/office/word/2012/wordml" xmlns:w16cid="http://schemas.microsoft.com/office/word/2016/wordml/cid" xmlns:w16se="http://schemas.microsoft.com/office/word/2015/wordml/symex" xmlns:wpg="http://schemas.microsoft.com/office/word/2010/wordprocessingGroup" xmlns:wpi="http://schemas.microsoft.com/office/word/2010/wordprocessingInk" xmlns:wne="http://schemas.microsoft.com/office/word/2006/wordml" xmlns:wps="http://schemas.microsoft.com/office/word/2010/wordprocessingShape" mc:Ignorable="w14 w15 w16se w16cid wp14">
   <w:abstractNum w:abstractNumId="0" w15:restartNumberingAfterBreak="0">
+    <w:nsid w:val="02023A5B"/>
+    <w:multiLevelType w:val="hybridMultilevel"/>
+    <w:tmpl w:val="094CEB4C"/>
+    <w:lvl w:ilvl="0" w:tplc="DF926C94">
+      <w:start w:val="1"/>
+      <w:numFmt w:val="decimal"/>
+      <w:lvlText w:val="%1."/>
+      <w:lvlJc w:val="left"/>
+      <w:pPr>
+        <w:ind w:left="1080" w:hanging="360"/>
+      </w:pPr>
+      <w:rPr>
+        <w:rFonts w:hint="default"/>
+      </w:rPr>
+    </w:lvl>
+    <w:lvl w:ilvl="1" w:tplc="08090019" w:tentative="1">
+      <w:start w:val="1"/>
+      <w:numFmt w:val="lowerLetter"/>
+      <w:lvlText w:val="%2."/>
+      <w:lvlJc w:val="left"/>
+      <w:pPr>
+        <w:ind w:left="1800" w:hanging="360"/>
+      </w:pPr>
+    </w:lvl>
+    <w:lvl w:ilvl="2" w:tplc="0809001B" w:tentative="1">
+      <w:start w:val="1"/>
+      <w:numFmt w:val="lowerRoman"/>
+      <w:lvlText w:val="%3."/>
+      <w:lvlJc w:val="right"/>
+      <w:pPr>
+        <w:ind w:left="2520" w:hanging="180"/>
+      </w:pPr>
+    </w:lvl>
+    <w:lvl w:ilvl="3" w:tplc="0809000F" w:tentative="1">
+      <w:start w:val="1"/>
+      <w:numFmt w:val="decimal"/>
+      <w:lvlText w:val="%4."/>
+      <w:lvlJc w:val="left"/>
+      <w:pPr>
+        <w:ind w:left="3240" w:hanging="360"/>
+      </w:pPr>
+    </w:lvl>
+    <w:lvl w:ilvl="4" w:tplc="08090019" w:tentative="1">
+      <w:start w:val="1"/>
+      <w:numFmt w:val="lowerLetter"/>
+      <w:lvlText w:val="%5."/>
+      <w:lvlJc w:val="left"/>
+      <w:pPr>
+        <w:ind w:left="3960" w:hanging="360"/>
+      </w:pPr>
+    </w:lvl>
+    <w:lvl w:ilvl="5" w:tplc="0809001B" w:tentative="1">
+      <w:start w:val="1"/>
+      <w:numFmt w:val="lowerRoman"/>
+      <w:lvlText w:val="%6."/>
+      <w:lvlJc w:val="right"/>
+      <w:pPr>
+        <w:ind w:left="4680" w:hanging="180"/>
+      </w:pPr>
+    </w:lvl>
+    <w:lvl w:ilvl="6" w:tplc="0809000F" w:tentative="1">
+      <w:start w:val="1"/>
+      <w:numFmt w:val="decimal"/>
+      <w:lvlText w:val="%7."/>
+      <w:lvlJc w:val="left"/>
+      <w:pPr>
+        <w:ind w:left="5400" w:hanging="360"/>
+      </w:pPr>
+    </w:lvl>
+    <w:lvl w:ilvl="7" w:tplc="08090019" w:tentative="1">
+      <w:start w:val="1"/>
+      <w:numFmt w:val="lowerLetter"/>
+      <w:lvlText w:val="%8."/>
+      <w:lvlJc w:val="left"/>
+      <w:pPr>
+        <w:ind w:left="6120" w:hanging="360"/>
+      </w:pPr>
+    </w:lvl>
+    <w:lvl w:ilvl="8" w:tplc="0809001B" w:tentative="1">
+      <w:start w:val="1"/>
+      <w:numFmt w:val="lowerRoman"/>
+      <w:lvlText w:val="%9."/>
+      <w:lvlJc w:val="right"/>
+      <w:pPr>
+        <w:ind w:left="6840" w:hanging="180"/>
+      </w:pPr>
+    </w:lvl>
+  </w:abstractNum>
+  <w:abstractNum w:abstractNumId="1" w15:restartNumberingAfterBreak="0">
     <w:nsid w:val="1FDE4093"/>
     <w:multiLevelType w:val="hybridMultilevel"/>
     <w:tmpl w:val="AB960346"/>
@@ -623,7 +2820,233 @@
       </w:pPr>
     </w:lvl>
   </w:abstractNum>
-  <w:abstractNum w:abstractNumId="1" w15:restartNumberingAfterBreak="0">
+  <w:abstractNum w:abstractNumId="2" w15:restartNumberingAfterBreak="0">
+    <w:nsid w:val="2EED0641"/>
+    <w:multiLevelType w:val="hybridMultilevel"/>
+    <w:tmpl w:val="C5DADCCA"/>
+    <w:lvl w:ilvl="0" w:tplc="76AC17DC">
+      <w:start w:val="1"/>
+      <w:numFmt w:val="bullet"/>
+      <w:lvlText w:val="-"/>
+      <w:lvlJc w:val="left"/>
+      <w:pPr>
+        <w:ind w:left="720" w:hanging="360"/>
+      </w:pPr>
+      <w:rPr>
+        <w:rFonts w:ascii="Calibri" w:eastAsiaTheme="minorHAnsi" w:hAnsi="Calibri" w:cs="Calibri" w:hint="default"/>
+      </w:rPr>
+    </w:lvl>
+    <w:lvl w:ilvl="1" w:tplc="08090003" w:tentative="1">
+      <w:start w:val="1"/>
+      <w:numFmt w:val="bullet"/>
+      <w:lvlText w:val="o"/>
+      <w:lvlJc w:val="left"/>
+      <w:pPr>
+        <w:ind w:left="1440" w:hanging="360"/>
+      </w:pPr>
+      <w:rPr>
+        <w:rFonts w:ascii="Courier New" w:hAnsi="Courier New" w:cs="Courier New" w:hint="default"/>
+      </w:rPr>
+    </w:lvl>
+    <w:lvl w:ilvl="2" w:tplc="08090005" w:tentative="1">
+      <w:start w:val="1"/>
+      <w:numFmt w:val="bullet"/>
+      <w:lvlText w:val=""/>
+      <w:lvlJc w:val="left"/>
+      <w:pPr>
+        <w:ind w:left="2160" w:hanging="360"/>
+      </w:pPr>
+      <w:rPr>
+        <w:rFonts w:ascii="Wingdings" w:hAnsi="Wingdings" w:hint="default"/>
+      </w:rPr>
+    </w:lvl>
+    <w:lvl w:ilvl="3" w:tplc="08090001" w:tentative="1">
+      <w:start w:val="1"/>
+      <w:numFmt w:val="bullet"/>
+      <w:lvlText w:val=""/>
+      <w:lvlJc w:val="left"/>
+      <w:pPr>
+        <w:ind w:left="2880" w:hanging="360"/>
+      </w:pPr>
+      <w:rPr>
+        <w:rFonts w:ascii="Symbol" w:hAnsi="Symbol" w:hint="default"/>
+      </w:rPr>
+    </w:lvl>
+    <w:lvl w:ilvl="4" w:tplc="08090003" w:tentative="1">
+      <w:start w:val="1"/>
+      <w:numFmt w:val="bullet"/>
+      <w:lvlText w:val="o"/>
+      <w:lvlJc w:val="left"/>
+      <w:pPr>
+        <w:ind w:left="3600" w:hanging="360"/>
+      </w:pPr>
+      <w:rPr>
+        <w:rFonts w:ascii="Courier New" w:hAnsi="Courier New" w:cs="Courier New" w:hint="default"/>
+      </w:rPr>
+    </w:lvl>
+    <w:lvl w:ilvl="5" w:tplc="08090005" w:tentative="1">
+      <w:start w:val="1"/>
+      <w:numFmt w:val="bullet"/>
+      <w:lvlText w:val=""/>
+      <w:lvlJc w:val="left"/>
+      <w:pPr>
+        <w:ind w:left="4320" w:hanging="360"/>
+      </w:pPr>
+      <w:rPr>
+        <w:rFonts w:ascii="Wingdings" w:hAnsi="Wingdings" w:hint="default"/>
+      </w:rPr>
+    </w:lvl>
+    <w:lvl w:ilvl="6" w:tplc="08090001" w:tentative="1">
+      <w:start w:val="1"/>
+      <w:numFmt w:val="bullet"/>
+      <w:lvlText w:val=""/>
+      <w:lvlJc w:val="left"/>
+      <w:pPr>
+        <w:ind w:left="5040" w:hanging="360"/>
+      </w:pPr>
+      <w:rPr>
+        <w:rFonts w:ascii="Symbol" w:hAnsi="Symbol" w:hint="default"/>
+      </w:rPr>
+    </w:lvl>
+    <w:lvl w:ilvl="7" w:tplc="08090003" w:tentative="1">
+      <w:start w:val="1"/>
+      <w:numFmt w:val="bullet"/>
+      <w:lvlText w:val="o"/>
+      <w:lvlJc w:val="left"/>
+      <w:pPr>
+        <w:ind w:left="5760" w:hanging="360"/>
+      </w:pPr>
+      <w:rPr>
+        <w:rFonts w:ascii="Courier New" w:hAnsi="Courier New" w:cs="Courier New" w:hint="default"/>
+      </w:rPr>
+    </w:lvl>
+    <w:lvl w:ilvl="8" w:tplc="08090005" w:tentative="1">
+      <w:start w:val="1"/>
+      <w:numFmt w:val="bullet"/>
+      <w:lvlText w:val=""/>
+      <w:lvlJc w:val="left"/>
+      <w:pPr>
+        <w:ind w:left="6480" w:hanging="360"/>
+      </w:pPr>
+      <w:rPr>
+        <w:rFonts w:ascii="Wingdings" w:hAnsi="Wingdings" w:hint="default"/>
+      </w:rPr>
+    </w:lvl>
+  </w:abstractNum>
+  <w:abstractNum w:abstractNumId="3" w15:restartNumberingAfterBreak="0">
+    <w:nsid w:val="34A26880"/>
+    <w:multiLevelType w:val="hybridMultilevel"/>
+    <w:tmpl w:val="EF38E462"/>
+    <w:lvl w:ilvl="0" w:tplc="D7347DF8">
+      <w:start w:val="1"/>
+      <w:numFmt w:val="bullet"/>
+      <w:lvlText w:val="-"/>
+      <w:lvlJc w:val="left"/>
+      <w:pPr>
+        <w:ind w:left="720" w:hanging="360"/>
+      </w:pPr>
+      <w:rPr>
+        <w:rFonts w:ascii="Calibri" w:eastAsiaTheme="minorHAnsi" w:hAnsi="Calibri" w:cs="Calibri" w:hint="default"/>
+      </w:rPr>
+    </w:lvl>
+    <w:lvl w:ilvl="1" w:tplc="08090003" w:tentative="1">
+      <w:start w:val="1"/>
+      <w:numFmt w:val="bullet"/>
+      <w:lvlText w:val="o"/>
+      <w:lvlJc w:val="left"/>
+      <w:pPr>
+        <w:ind w:left="1440" w:hanging="360"/>
+      </w:pPr>
+      <w:rPr>
+        <w:rFonts w:ascii="Courier New" w:hAnsi="Courier New" w:cs="Courier New" w:hint="default"/>
+      </w:rPr>
+    </w:lvl>
+    <w:lvl w:ilvl="2" w:tplc="08090005" w:tentative="1">
+      <w:start w:val="1"/>
+      <w:numFmt w:val="bullet"/>
+      <w:lvlText w:val=""/>
+      <w:lvlJc w:val="left"/>
+      <w:pPr>
+        <w:ind w:left="2160" w:hanging="360"/>
+      </w:pPr>
+      <w:rPr>
+        <w:rFonts w:ascii="Wingdings" w:hAnsi="Wingdings" w:hint="default"/>
+      </w:rPr>
+    </w:lvl>
+    <w:lvl w:ilvl="3" w:tplc="08090001" w:tentative="1">
+      <w:start w:val="1"/>
+      <w:numFmt w:val="bullet"/>
+      <w:lvlText w:val=""/>
+      <w:lvlJc w:val="left"/>
+      <w:pPr>
+        <w:ind w:left="2880" w:hanging="360"/>
+      </w:pPr>
+      <w:rPr>
+        <w:rFonts w:ascii="Symbol" w:hAnsi="Symbol" w:hint="default"/>
+      </w:rPr>
+    </w:lvl>
+    <w:lvl w:ilvl="4" w:tplc="08090003" w:tentative="1">
+      <w:start w:val="1"/>
+      <w:numFmt w:val="bullet"/>
+      <w:lvlText w:val="o"/>
+      <w:lvlJc w:val="left"/>
+      <w:pPr>
+        <w:ind w:left="3600" w:hanging="360"/>
+      </w:pPr>
+      <w:rPr>
+        <w:rFonts w:ascii="Courier New" w:hAnsi="Courier New" w:cs="Courier New" w:hint="default"/>
+      </w:rPr>
+    </w:lvl>
+    <w:lvl w:ilvl="5" w:tplc="08090005" w:tentative="1">
+      <w:start w:val="1"/>
+      <w:numFmt w:val="bullet"/>
+      <w:lvlText w:val=""/>
+      <w:lvlJc w:val="left"/>
+      <w:pPr>
+        <w:ind w:left="4320" w:hanging="360"/>
+      </w:pPr>
+      <w:rPr>
+        <w:rFonts w:ascii="Wingdings" w:hAnsi="Wingdings" w:hint="default"/>
+      </w:rPr>
+    </w:lvl>
+    <w:lvl w:ilvl="6" w:tplc="08090001" w:tentative="1">
+      <w:start w:val="1"/>
+      <w:numFmt w:val="bullet"/>
+      <w:lvlText w:val=""/>
+      <w:lvlJc w:val="left"/>
+      <w:pPr>
+        <w:ind w:left="5040" w:hanging="360"/>
+      </w:pPr>
+      <w:rPr>
+        <w:rFonts w:ascii="Symbol" w:hAnsi="Symbol" w:hint="default"/>
+      </w:rPr>
+    </w:lvl>
+    <w:lvl w:ilvl="7" w:tplc="08090003" w:tentative="1">
+      <w:start w:val="1"/>
+      <w:numFmt w:val="bullet"/>
+      <w:lvlText w:val="o"/>
+      <w:lvlJc w:val="left"/>
+      <w:pPr>
+        <w:ind w:left="5760" w:hanging="360"/>
+      </w:pPr>
+      <w:rPr>
+        <w:rFonts w:ascii="Courier New" w:hAnsi="Courier New" w:cs="Courier New" w:hint="default"/>
+      </w:rPr>
+    </w:lvl>
+    <w:lvl w:ilvl="8" w:tplc="08090005" w:tentative="1">
+      <w:start w:val="1"/>
+      <w:numFmt w:val="bullet"/>
+      <w:lvlText w:val=""/>
+      <w:lvlJc w:val="left"/>
+      <w:pPr>
+        <w:ind w:left="6480" w:hanging="360"/>
+      </w:pPr>
+      <w:rPr>
+        <w:rFonts w:ascii="Wingdings" w:hAnsi="Wingdings" w:hint="default"/>
+      </w:rPr>
+    </w:lvl>
+  </w:abstractNum>
+  <w:abstractNum w:abstractNumId="4" w15:restartNumberingAfterBreak="0">
     <w:nsid w:val="38A96398"/>
     <w:multiLevelType w:val="hybridMultilevel"/>
     <w:tmpl w:val="392CD47A"/>
@@ -736,7 +3159,7 @@
       </w:rPr>
     </w:lvl>
   </w:abstractNum>
-  <w:abstractNum w:abstractNumId="2" w15:restartNumberingAfterBreak="0">
+  <w:abstractNum w:abstractNumId="5" w15:restartNumberingAfterBreak="0">
     <w:nsid w:val="71FE5FA8"/>
     <w:multiLevelType w:val="hybridMultilevel"/>
     <w:tmpl w:val="C5D067B6"/>
@@ -849,20 +3272,121 @@
       </w:rPr>
     </w:lvl>
   </w:abstractNum>
+  <w:abstractNum w:abstractNumId="6" w15:restartNumberingAfterBreak="0">
+    <w:nsid w:val="7EB82BE7"/>
+    <w:multiLevelType w:val="hybridMultilevel"/>
+    <w:tmpl w:val="EDE29EEC"/>
+    <w:lvl w:ilvl="0" w:tplc="0809000F">
+      <w:start w:val="1"/>
+      <w:numFmt w:val="decimal"/>
+      <w:lvlText w:val="%1."/>
+      <w:lvlJc w:val="left"/>
+      <w:pPr>
+        <w:ind w:left="720" w:hanging="360"/>
+      </w:pPr>
+      <w:rPr>
+        <w:rFonts w:hint="default"/>
+      </w:rPr>
+    </w:lvl>
+    <w:lvl w:ilvl="1" w:tplc="08090019" w:tentative="1">
+      <w:start w:val="1"/>
+      <w:numFmt w:val="lowerLetter"/>
+      <w:lvlText w:val="%2."/>
+      <w:lvlJc w:val="left"/>
+      <w:pPr>
+        <w:ind w:left="1440" w:hanging="360"/>
+      </w:pPr>
+    </w:lvl>
+    <w:lvl w:ilvl="2" w:tplc="0809001B" w:tentative="1">
+      <w:start w:val="1"/>
+      <w:numFmt w:val="lowerRoman"/>
+      <w:lvlText w:val="%3."/>
+      <w:lvlJc w:val="right"/>
+      <w:pPr>
+        <w:ind w:left="2160" w:hanging="180"/>
+      </w:pPr>
+    </w:lvl>
+    <w:lvl w:ilvl="3" w:tplc="0809000F" w:tentative="1">
+      <w:start w:val="1"/>
+      <w:numFmt w:val="decimal"/>
+      <w:lvlText w:val="%4."/>
+      <w:lvlJc w:val="left"/>
+      <w:pPr>
+        <w:ind w:left="2880" w:hanging="360"/>
+      </w:pPr>
+    </w:lvl>
+    <w:lvl w:ilvl="4" w:tplc="08090019" w:tentative="1">
+      <w:start w:val="1"/>
+      <w:numFmt w:val="lowerLetter"/>
+      <w:lvlText w:val="%5."/>
+      <w:lvlJc w:val="left"/>
+      <w:pPr>
+        <w:ind w:left="3600" w:hanging="360"/>
+      </w:pPr>
+    </w:lvl>
+    <w:lvl w:ilvl="5" w:tplc="0809001B" w:tentative="1">
+      <w:start w:val="1"/>
+      <w:numFmt w:val="lowerRoman"/>
+      <w:lvlText w:val="%6."/>
+      <w:lvlJc w:val="right"/>
+      <w:pPr>
+        <w:ind w:left="4320" w:hanging="180"/>
+      </w:pPr>
+    </w:lvl>
+    <w:lvl w:ilvl="6" w:tplc="0809000F" w:tentative="1">
+      <w:start w:val="1"/>
+      <w:numFmt w:val="decimal"/>
+      <w:lvlText w:val="%7."/>
+      <w:lvlJc w:val="left"/>
+      <w:pPr>
+        <w:ind w:left="5040" w:hanging="360"/>
+      </w:pPr>
+    </w:lvl>
+    <w:lvl w:ilvl="7" w:tplc="08090019" w:tentative="1">
+      <w:start w:val="1"/>
+      <w:numFmt w:val="lowerLetter"/>
+      <w:lvlText w:val="%8."/>
+      <w:lvlJc w:val="left"/>
+      <w:pPr>
+        <w:ind w:left="5760" w:hanging="360"/>
+      </w:pPr>
+    </w:lvl>
+    <w:lvl w:ilvl="8" w:tplc="0809001B" w:tentative="1">
+      <w:start w:val="1"/>
+      <w:numFmt w:val="lowerRoman"/>
+      <w:lvlText w:val="%9."/>
+      <w:lvlJc w:val="right"/>
+      <w:pPr>
+        <w:ind w:left="6480" w:hanging="180"/>
+      </w:pPr>
+    </w:lvl>
+  </w:abstractNum>
   <w:num w:numId="1">
+    <w:abstractNumId w:val="1"/>
+  </w:num>
+  <w:num w:numId="2">
+    <w:abstractNumId w:val="5"/>
+  </w:num>
+  <w:num w:numId="3">
+    <w:abstractNumId w:val="4"/>
+  </w:num>
+  <w:num w:numId="4">
+    <w:abstractNumId w:val="6"/>
+  </w:num>
+  <w:num w:numId="5">
     <w:abstractNumId w:val="0"/>
   </w:num>
-  <w:num w:numId="2">
+  <w:num w:numId="6">
     <w:abstractNumId w:val="2"/>
   </w:num>
-  <w:num w:numId="3">
-    <w:abstractNumId w:val="1"/>
+  <w:num w:numId="7">
+    <w:abstractNumId w:val="3"/>
   </w:num>
 </w:numbering>
 </file>
 
 <file path=word/styles.xml><?xml version="1.0" encoding="utf-8"?>
-<w:styles xmlns:mc="http://schemas.openxmlformats.org/markup-compatibility/2006" xmlns:r="http://schemas.openxmlformats.org/officeDocument/2006/relationships" xmlns:w="http://schemas.openxmlformats.org/wordprocessingml/2006/main" xmlns:w14="http://schemas.microsoft.com/office/word/2010/wordml" xmlns:w15="http://schemas.microsoft.com/office/word/2012/wordml" xmlns:w16se="http://schemas.microsoft.com/office/word/2015/wordml/symex" mc:Ignorable="w14 w15 w16se">
+<w:styles xmlns:mc="http://schemas.openxmlformats.org/markup-compatibility/2006" xmlns:r="http://schemas.openxmlformats.org/officeDocument/2006/relationships" xmlns:w="http://schemas.openxmlformats.org/wordprocessingml/2006/main" xmlns:w14="http://schemas.microsoft.com/office/word/2010/wordml" xmlns:w15="http://schemas.microsoft.com/office/word/2012/wordml" xmlns:w16cid="http://schemas.microsoft.com/office/word/2016/wordml/cid" xmlns:w16se="http://schemas.microsoft.com/office/word/2015/wordml/symex" mc:Ignorable="w14 w15 w16se w16cid">
   <w:docDefaults>
     <w:rPrDefault>
       <w:rPr>
@@ -878,7 +3402,7 @@
       </w:pPr>
     </w:pPrDefault>
   </w:docDefaults>
-  <w:latentStyles w:defLockedState="0" w:defUIPriority="99" w:defSemiHidden="0" w:defUnhideWhenUsed="0" w:defQFormat="0" w:count="371">
+  <w:latentStyles w:defLockedState="0" w:defUIPriority="99" w:defSemiHidden="0" w:defUnhideWhenUsed="0" w:defQFormat="0" w:count="377">
     <w:lsdException w:name="Normal" w:uiPriority="0" w:qFormat="1"/>
     <w:lsdException w:name="heading 1" w:uiPriority="9" w:qFormat="1"/>
     <w:lsdException w:name="heading 2" w:semiHidden="1" w:uiPriority="9" w:unhideWhenUsed="1" w:qFormat="1"/>
@@ -1026,11 +3550,8 @@
     <w:lsdException w:name="Table 3D effects 3" w:semiHidden="1" w:unhideWhenUsed="1"/>
     <w:lsdException w:name="Table Contemporary" w:semiHidden="1" w:unhideWhenUsed="1"/>
     <w:lsdException w:name="Table Elegant" w:semiHidden="1" w:unhideWhenUsed="1"/>
-    <w:lsdException w:name="Table Professional" w:semiHidden="1" w:unhideWhenUsed="1"/>
     <w:lsdException w:name="Table Subtle 1" w:semiHidden="1" w:unhideWhenUsed="1"/>
     <w:lsdException w:name="Table Subtle 2" w:semiHidden="1" w:unhideWhenUsed="1"/>
-    <w:lsdException w:name="Table Web 1" w:semiHidden="1" w:unhideWhenUsed="1"/>
-    <w:lsdException w:name="Table Web 2" w:semiHidden="1" w:unhideWhenUsed="1"/>
     <w:lsdException w:name="Table Web 3" w:semiHidden="1" w:unhideWhenUsed="1"/>
     <w:lsdException w:name="Balloon Text" w:semiHidden="1" w:unhideWhenUsed="1"/>
     <w:lsdException w:name="Table Grid" w:uiPriority="39"/>
@@ -1250,18 +3771,67 @@
     <w:lsdException w:name="List Table 5 Dark Accent 6" w:uiPriority="50"/>
     <w:lsdException w:name="List Table 6 Colorful Accent 6" w:uiPriority="51"/>
     <w:lsdException w:name="List Table 7 Colorful Accent 6" w:uiPriority="52"/>
+    <w:lsdException w:name="Mention" w:semiHidden="1" w:unhideWhenUsed="1"/>
+    <w:lsdException w:name="Smart Hyperlink" w:semiHidden="1" w:unhideWhenUsed="1"/>
+    <w:lsdException w:name="Hashtag" w:semiHidden="1" w:unhideWhenUsed="1"/>
+    <w:lsdException w:name="Unresolved Mention" w:semiHidden="1" w:unhideWhenUsed="1"/>
+    <w:lsdException w:name="Smart Link" w:semiHidden="1" w:unhideWhenUsed="1"/>
+    <w:lsdException w:name="Smart Link Error" w:semiHidden="1" w:unhideWhenUsed="1"/>
   </w:latentStyles>
   <w:style w:type="paragraph" w:default="1" w:styleId="Normal">
     <w:name w:val="Normal"/>
     <w:qFormat/>
+    <w:rsid w:val="00ED753B"/>
   </w:style>
-  <w:style w:type="character" w:default="1" w:styleId="DefaultParagraphFont">
+  <w:style w:type="paragraph" w:styleId="Titre1">
+    <w:name w:val="heading 1"/>
+    <w:basedOn w:val="Normal"/>
+    <w:next w:val="Normal"/>
+    <w:link w:val="Titre1Car"/>
+    <w:uiPriority w:val="9"/>
+    <w:qFormat/>
+    <w:rsid w:val="00F876F6"/>
+    <w:pPr>
+      <w:keepNext/>
+      <w:keepLines/>
+      <w:spacing w:before="240" w:after="0"/>
+      <w:outlineLvl w:val="0"/>
+    </w:pPr>
+    <w:rPr>
+      <w:rFonts w:asciiTheme="majorHAnsi" w:eastAsiaTheme="majorEastAsia" w:hAnsiTheme="majorHAnsi" w:cstheme="majorBidi"/>
+      <w:color w:val="2E74B5" w:themeColor="accent1" w:themeShade="BF"/>
+      <w:sz w:val="32"/>
+      <w:szCs w:val="32"/>
+    </w:rPr>
+  </w:style>
+  <w:style w:type="paragraph" w:styleId="Titre2">
+    <w:name w:val="heading 2"/>
+    <w:basedOn w:val="Normal"/>
+    <w:next w:val="Normal"/>
+    <w:link w:val="Titre2Car"/>
+    <w:uiPriority w:val="9"/>
+    <w:unhideWhenUsed/>
+    <w:qFormat/>
+    <w:rsid w:val="00F876F6"/>
+    <w:pPr>
+      <w:keepNext/>
+      <w:keepLines/>
+      <w:spacing w:before="40" w:after="0"/>
+      <w:outlineLvl w:val="1"/>
+    </w:pPr>
+    <w:rPr>
+      <w:rFonts w:asciiTheme="majorHAnsi" w:eastAsiaTheme="majorEastAsia" w:hAnsiTheme="majorHAnsi" w:cstheme="majorBidi"/>
+      <w:color w:val="2E74B5" w:themeColor="accent1" w:themeShade="BF"/>
+      <w:sz w:val="26"/>
+      <w:szCs w:val="26"/>
+    </w:rPr>
+  </w:style>
+  <w:style w:type="character" w:default="1" w:styleId="Policepardfaut">
     <w:name w:val="Default Paragraph Font"/>
     <w:uiPriority w:val="1"/>
-    <w:semiHidden/>
     <w:unhideWhenUsed/>
   </w:style>
-  <w:style w:type="table" w:default="1" w:styleId="TableNormal">
+  <w:style w:type="table" w:default="1" w:styleId="TableauNormal">
     <w:name w:val="Normal Table"/>
     <w:uiPriority w:val="99"/>
     <w:semiHidden/>
@@ -1276,13 +3846,13 @@
       </w:tblCellMar>
     </w:tblPr>
   </w:style>
-  <w:style w:type="numbering" w:default="1" w:styleId="NoList">
+  <w:style w:type="numbering" w:default="1" w:styleId="Aucuneliste">
     <w:name w:val="No List"/>
     <w:uiPriority w:val="99"/>
     <w:semiHidden/>
     <w:unhideWhenUsed/>
   </w:style>
-  <w:style w:type="paragraph" w:styleId="ListParagraph">
+  <w:style w:type="paragraph" w:styleId="Paragraphedeliste">
     <w:name w:val="List Paragraph"/>
     <w:basedOn w:val="Normal"/>
     <w:uiPriority w:val="34"/>
@@ -1292,6 +3862,44 @@
       <w:ind w:left="720"/>
       <w:contextualSpacing/>
     </w:pPr>
+  </w:style>
+  <w:style w:type="character" w:customStyle="1" w:styleId="Titre1Car">
+    <w:name w:val="Titre 1 Car"/>
+    <w:basedOn w:val="Policepardfaut"/>
+    <w:link w:val="Titre1"/>
+    <w:uiPriority w:val="9"/>
+    <w:rsid w:val="00F876F6"/>
+    <w:rPr>
+      <w:rFonts w:asciiTheme="majorHAnsi" w:eastAsiaTheme="majorEastAsia" w:hAnsiTheme="majorHAnsi" w:cstheme="majorBidi"/>
+      <w:color w:val="2E74B5" w:themeColor="accent1" w:themeShade="BF"/>
+      <w:sz w:val="32"/>
+      <w:szCs w:val="32"/>
+    </w:rPr>
+  </w:style>
+  <w:style w:type="character" w:customStyle="1" w:styleId="Titre2Car">
+    <w:name w:val="Titre 2 Car"/>
+    <w:basedOn w:val="Policepardfaut"/>
+    <w:link w:val="Titre2"/>
+    <w:uiPriority w:val="9"/>
+    <w:rsid w:val="00F876F6"/>
+    <w:rPr>
+      <w:rFonts w:asciiTheme="majorHAnsi" w:eastAsiaTheme="majorEastAsia" w:hAnsiTheme="majorHAnsi" w:cstheme="majorBidi"/>
+      <w:color w:val="2E74B5" w:themeColor="accent1" w:themeShade="BF"/>
+      <w:sz w:val="26"/>
+      <w:szCs w:val="26"/>
+    </w:rPr>
+  </w:style>
+  <w:style w:type="character" w:styleId="Lienhypertexte">
+    <w:name w:val="Hyperlink"/>
+    <w:basedOn w:val="Policepardfaut"/>
+    <w:uiPriority w:val="99"/>
+    <w:semiHidden/>
+    <w:unhideWhenUsed/>
+    <w:rsid w:val="00D5180F"/>
+    <w:rPr>
+      <w:color w:val="0000FF"/>
+      <w:u w:val="single"/>
+    </w:rPr>
   </w:style>
 </w:styles>
 </file>

</xml_diff>

<commit_message>
Added video offset in the measurment part of the code
</commit_message>
<xml_diff>
--- a/Doc.docx
+++ b/Doc.docx
@@ -1,6 +1,6 @@
 
 <file path=word/document.xml><?xml version="1.0" encoding="utf-8"?>
-<w:document xmlns:wpc="http://schemas.microsoft.com/office/word/2010/wordprocessingCanvas" xmlns:cx="http://schemas.microsoft.com/office/drawing/2014/chartex" xmlns:cx1="http://schemas.microsoft.com/office/drawing/2015/9/8/chartex" xmlns:cx2="http://schemas.microsoft.com/office/drawing/2015/10/21/chartex" xmlns:cx3="http://schemas.microsoft.com/office/drawing/2016/5/9/chartex" xmlns:cx4="http://schemas.microsoft.com/office/drawing/2016/5/10/chartex" xmlns:cx5="http://schemas.microsoft.com/office/drawing/2016/5/11/chartex" xmlns:cx6="http://schemas.microsoft.com/office/drawing/2016/5/12/chartex" xmlns:cx7="http://schemas.microsoft.com/office/drawing/2016/5/13/chartex" xmlns:cx8="http://schemas.microsoft.com/office/drawing/2016/5/14/chartex" xmlns:mc="http://schemas.openxmlformats.org/markup-compatibility/2006" xmlns:aink="http://schemas.microsoft.com/office/drawing/2016/ink" xmlns:am3d="http://schemas.microsoft.com/office/drawing/2017/model3d" xmlns:o="urn:schemas-microsoft-com:office:office" xmlns:r="http://schemas.openxmlformats.org/officeDocument/2006/relationships" xmlns:m="http://schemas.openxmlformats.org/officeDocument/2006/math" xmlns:v="urn:schemas-microsoft-com:vml" xmlns:wp14="http://schemas.microsoft.com/office/word/2010/wordprocessingDrawing" xmlns:wp="http://schemas.openxmlformats.org/drawingml/2006/wordprocessingDrawing" xmlns:w10="urn:schemas-microsoft-com:office:word" xmlns:w="http://schemas.openxmlformats.org/wordprocessingml/2006/main" xmlns:w14="http://schemas.microsoft.com/office/word/2010/wordml" xmlns:w15="http://schemas.microsoft.com/office/word/2012/wordml" xmlns:w16cid="http://schemas.microsoft.com/office/word/2016/wordml/cid" xmlns:w16se="http://schemas.microsoft.com/office/word/2015/wordml/symex" xmlns:wpg="http://schemas.microsoft.com/office/word/2010/wordprocessingGroup" xmlns:wpi="http://schemas.microsoft.com/office/word/2010/wordprocessingInk" xmlns:wne="http://schemas.microsoft.com/office/word/2006/wordml" xmlns:wps="http://schemas.microsoft.com/office/word/2010/wordprocessingShape" mc:Ignorable="w14 w15 w16se w16cid wp14">
+<w:document xmlns:wpc="http://schemas.microsoft.com/office/word/2010/wordprocessingCanvas" xmlns:cx="http://schemas.microsoft.com/office/drawing/2014/chartex" xmlns:mc="http://schemas.openxmlformats.org/markup-compatibility/2006" xmlns:o="urn:schemas-microsoft-com:office:office" xmlns:r="http://schemas.openxmlformats.org/officeDocument/2006/relationships" xmlns:m="http://schemas.openxmlformats.org/officeDocument/2006/math" xmlns:v="urn:schemas-microsoft-com:vml" xmlns:wp14="http://schemas.microsoft.com/office/word/2010/wordprocessingDrawing" xmlns:wp="http://schemas.openxmlformats.org/drawingml/2006/wordprocessingDrawing" xmlns:w10="urn:schemas-microsoft-com:office:word" xmlns:w="http://schemas.openxmlformats.org/wordprocessingml/2006/main" xmlns:w14="http://schemas.microsoft.com/office/word/2010/wordml" xmlns:w15="http://schemas.microsoft.com/office/word/2012/wordml" xmlns:w16se="http://schemas.microsoft.com/office/word/2015/wordml/symex" xmlns:wpg="http://schemas.microsoft.com/office/word/2010/wordprocessingGroup" xmlns:wpi="http://schemas.microsoft.com/office/word/2010/wordprocessingInk" xmlns:wne="http://schemas.microsoft.com/office/word/2006/wordml" xmlns:wps="http://schemas.microsoft.com/office/word/2010/wordprocessingShape" mc:Ignorable="w14 w15 w16se wp14">
   <w:body>
     <w:p>
       <w:pPr>
@@ -19,34 +19,7 @@
           <w:sz w:val="52"/>
           <w:szCs w:val="52"/>
         </w:rPr>
-        <w:t>B</w:t>
-      </w:r>
-      <w:r>
-        <w:rPr>
-          <w:b/>
-          <w:bCs/>
-          <w:sz w:val="52"/>
-          <w:szCs w:val="52"/>
-        </w:rPr>
-        <w:t>ehaviour</w:t>
-      </w:r>
-      <w:r>
-        <w:rPr>
-          <w:b/>
-          <w:bCs/>
-          <w:sz w:val="52"/>
-          <w:szCs w:val="52"/>
-        </w:rPr>
-        <w:t xml:space="preserve"> </w:t>
-      </w:r>
-      <w:r>
-        <w:rPr>
-          <w:b/>
-          <w:bCs/>
-          <w:sz w:val="52"/>
-          <w:szCs w:val="52"/>
-        </w:rPr>
-        <w:t>toolbox</w:t>
+        <w:t>Behaviour toolbox</w:t>
       </w:r>
     </w:p>
     <w:p>
@@ -56,7 +29,7 @@
     </w:p>
     <w:p>
       <w:pPr>
-        <w:pStyle w:val="Paragraphedeliste"/>
+        <w:pStyle w:val="ListParagraph"/>
         <w:numPr>
           <w:ilvl w:val="0"/>
           <w:numId w:val="7"/>
@@ -68,7 +41,7 @@
     </w:p>
     <w:p>
       <w:pPr>
-        <w:pStyle w:val="Paragraphedeliste"/>
+        <w:pStyle w:val="ListParagraph"/>
         <w:numPr>
           <w:ilvl w:val="0"/>
           <w:numId w:val="7"/>
@@ -96,40 +69,24 @@
     </w:p>
     <w:p>
       <w:pPr>
-        <w:pStyle w:val="Paragraphedeliste"/>
+        <w:pStyle w:val="ListParagraph"/>
         <w:numPr>
           <w:ilvl w:val="0"/>
           <w:numId w:val="7"/>
         </w:numPr>
       </w:pPr>
       <w:r>
-        <w:t xml:space="preserve">The location of these ROI is not </w:t>
-      </w:r>
-      <w:proofErr w:type="gramStart"/>
-      <w:r>
-        <w:t>exactly the same</w:t>
-      </w:r>
-      <w:proofErr w:type="gramEnd"/>
-      <w:r>
-        <w:t xml:space="preserve"> across days, so you need to do visual inspection</w:t>
-      </w:r>
-    </w:p>
-    <w:p>
-      <w:r>
-        <w:t xml:space="preserve">This toolbox will help go through all the video as fast as possible, easily manipulate/Select ROIs. The Results are stored in a database-like structure (see below). ROI location and </w:t>
-      </w:r>
-      <w:proofErr w:type="gramStart"/>
-      <w:r>
-        <w:t>other</w:t>
-      </w:r>
-      <w:proofErr w:type="gramEnd"/>
-      <w:r>
-        <w:t xml:space="preserve"> video info can be manipulated to do batch analysis. The only preparatory work required is to regroup the videos folders by day and experiments.</w:t>
-      </w:r>
-    </w:p>
-    <w:p>
-      <w:pPr>
-        <w:pStyle w:val="Titre1"/>
+        <w:t>The location of these ROI is not exactly the same across days, so you need to do visual inspection</w:t>
+      </w:r>
+    </w:p>
+    <w:p>
+      <w:r>
+        <w:t>This toolbox will help go through all the video as fast as possible, easily manipulate/Select ROIs. The Results are stored in a database-like structure (see below). ROI location and other video info can be manipulated to do batch analysis. The only preparatory work required is to regroup the videos folders by day and experiments.</w:t>
+      </w:r>
+    </w:p>
+    <w:p>
+      <w:pPr>
+        <w:pStyle w:val="Heading1"/>
       </w:pPr>
       <w:r>
         <w:t>Setup and general information</w:t>
@@ -137,7 +94,7 @@
     </w:p>
     <w:p>
       <w:pPr>
-        <w:pStyle w:val="Titre2"/>
+        <w:pStyle w:val="Heading2"/>
       </w:pPr>
       <w:r>
         <w:t>Setup</w:t>
@@ -158,7 +115,7 @@
       <w:hyperlink r:id="rId5" w:history="1">
         <w:r>
           <w:rPr>
-            <w:rStyle w:val="Lienhypertexte"/>
+            <w:rStyle w:val="Hyperlink"/>
           </w:rPr>
           <w:t>https://github.com/SilverLabUCL/behaviour_toolbox</w:t>
         </w:r>
@@ -175,30 +132,30 @@
     <w:p>
       <w:pPr>
         <w:rPr>
-          <w:rStyle w:val="Titre2Car"/>
+          <w:rStyle w:val="Heading2Char"/>
         </w:rPr>
       </w:pPr>
       <w:r>
         <w:rPr>
-          <w:rStyle w:val="Titre2Car"/>
+          <w:rStyle w:val="Heading2Char"/>
         </w:rPr>
         <w:t xml:space="preserve">Video Folder </w:t>
       </w:r>
       <w:r>
         <w:rPr>
-          <w:rStyle w:val="Titre2Car"/>
+          <w:rStyle w:val="Heading2Char"/>
         </w:rPr>
         <w:t>Pre</w:t>
       </w:r>
       <w:r>
         <w:rPr>
-          <w:rStyle w:val="Titre2Car"/>
+          <w:rStyle w:val="Heading2Char"/>
         </w:rPr>
         <w:t>-</w:t>
       </w:r>
       <w:r>
         <w:rPr>
-          <w:rStyle w:val="Titre2Car"/>
+          <w:rStyle w:val="Heading2Char"/>
         </w:rPr>
         <w:t>processing</w:t>
       </w:r>
@@ -269,7 +226,7 @@
     </w:p>
     <w:p>
       <w:pPr>
-        <w:pStyle w:val="Paragraphedeliste"/>
+        <w:pStyle w:val="ListParagraph"/>
         <w:numPr>
           <w:ilvl w:val="0"/>
           <w:numId w:val="3"/>
@@ -286,7 +243,7 @@
     </w:p>
     <w:p>
       <w:pPr>
-        <w:pStyle w:val="Paragraphedeliste"/>
+        <w:pStyle w:val="ListParagraph"/>
         <w:numPr>
           <w:ilvl w:val="1"/>
           <w:numId w:val="3"/>
@@ -311,7 +268,7 @@
     </w:p>
     <w:p>
       <w:pPr>
-        <w:pStyle w:val="Paragraphedeliste"/>
+        <w:pStyle w:val="ListParagraph"/>
         <w:numPr>
           <w:ilvl w:val="2"/>
           <w:numId w:val="3"/>
@@ -323,7 +280,7 @@
     </w:p>
     <w:p>
       <w:pPr>
-        <w:pStyle w:val="Paragraphedeliste"/>
+        <w:pStyle w:val="ListParagraph"/>
         <w:numPr>
           <w:ilvl w:val="3"/>
           <w:numId w:val="3"/>
@@ -396,7 +353,7 @@
     </w:p>
     <w:p>
       <w:pPr>
-        <w:pStyle w:val="Paragraphedeliste"/>
+        <w:pStyle w:val="ListParagraph"/>
         <w:numPr>
           <w:ilvl w:val="0"/>
           <w:numId w:val="3"/>
@@ -450,7 +407,7 @@
     </w:p>
     <w:p>
       <w:pPr>
-        <w:pStyle w:val="Paragraphedeliste"/>
+        <w:pStyle w:val="ListParagraph"/>
       </w:pPr>
       <w:proofErr w:type="spellStart"/>
       <w:r>
@@ -463,7 +420,7 @@
     </w:p>
     <w:p>
       <w:pPr>
-        <w:pStyle w:val="Paragraphedeliste"/>
+        <w:pStyle w:val="ListParagraph"/>
         <w:numPr>
           <w:ilvl w:val="1"/>
           <w:numId w:val="3"/>
@@ -509,7 +466,7 @@
     </w:p>
     <w:p>
       <w:pPr>
-        <w:pStyle w:val="Paragraphedeliste"/>
+        <w:pStyle w:val="ListParagraph"/>
         <w:ind w:left="1440"/>
       </w:pPr>
       <w:r>
@@ -518,7 +475,7 @@
     </w:p>
     <w:p>
       <w:pPr>
-        <w:pStyle w:val="Paragraphedeliste"/>
+        <w:pStyle w:val="ListParagraph"/>
         <w:ind w:left="1440"/>
       </w:pPr>
       <w:proofErr w:type="spellStart"/>
@@ -532,7 +489,7 @@
     </w:p>
     <w:p>
       <w:pPr>
-        <w:pStyle w:val="Paragraphedeliste"/>
+        <w:pStyle w:val="ListParagraph"/>
         <w:ind w:left="1440"/>
       </w:pPr>
       <w:r>
@@ -541,7 +498,7 @@
     </w:p>
     <w:p>
       <w:pPr>
-        <w:pStyle w:val="Paragraphedeliste"/>
+        <w:pStyle w:val="ListParagraph"/>
         <w:ind w:left="1440"/>
       </w:pPr>
       <w:proofErr w:type="spellStart"/>
@@ -555,19 +512,25 @@
     </w:p>
     <w:p>
       <w:pPr>
-        <w:pStyle w:val="Paragraphedeliste"/>
+        <w:pStyle w:val="ListParagraph"/>
         <w:ind w:left="1440"/>
       </w:pPr>
     </w:p>
     <w:p>
       <w:r>
         <w:lastRenderedPageBreak/>
-        <w:t>Note: an “experiment” is defined by a series of consecutive video recordings where ROIs will be identical. Some computation will be shared between videos of the same experiment, using the same ROI location across the recordings, which means the camera must not have. If you had to move some cameras during an experiment, it is recommended to split the experiment in 2.</w:t>
-      </w:r>
-    </w:p>
-    <w:p>
-      <w:pPr>
-        <w:pStyle w:val="Titre2"/>
+        <w:t>Note: an “experiment” is defined by a series of consecutive video recordings where ROIs will be identical. Some computation will be shared between videos of the same experiment, using the same ROI location across the recordings, which means the camera must not have</w:t>
+      </w:r>
+      <w:r>
+        <w:t xml:space="preserve"> moved</w:t>
+      </w:r>
+      <w:r>
+        <w:t>. If you had to move some cameras during an experiment, it is recommended to split the experiment in 2.</w:t>
+      </w:r>
+    </w:p>
+    <w:p>
+      <w:pPr>
+        <w:pStyle w:val="Heading2"/>
       </w:pPr>
       <w:r>
         <w:t xml:space="preserve">General </w:t>
@@ -655,74 +618,66 @@
     </w:p>
     <w:p>
       <w:r>
-        <w:t xml:space="preserve">Each parent structure can list its children properties. See class </w:t>
+        <w:t>Each parent structure can list its children properties. See class documentation, or use cases at the end of the documentation for more details.</w:t>
+      </w:r>
+    </w:p>
+    <w:p>
+      <w:pPr>
+        <w:pStyle w:val="Heading1"/>
+      </w:pPr>
+      <w:r>
+        <w:t>First run</w:t>
+      </w:r>
+      <w:r>
+        <w:t xml:space="preserve"> and database initialization</w:t>
+      </w:r>
+    </w:p>
+    <w:p>
+      <w:pPr>
+        <w:pStyle w:val="Heading2"/>
+      </w:pPr>
+      <w:r>
+        <w:t>Initialise the toolbox</w:t>
+      </w:r>
+    </w:p>
+    <w:p>
+      <w:pPr>
+        <w:pStyle w:val="ListParagraph"/>
+      </w:pPr>
+      <w:r>
+        <w:t>Start the GUI by typing</w:t>
+      </w:r>
+    </w:p>
+    <w:p>
+      <w:pPr>
+        <w:pStyle w:val="ListParagraph"/>
+      </w:pPr>
+      <w:r>
+        <w:t>something</w:t>
+      </w:r>
+      <w:r>
+        <w:t xml:space="preserve"> = </w:t>
+      </w:r>
+      <w:proofErr w:type="spellStart"/>
+      <w:r>
+        <w:t>Behaviour_</w:t>
       </w:r>
       <w:proofErr w:type="gramStart"/>
       <w:r>
-        <w:t>documentation, or</w:t>
+        <w:t>analysis</w:t>
+      </w:r>
+      <w:proofErr w:type="spellEnd"/>
+      <w:r>
+        <w:t>(</w:t>
       </w:r>
       <w:proofErr w:type="gramEnd"/>
       <w:r>
-        <w:t xml:space="preserve"> use cases at the end of the documentation for more details.</w:t>
-      </w:r>
-    </w:p>
-    <w:p>
-      <w:pPr>
-        <w:pStyle w:val="Titre1"/>
-      </w:pPr>
-      <w:r>
-        <w:t>First run</w:t>
-      </w:r>
-      <w:r>
-        <w:t xml:space="preserve"> and database initialization</w:t>
-      </w:r>
-    </w:p>
-    <w:p>
-      <w:pPr>
-        <w:pStyle w:val="Titre2"/>
-      </w:pPr>
-      <w:r>
-        <w:t>Initialise the toolbox</w:t>
-      </w:r>
-    </w:p>
-    <w:p>
-      <w:pPr>
-        <w:pStyle w:val="Paragraphedeliste"/>
-      </w:pPr>
-      <w:r>
-        <w:t>Start the GUI by typing</w:t>
-      </w:r>
-    </w:p>
-    <w:p>
-      <w:pPr>
-        <w:pStyle w:val="Paragraphedeliste"/>
-      </w:pPr>
-      <w:r>
-        <w:t>something</w:t>
-      </w:r>
-      <w:r>
-        <w:t xml:space="preserve"> = </w:t>
-      </w:r>
-      <w:proofErr w:type="spellStart"/>
-      <w:r>
-        <w:t>Behaviour_</w:t>
-      </w:r>
-      <w:proofErr w:type="gramStart"/>
-      <w:r>
-        <w:t>analysis</w:t>
-      </w:r>
-      <w:proofErr w:type="spellEnd"/>
-      <w:r>
-        <w:t>(</w:t>
-      </w:r>
-      <w:proofErr w:type="gramEnd"/>
-      <w:r>
         <w:t>);</w:t>
       </w:r>
     </w:p>
     <w:p>
       <w:pPr>
-        <w:pStyle w:val="Paragraphedeliste"/>
+        <w:pStyle w:val="ListParagraph"/>
       </w:pPr>
       <w:r>
         <w:t>This will open the GUI.</w:t>
@@ -730,16 +685,17 @@
     </w:p>
     <w:p>
       <w:pPr>
-        <w:pStyle w:val="Paragraphedeliste"/>
-      </w:pPr>
-    </w:p>
-    <w:p>
-      <w:pPr>
-        <w:pStyle w:val="Paragraphedeliste"/>
+        <w:pStyle w:val="ListParagraph"/>
+      </w:pPr>
+    </w:p>
+    <w:p>
+      <w:pPr>
+        <w:pStyle w:val="ListParagraph"/>
       </w:pPr>
       <w:r>
         <w:rPr>
           <w:noProof/>
+          <w:lang w:eastAsia="en-GB"/>
         </w:rPr>
         <w:drawing>
           <wp:inline distT="0" distB="0" distL="0" distR="0" wp14:anchorId="2ED59451" wp14:editId="2F210DA2">
@@ -780,17 +736,17 @@
     </w:p>
     <w:p>
       <w:pPr>
-        <w:pStyle w:val="Paragraphedeliste"/>
-      </w:pPr>
-    </w:p>
-    <w:p>
-      <w:pPr>
-        <w:pStyle w:val="Paragraphedeliste"/>
-      </w:pPr>
-    </w:p>
-    <w:p>
-      <w:pPr>
-        <w:pStyle w:val="Titre2"/>
+        <w:pStyle w:val="ListParagraph"/>
+      </w:pPr>
+    </w:p>
+    <w:p>
+      <w:pPr>
+        <w:pStyle w:val="ListParagraph"/>
+      </w:pPr>
+    </w:p>
+    <w:p>
+      <w:pPr>
+        <w:pStyle w:val="Heading2"/>
       </w:pPr>
       <w:r>
         <w:t xml:space="preserve">Start a new </w:t>
@@ -803,6 +759,7 @@
       <w:r>
         <w:rPr>
           <w:noProof/>
+          <w:lang w:eastAsia="en-GB"/>
         </w:rPr>
         <w:drawing>
           <wp:inline distT="0" distB="0" distL="0" distR="0" wp14:anchorId="73AD6AF3" wp14:editId="71E51814">
@@ -870,15 +827,7 @@
         <w:t xml:space="preserve">videos in this folder will be listed. </w:t>
       </w:r>
       <w:r>
-        <w:t xml:space="preserve">This may take some time, </w:t>
-      </w:r>
-      <w:proofErr w:type="gramStart"/>
-      <w:r>
-        <w:t>in particular if</w:t>
-      </w:r>
-      <w:proofErr w:type="gramEnd"/>
-      <w:r>
-        <w:t xml:space="preserve"> the videos are on a remote server. </w:t>
+        <w:t xml:space="preserve">This may take some time, in particular if the videos are on a remote server. </w:t>
       </w:r>
       <w:r>
         <w:t>After this step, a local copy of the folder path is stored</w:t>
@@ -936,7 +885,7 @@
     <w:p/>
     <w:p>
       <w:pPr>
-        <w:pStyle w:val="Titre1"/>
+        <w:pStyle w:val="Heading1"/>
       </w:pPr>
       <w:r>
         <w:t>Backup Analysis</w:t>
@@ -944,7 +893,7 @@
     </w:p>
     <w:p>
       <w:pPr>
-        <w:pStyle w:val="Titre2"/>
+        <w:pStyle w:val="Heading2"/>
       </w:pPr>
       <w:r>
         <w:t>Manual backup</w:t>
@@ -955,6 +904,10 @@
         <w:t xml:space="preserve">As some steps can be extremely time consuming, it is recommended to do some regular backup of your analysis database. To do so, click on “Save Analysis” </w:t>
       </w:r>
       <w:r>
+        <w:rPr>
+          <w:noProof/>
+          <w:lang w:eastAsia="en-GB"/>
+        </w:rPr>
         <w:drawing>
           <wp:inline distT="0" distB="0" distL="0" distR="0" wp14:anchorId="05E7F81C" wp14:editId="156376A0">
             <wp:extent cx="1238423" cy="295316"/>
@@ -997,13 +950,10 @@
     </w:p>
     <w:p>
       <w:pPr>
-        <w:pStyle w:val="Titre2"/>
-      </w:pPr>
-      <w:r>
-        <w:t xml:space="preserve">Manual </w:t>
-      </w:r>
-      <w:r>
-        <w:t>Reload</w:t>
+        <w:pStyle w:val="Heading2"/>
+      </w:pPr>
+      <w:r>
+        <w:t>Manual Reload</w:t>
       </w:r>
     </w:p>
     <w:p>
@@ -1011,6 +961,10 @@
         <w:t>If you resume a previous analysis, or if something went wrong and you want to return to a previous stage, you can use the “Load Existing Analysis” button</w:t>
       </w:r>
       <w:r>
+        <w:rPr>
+          <w:noProof/>
+          <w:lang w:eastAsia="en-GB"/>
+        </w:rPr>
         <w:drawing>
           <wp:inline distT="0" distB="0" distL="0" distR="0" wp14:anchorId="36A2AF49" wp14:editId="0B8CD0E7">
             <wp:extent cx="1400370" cy="304843"/>
@@ -1048,20 +1002,12 @@
         </w:drawing>
       </w:r>
       <w:r>
-        <w:t xml:space="preserve">, and reload one of the </w:t>
-      </w:r>
-      <w:proofErr w:type="gramStart"/>
-      <w:r>
-        <w:t>‘.mat</w:t>
-      </w:r>
-      <w:proofErr w:type="gramEnd"/>
-      <w:r>
-        <w:t>’ file used for backup.</w:t>
-      </w:r>
-    </w:p>
-    <w:p>
-      <w:pPr>
-        <w:pStyle w:val="Titre2"/>
+        <w:t>, and reload one of the ‘.mat’ file used for backup.</w:t>
+      </w:r>
+    </w:p>
+    <w:p>
+      <w:pPr>
+        <w:pStyle w:val="Heading2"/>
       </w:pPr>
       <w:r>
         <w:t>Recover from interrupted analysis</w:t>
@@ -1075,6 +1021,10 @@
         <w:t xml:space="preserve">to the last valid state by clicking on </w:t>
       </w:r>
       <w:r>
+        <w:rPr>
+          <w:noProof/>
+          <w:lang w:eastAsia="en-GB"/>
+        </w:rPr>
         <w:drawing>
           <wp:inline distT="0" distB="0" distL="0" distR="0" wp14:anchorId="66399CB1" wp14:editId="0143C487">
             <wp:extent cx="1657581" cy="247685"/>
@@ -1117,7 +1067,7 @@
     </w:p>
     <w:p>
       <w:pPr>
-        <w:pStyle w:val="Titre2"/>
+        <w:pStyle w:val="Heading2"/>
       </w:pPr>
       <w:r>
         <w:t>Auto saving</w:t>
@@ -1125,22 +1075,14 @@
     </w:p>
     <w:p>
       <w:r>
-        <w:t xml:space="preserve">Not available </w:t>
-      </w:r>
-      <w:proofErr w:type="gramStart"/>
-      <w:r>
-        <w:t>yet, but</w:t>
-      </w:r>
-      <w:proofErr w:type="gramEnd"/>
-      <w:r>
-        <w:t xml:space="preserve"> could be easily implemented.</w:t>
+        <w:t>Not available yet, but could be easily implemented.</w:t>
       </w:r>
     </w:p>
     <w:p/>
     <w:p/>
     <w:p>
       <w:pPr>
-        <w:pStyle w:val="Titre1"/>
+        <w:pStyle w:val="Heading1"/>
       </w:pPr>
       <w:r>
         <w:lastRenderedPageBreak/>
@@ -1155,7 +1097,7 @@
     </w:p>
     <w:p>
       <w:pPr>
-        <w:pStyle w:val="Titre2"/>
+        <w:pStyle w:val="Heading2"/>
       </w:pPr>
       <w:r>
         <w:t>Data selection</w:t>
@@ -1171,6 +1113,10 @@
         <w:jc w:val="center"/>
       </w:pPr>
       <w:r>
+        <w:rPr>
+          <w:noProof/>
+          <w:lang w:eastAsia="en-GB"/>
+        </w:rPr>
         <w:drawing>
           <wp:inline distT="0" distB="0" distL="0" distR="0" wp14:anchorId="55F5449F" wp14:editId="3D5665DF">
             <wp:extent cx="1657581" cy="1105054"/>
@@ -1223,6 +1169,10 @@
         <w:jc w:val="center"/>
       </w:pPr>
       <w:r>
+        <w:rPr>
+          <w:noProof/>
+          <w:lang w:eastAsia="en-GB"/>
+        </w:rPr>
         <w:drawing>
           <wp:inline distT="0" distB="0" distL="0" distR="0" wp14:anchorId="593461A7" wp14:editId="5EFF8A25">
             <wp:extent cx="5731510" cy="1289685"/>
@@ -1262,7 +1212,7 @@
     </w:p>
     <w:p>
       <w:pPr>
-        <w:pStyle w:val="Paragraphedeliste"/>
+        <w:pStyle w:val="ListParagraph"/>
         <w:numPr>
           <w:ilvl w:val="0"/>
           <w:numId w:val="6"/>
@@ -1275,10 +1225,7 @@
         <w:t xml:space="preserve"> </w:t>
       </w:r>
       <w:r>
-        <w:t>‘</w:t>
-      </w:r>
-      <w:r>
-        <w:t>Body</w:t>
+        <w:t>‘Body</w:t>
       </w:r>
       <w:r>
         <w:t>’</w:t>
@@ -1290,7 +1237,13 @@
         <w:t>and,</w:t>
       </w:r>
       <w:r>
-        <w:t xml:space="preserve"> ’Whisker’ columns indicated the availability of the videos. In the example above, the recording 17-27-01 only have a </w:t>
+        <w:t xml:space="preserve"> ’Whisker’ columns indicated the availability of the videos. In the example above,</w:t>
+      </w:r>
+      <w:r>
+        <w:t xml:space="preserve"> the recording 17-27-01 only has</w:t>
+      </w:r>
+      <w:r>
+        <w:t xml:space="preserve"> a </w:t>
       </w:r>
       <w:proofErr w:type="spellStart"/>
       <w:r>
@@ -1303,7 +1256,7 @@
     </w:p>
     <w:p>
       <w:pPr>
-        <w:pStyle w:val="Paragraphedeliste"/>
+        <w:pStyle w:val="ListParagraph"/>
         <w:numPr>
           <w:ilvl w:val="0"/>
           <w:numId w:val="6"/>
@@ -1315,7 +1268,7 @@
     </w:p>
     <w:p>
       <w:pPr>
-        <w:pStyle w:val="Paragraphedeliste"/>
+        <w:pStyle w:val="ListParagraph"/>
         <w:numPr>
           <w:ilvl w:val="0"/>
           <w:numId w:val="6"/>
@@ -1327,7 +1280,7 @@
     </w:p>
     <w:p>
       <w:pPr>
-        <w:pStyle w:val="Titre2"/>
+        <w:pStyle w:val="Heading2"/>
       </w:pPr>
       <w:r>
         <w:t>Open Video/Open folder</w:t>
@@ -1340,6 +1293,10 @@
     </w:p>
     <w:p>
       <w:r>
+        <w:rPr>
+          <w:noProof/>
+          <w:lang w:eastAsia="en-GB"/>
+        </w:rPr>
         <w:drawing>
           <wp:inline distT="0" distB="0" distL="0" distR="0" wp14:anchorId="6E83EB66" wp14:editId="6891B5C8">
             <wp:extent cx="5731510" cy="267970"/>
@@ -1382,6 +1339,10 @@
         <w:jc w:val="center"/>
       </w:pPr>
       <w:r>
+        <w:rPr>
+          <w:noProof/>
+          <w:lang w:eastAsia="en-GB"/>
+        </w:rPr>
         <w:drawing>
           <wp:inline distT="0" distB="0" distL="0" distR="0" wp14:anchorId="7025ECA8" wp14:editId="5EB8E002">
             <wp:extent cx="1019317" cy="638264"/>
@@ -1421,7 +1382,7 @@
     </w:p>
     <w:p>
       <w:pPr>
-        <w:pStyle w:val="Titre2"/>
+        <w:pStyle w:val="Heading2"/>
       </w:pPr>
       <w:r>
         <w:t xml:space="preserve">Updating </w:t>
@@ -1435,6 +1396,10 @@
         <w:t xml:space="preserve">If you added or deleted folders, you can click on “Refresh File List” </w:t>
       </w:r>
       <w:r>
+        <w:rPr>
+          <w:noProof/>
+          <w:lang w:eastAsia="en-GB"/>
+        </w:rPr>
         <w:drawing>
           <wp:inline distT="0" distB="0" distL="0" distR="0" wp14:anchorId="6F84CC64" wp14:editId="0A184168">
             <wp:extent cx="1076475" cy="333422"/>
@@ -1495,7 +1460,7 @@
     <w:p/>
     <w:p>
       <w:pPr>
-        <w:pStyle w:val="Titre1"/>
+        <w:pStyle w:val="Heading1"/>
       </w:pPr>
       <w:r>
         <w:lastRenderedPageBreak/>
@@ -1531,30 +1496,38 @@
       </w:r>
       <w:proofErr w:type="spellEnd"/>
       <w:r>
-        <w:t xml:space="preserve">, you will have to select the location of you ROIs for each one of this </w:t>
+        <w:t xml:space="preserve">, you will have to select the location of you ROIs for each one of </w:t>
+      </w:r>
+      <w:r>
+        <w:t>these</w:t>
+      </w:r>
+      <w:r>
+        <w:t xml:space="preserve"> video</w:t>
+      </w:r>
+      <w:r>
+        <w:t>s</w:t>
+      </w:r>
+      <w:r>
+        <w:t>, but only once for the full experiment</w:t>
+      </w:r>
+    </w:p>
+    <w:p>
+      <w:r>
+        <w:t xml:space="preserve">To select </w:t>
       </w:r>
       <w:proofErr w:type="gramStart"/>
       <w:r>
-        <w:t>video</w:t>
+        <w:t>ROIs :</w:t>
       </w:r>
       <w:proofErr w:type="gramEnd"/>
       <w:r>
-        <w:t>, but only once for the full experiment</w:t>
-      </w:r>
-    </w:p>
-    <w:p>
-      <w:r>
-        <w:t xml:space="preserve">To select </w:t>
-      </w:r>
-      <w:proofErr w:type="gramStart"/>
-      <w:r>
-        <w:t>ROIs :</w:t>
-      </w:r>
-      <w:proofErr w:type="gramEnd"/>
-      <w:r>
         <w:t xml:space="preserve"> Click on ‘Select/Browse ROIs’. </w:t>
       </w:r>
       <w:r>
+        <w:rPr>
+          <w:noProof/>
+          <w:lang w:eastAsia="en-GB"/>
+        </w:rPr>
         <w:drawing>
           <wp:inline distT="0" distB="0" distL="0" distR="0" wp14:anchorId="6ED20238" wp14:editId="289E8F51">
             <wp:extent cx="1286054" cy="285790"/>
@@ -1597,7 +1570,7 @@
     </w:p>
     <w:p>
       <w:pPr>
-        <w:pStyle w:val="Titre2"/>
+        <w:pStyle w:val="Heading2"/>
       </w:pPr>
       <w:r>
         <w:t>Quick Selection</w:t>
@@ -1608,6 +1581,10 @@
         <w:jc w:val="center"/>
       </w:pPr>
       <w:r>
+        <w:rPr>
+          <w:noProof/>
+          <w:lang w:eastAsia="en-GB"/>
+        </w:rPr>
         <w:drawing>
           <wp:inline distT="0" distB="0" distL="0" distR="0" wp14:anchorId="163734AA" wp14:editId="5EEC2C6E">
             <wp:extent cx="1209675" cy="1485900"/>
@@ -1678,16 +1655,10 @@
     </w:p>
     <w:p>
       <w:pPr>
-        <w:pStyle w:val="Titre2"/>
-      </w:pPr>
-      <w:r>
-        <w:t>Manual</w:t>
-      </w:r>
-      <w:r>
-        <w:t xml:space="preserve"> </w:t>
-      </w:r>
-      <w:r>
-        <w:t>Addition</w:t>
+        <w:pStyle w:val="Heading2"/>
+      </w:pPr>
+      <w:r>
+        <w:t>Manual Addition</w:t>
       </w:r>
     </w:p>
     <w:p>
@@ -1700,6 +1671,10 @@
         <w:jc w:val="center"/>
       </w:pPr>
       <w:r>
+        <w:rPr>
+          <w:noProof/>
+          <w:lang w:eastAsia="en-GB"/>
+        </w:rPr>
         <w:drawing>
           <wp:inline distT="0" distB="0" distL="0" distR="0" wp14:anchorId="37A235A8" wp14:editId="164DF3F9">
             <wp:extent cx="1181265" cy="447737"/>
@@ -1743,6 +1718,10 @@
         <w:t xml:space="preserve"> </w:t>
       </w:r>
       <w:r>
+        <w:rPr>
+          <w:noProof/>
+          <w:lang w:eastAsia="en-GB"/>
+        </w:rPr>
         <w:drawing>
           <wp:inline distT="0" distB="0" distL="0" distR="0" wp14:anchorId="6FEFEE6C" wp14:editId="14310358">
             <wp:extent cx="743054" cy="638264"/>
@@ -1782,7 +1761,7 @@
     </w:p>
     <w:p>
       <w:pPr>
-        <w:pStyle w:val="Titre2"/>
+        <w:pStyle w:val="Heading2"/>
       </w:pPr>
       <w:r>
         <w:t>Editing ROIs</w:t>
@@ -1790,15 +1769,7 @@
     </w:p>
     <w:p>
       <w:r>
-        <w:t xml:space="preserve">ROIs being added have they name in red. A right </w:t>
-      </w:r>
-      <w:proofErr w:type="gramStart"/>
-      <w:r>
-        <w:t>click</w:t>
-      </w:r>
-      <w:proofErr w:type="gramEnd"/>
-      <w:r>
-        <w:t xml:space="preserve"> on the ROI allow you to delete it. </w:t>
+        <w:t xml:space="preserve">ROIs being added have they name in red. A right click on the ROI allow you to delete it. </w:t>
       </w:r>
     </w:p>
     <w:p>
@@ -1806,6 +1777,10 @@
         <w:jc w:val="center"/>
       </w:pPr>
       <w:r>
+        <w:rPr>
+          <w:noProof/>
+          <w:lang w:eastAsia="en-GB"/>
+        </w:rPr>
         <w:drawing>
           <wp:inline distT="0" distB="0" distL="0" distR="0" wp14:anchorId="43DA9399" wp14:editId="531FC871">
             <wp:extent cx="1848108" cy="1762371"/>
@@ -1843,6 +1818,10 @@
         </w:drawing>
       </w:r>
       <w:r>
+        <w:rPr>
+          <w:noProof/>
+          <w:lang w:eastAsia="en-GB"/>
+        </w:rPr>
         <w:drawing>
           <wp:inline distT="0" distB="0" distL="0" distR="0" wp14:anchorId="408F237B" wp14:editId="64B5C4EF">
             <wp:extent cx="1390844" cy="962159"/>
@@ -1885,7 +1864,19 @@
         <w:t>Type the “return” key to validate</w:t>
       </w:r>
       <w:r>
-        <w:t xml:space="preserve"> and move to the net camera / next experiment. Once done on your selection, if you click on “select/Browse ROIs” again, the previously selected ROIs will be displayed in yellow</w:t>
+        <w:t xml:space="preserve"> and move to the </w:t>
+      </w:r>
+      <w:r>
+        <w:t>ne</w:t>
+      </w:r>
+      <w:r>
+        <w:t>x</w:t>
+      </w:r>
+      <w:r>
+        <w:t>t</w:t>
+      </w:r>
+      <w:r>
+        <w:t xml:space="preserve"> camera / next experiment. Once done on your selection, if you click on “select/Browse ROIs” again, the previously selected ROIs will be displayed in yellow</w:t>
       </w:r>
     </w:p>
     <w:p>
@@ -1893,6 +1884,10 @@
         <w:jc w:val="center"/>
       </w:pPr>
       <w:r>
+        <w:rPr>
+          <w:noProof/>
+          <w:lang w:eastAsia="en-GB"/>
+        </w:rPr>
         <w:lastRenderedPageBreak/>
         <w:drawing>
           <wp:inline distT="0" distB="0" distL="0" distR="0" wp14:anchorId="626A6A15" wp14:editId="14F3B5F6">
@@ -1942,6 +1937,10 @@
     </w:p>
     <w:p>
       <w:r>
+        <w:rPr>
+          <w:noProof/>
+          <w:lang w:eastAsia="en-GB"/>
+        </w:rPr>
         <w:drawing>
           <wp:inline distT="0" distB="0" distL="0" distR="0" wp14:anchorId="2C8ADA06" wp14:editId="4E4331E6">
             <wp:extent cx="5731510" cy="1022985"/>
@@ -1981,7 +1980,7 @@
     </w:p>
     <w:p>
       <w:pPr>
-        <w:pStyle w:val="Titre1"/>
+        <w:pStyle w:val="Heading1"/>
       </w:pPr>
       <w:r>
         <w:t>Analysis</w:t>
@@ -1992,6 +1991,10 @@
         <w:t xml:space="preserve">Once defined, you can calculate motion index for each ROI. Select the experiment/Group of experiment to process in the “experiments” column, then click on </w:t>
       </w:r>
       <w:r>
+        <w:rPr>
+          <w:noProof/>
+          <w:lang w:eastAsia="en-GB"/>
+        </w:rPr>
         <w:drawing>
           <wp:inline distT="0" distB="0" distL="0" distR="0" wp14:anchorId="3FDBC26E" wp14:editId="6DACEEDC">
             <wp:extent cx="1333686" cy="304843"/>
@@ -2044,6 +2047,10 @@
     </w:p>
     <w:p>
       <w:r>
+        <w:rPr>
+          <w:noProof/>
+          <w:lang w:eastAsia="en-GB"/>
+        </w:rPr>
         <w:drawing>
           <wp:inline distT="0" distB="0" distL="0" distR="0" wp14:anchorId="27CBCDB4" wp14:editId="1C69751C">
             <wp:extent cx="1038370" cy="228632"/>
@@ -2091,6 +2098,10 @@
         <w:jc w:val="center"/>
       </w:pPr>
       <w:r>
+        <w:rPr>
+          <w:noProof/>
+          <w:lang w:eastAsia="en-GB"/>
+        </w:rPr>
         <w:drawing>
           <wp:inline distT="0" distB="0" distL="0" distR="0" wp14:anchorId="2999F2FC" wp14:editId="5E3BFF4F">
             <wp:extent cx="714375" cy="519210"/>
@@ -2153,6 +2164,10 @@
         <w:jc w:val="center"/>
       </w:pPr>
       <w:r>
+        <w:rPr>
+          <w:noProof/>
+          <w:lang w:eastAsia="en-GB"/>
+        </w:rPr>
         <w:drawing>
           <wp:inline distT="0" distB="0" distL="0" distR="0" wp14:anchorId="7D746670" wp14:editId="6CE6B663">
             <wp:extent cx="2553056" cy="828791"/>
@@ -2192,7 +2207,7 @@
     </w:p>
     <w:p>
       <w:pPr>
-        <w:pStyle w:val="Titre1"/>
+        <w:pStyle w:val="Heading1"/>
       </w:pPr>
       <w:r>
         <w:t xml:space="preserve">Updating </w:t>
@@ -2203,12 +2218,12 @@
     </w:p>
     <w:p>
       <w:pPr>
-        <w:pStyle w:val="Paragraphedeliste"/>
-      </w:pPr>
-    </w:p>
-    <w:p>
-      <w:pPr>
-        <w:pStyle w:val="Titre2"/>
+        <w:pStyle w:val="ListParagraph"/>
+      </w:pPr>
+    </w:p>
+    <w:p>
+      <w:pPr>
+        <w:pStyle w:val="Heading2"/>
       </w:pPr>
       <w:r>
         <w:t xml:space="preserve">Update </w:t>
@@ -2224,12 +2239,12 @@
     </w:p>
     <w:p>
       <w:pPr>
-        <w:pStyle w:val="Paragraphedeliste"/>
-      </w:pPr>
-    </w:p>
-    <w:p>
-      <w:pPr>
-        <w:pStyle w:val="Paragraphedeliste"/>
+        <w:pStyle w:val="ListParagraph"/>
+      </w:pPr>
+    </w:p>
+    <w:p>
+      <w:pPr>
+        <w:pStyle w:val="ListParagraph"/>
         <w:numPr>
           <w:ilvl w:val="0"/>
           <w:numId w:val="6"/>
@@ -2249,10 +2264,14 @@
     </w:p>
     <w:p>
       <w:pPr>
-        <w:pStyle w:val="Paragraphedeliste"/>
+        <w:pStyle w:val="ListParagraph"/>
         <w:jc w:val="center"/>
       </w:pPr>
       <w:r>
+        <w:rPr>
+          <w:noProof/>
+          <w:lang w:eastAsia="en-GB"/>
+        </w:rPr>
         <w:drawing>
           <wp:inline distT="0" distB="0" distL="0" distR="0" wp14:anchorId="4644D104" wp14:editId="3E1ACDCD">
             <wp:extent cx="1705213" cy="619211"/>
@@ -2292,7 +2311,7 @@
     </w:p>
     <w:p>
       <w:pPr>
-        <w:pStyle w:val="Paragraphedeliste"/>
+        <w:pStyle w:val="ListParagraph"/>
       </w:pPr>
       <w:r>
         <w:t>The individual recordings are displayed on the experiment window</w:t>
@@ -2300,7 +2319,7 @@
     </w:p>
     <w:p>
       <w:pPr>
-        <w:pStyle w:val="Paragraphedeliste"/>
+        <w:pStyle w:val="ListParagraph"/>
         <w:numPr>
           <w:ilvl w:val="0"/>
           <w:numId w:val="6"/>
@@ -2310,6 +2329,10 @@
         <w:t>Browse the experiments</w:t>
       </w:r>
       <w:r>
+        <w:rPr>
+          <w:noProof/>
+          <w:lang w:eastAsia="en-GB"/>
+        </w:rPr>
         <w:drawing>
           <wp:inline distT="0" distB="0" distL="0" distR="0" wp14:anchorId="712BA6F3" wp14:editId="6C766CC1">
             <wp:extent cx="1314633" cy="314369"/>
@@ -2349,7 +2372,7 @@
     </w:p>
     <w:p>
       <w:pPr>
-        <w:pStyle w:val="Paragraphedeliste"/>
+        <w:pStyle w:val="ListParagraph"/>
         <w:numPr>
           <w:ilvl w:val="0"/>
           <w:numId w:val="6"/>
@@ -2361,10 +2384,14 @@
     </w:p>
     <w:p>
       <w:pPr>
-        <w:pStyle w:val="Paragraphedeliste"/>
+        <w:pStyle w:val="ListParagraph"/>
         <w:jc w:val="center"/>
       </w:pPr>
       <w:r>
+        <w:rPr>
+          <w:noProof/>
+          <w:lang w:eastAsia="en-GB"/>
+        </w:rPr>
         <w:drawing>
           <wp:inline distT="0" distB="0" distL="0" distR="0" wp14:anchorId="5AF8E866" wp14:editId="54D2C260">
             <wp:extent cx="2353003" cy="2114845"/>
@@ -2404,24 +2431,25 @@
     </w:p>
     <w:p>
       <w:pPr>
-        <w:pStyle w:val="Paragraphedeliste"/>
+        <w:pStyle w:val="ListParagraph"/>
       </w:pPr>
       <w:r>
         <w:t>If you move/resize a green ROI, the label will turn yellow</w:t>
       </w:r>
       <w:r>
-        <w:t xml:space="preserve">, </w:t>
-      </w:r>
-      <w:r>
-        <w:t>indicating that a new MI extraction will be necessary.</w:t>
-      </w:r>
-    </w:p>
-    <w:p>
-      <w:pPr>
-        <w:pStyle w:val="Paragraphedeliste"/>
+        <w:t>, indicating that a new MI extraction will be necessary.</w:t>
+      </w:r>
+    </w:p>
+    <w:p>
+      <w:pPr>
+        <w:pStyle w:val="ListParagraph"/>
         <w:jc w:val="center"/>
       </w:pPr>
       <w:r>
+        <w:rPr>
+          <w:noProof/>
+          <w:lang w:eastAsia="en-GB"/>
+        </w:rPr>
         <w:drawing>
           <wp:inline distT="0" distB="0" distL="0" distR="0" wp14:anchorId="646C420A" wp14:editId="0820E026">
             <wp:extent cx="1038370" cy="1076475"/>
@@ -2461,12 +2489,12 @@
     </w:p>
     <w:p>
       <w:pPr>
-        <w:pStyle w:val="Paragraphedeliste"/>
-      </w:pPr>
-    </w:p>
-    <w:p>
-      <w:pPr>
-        <w:pStyle w:val="Paragraphedeliste"/>
+        <w:pStyle w:val="ListParagraph"/>
+      </w:pPr>
+    </w:p>
+    <w:p>
+      <w:pPr>
+        <w:pStyle w:val="ListParagraph"/>
       </w:pPr>
       <w:r>
         <w:t>After validating the change (i.e. after closing the window), the analysed checkbox will be unchecked, indicating that reanalysis is required</w:t>
@@ -2476,30 +2504,57 @@
       </w:r>
     </w:p>
     <w:p>
-      <w:pPr>
-        <w:pStyle w:val="Paragraphedeliste"/>
-      </w:pPr>
-    </w:p>
-    <w:p>
-      <w:pPr>
-        <w:pStyle w:val="Titre2"/>
-      </w:pPr>
-      <w:r>
-        <w:t>Display extracted MIs</w:t>
-      </w:r>
-    </w:p>
-    <w:p>
-      <w:r>
-        <w:t>If you extracted all Motion indices, you should see a figure like this</w:t>
-      </w:r>
-    </w:p>
-    <w:p>
+      <w:proofErr w:type="gramStart"/>
+      <w:r>
+        <w:t>Note :</w:t>
+      </w:r>
+      <w:proofErr w:type="gramEnd"/>
+      <w:r>
+        <w:t xml:space="preserve"> If you move the Motion index on the consensus frame, the ROI is moved accordingly for all videos in that experiment</w:t>
+      </w:r>
+    </w:p>
+    <w:p/>
+    <w:p>
+      <w:pPr>
+        <w:pStyle w:val="Heading2"/>
+      </w:pPr>
+      <w:r>
+        <w:t>Correct for camera movement</w:t>
+      </w:r>
+    </w:p>
+    <w:p>
+      <w:r>
+        <w:t>During an experiment, you may have camera movement. You have the possibility to introduce and offset for all ROIs. ROIs will all have the same offset for a given video. ROI size cannot be changed during recordings</w:t>
+      </w:r>
+    </w:p>
+    <w:p>
+      <w:pPr>
+        <w:jc w:val="center"/>
+      </w:pPr>
+    </w:p>
+    <w:p>
+      <w:pPr>
+        <w:jc w:val="center"/>
+      </w:pPr>
+      <w:r>
+        <w:t xml:space="preserve">To correct for camera displacement, you must first specify ROI location in the consensus frame. When the camera moves, the consensus frame may be blurry or show multiple ghost images, due to </w:t>
+      </w:r>
+      <w:r>
+        <w:lastRenderedPageBreak/>
+        <w:t xml:space="preserve">a camera offset. </w:t>
+      </w:r>
+      <w:r>
+        <w:t>The ROIs should be correct for the beginning of the experiment.</w:t>
+      </w:r>
+      <w:r>
+        <w:t xml:space="preserve"> </w:t>
+      </w:r>
       <w:r>
         <w:drawing>
-          <wp:inline distT="0" distB="0" distL="0" distR="0" wp14:anchorId="483EE4AB" wp14:editId="6CE25916">
-            <wp:extent cx="5731510" cy="1579880"/>
-            <wp:effectExtent l="0" t="0" r="2540" b="1270"/>
-            <wp:docPr id="28" name="Image 28"/>
+          <wp:inline distT="0" distB="0" distL="0" distR="0" wp14:anchorId="21468C62" wp14:editId="2A845A81">
+            <wp:extent cx="3057525" cy="2431183"/>
+            <wp:effectExtent l="0" t="0" r="0" b="7620"/>
+            <wp:docPr id="7" name="Picture 7"/>
             <wp:cNvGraphicFramePr>
               <a:graphicFrameLocks xmlns:a="http://schemas.openxmlformats.org/drawingml/2006/main" noChangeAspect="1"/>
             </wp:cNvGraphicFramePr>
@@ -2519,7 +2574,7 @@
                   <pic:spPr>
                     <a:xfrm>
                       <a:off x="0" y="0"/>
-                      <a:ext cx="5731510" cy="1579880"/>
+                      <a:ext cx="3066976" cy="2438698"/>
                     </a:xfrm>
                     <a:prstGeom prst="rect">
                       <a:avLst/>
@@ -2534,22 +2589,24 @@
     </w:p>
     <w:p>
       <w:r>
-        <w:t>For each MI, a plot of the whole experiment is displayed (time in seconds). Grey areas indicate gaps between recordings.</w:t>
-      </w:r>
-    </w:p>
-    <w:p>
-      <w:r>
-        <w:lastRenderedPageBreak/>
-        <w:t>If you extracted multiple ROIs, you will see multiple subplot.</w:t>
-      </w:r>
-    </w:p>
-    <w:p>
+        <w:t>You can use the slider at the bottom of the figure to move across the recordings</w:t>
+      </w:r>
+      <w:r>
+        <w:t>. The first position of the slider corresponds to the consensus frame, while the following ones correspond to each video of the recording.</w:t>
+      </w:r>
+      <w:bookmarkStart w:id="0" w:name="_GoBack"/>
+      <w:bookmarkEnd w:id="0"/>
+    </w:p>
+    <w:p>
+      <w:pPr>
+        <w:jc w:val="center"/>
+      </w:pPr>
       <w:r>
         <w:drawing>
-          <wp:inline distT="0" distB="0" distL="0" distR="0" wp14:anchorId="7A4D4BA3" wp14:editId="024C4DD3">
-            <wp:extent cx="5731510" cy="3582670"/>
+          <wp:inline distT="0" distB="0" distL="0" distR="0" wp14:anchorId="17869FF5" wp14:editId="22B3331A">
+            <wp:extent cx="5731510" cy="323850"/>
             <wp:effectExtent l="0" t="0" r="2540" b="0"/>
-            <wp:docPr id="29" name="Image 29"/>
+            <wp:docPr id="10" name="Picture 10"/>
             <wp:cNvGraphicFramePr>
               <a:graphicFrameLocks xmlns:a="http://schemas.openxmlformats.org/drawingml/2006/main" noChangeAspect="1"/>
             </wp:cNvGraphicFramePr>
@@ -2569,6 +2626,718 @@
                   <pic:spPr>
                     <a:xfrm>
                       <a:off x="0" y="0"/>
+                      <a:ext cx="5731510" cy="323850"/>
+                    </a:xfrm>
+                    <a:prstGeom prst="rect">
+                      <a:avLst/>
+                    </a:prstGeom>
+                  </pic:spPr>
+                </pic:pic>
+              </a:graphicData>
+            </a:graphic>
+          </wp:inline>
+        </w:drawing>
+      </w:r>
+    </w:p>
+    <w:p>
+      <w:r>
+        <w:t xml:space="preserve">For example, the ROIs were selected correctly for the first </w:t>
+      </w:r>
+      <w:proofErr w:type="gramStart"/>
+      <w:r>
+        <w:t>recording</w:t>
+      </w:r>
+      <w:r>
+        <w:t xml:space="preserve"> :</w:t>
+      </w:r>
+      <w:proofErr w:type="gramEnd"/>
+    </w:p>
+    <w:p>
+      <w:pPr>
+        <w:jc w:val="center"/>
+      </w:pPr>
+      <w:r>
+        <w:drawing>
+          <wp:inline distT="0" distB="0" distL="0" distR="0" wp14:anchorId="602808F3" wp14:editId="489DE489">
+            <wp:extent cx="3590925" cy="2898281"/>
+            <wp:effectExtent l="0" t="0" r="0" b="0"/>
+            <wp:docPr id="31" name="Picture 31"/>
+            <wp:cNvGraphicFramePr>
+              <a:graphicFrameLocks xmlns:a="http://schemas.openxmlformats.org/drawingml/2006/main" noChangeAspect="1"/>
+            </wp:cNvGraphicFramePr>
+            <a:graphic xmlns:a="http://schemas.openxmlformats.org/drawingml/2006/main">
+              <a:graphicData uri="http://schemas.openxmlformats.org/drawingml/2006/picture">
+                <pic:pic xmlns:pic="http://schemas.openxmlformats.org/drawingml/2006/picture">
+                  <pic:nvPicPr>
+                    <pic:cNvPr id="1" name=""/>
+                    <pic:cNvPicPr/>
+                  </pic:nvPicPr>
+                  <pic:blipFill>
+                    <a:blip r:embed="rId34"/>
+                    <a:stretch>
+                      <a:fillRect/>
+                    </a:stretch>
+                  </pic:blipFill>
+                  <pic:spPr>
+                    <a:xfrm>
+                      <a:off x="0" y="0"/>
+                      <a:ext cx="3596466" cy="2902753"/>
+                    </a:xfrm>
+                    <a:prstGeom prst="rect">
+                      <a:avLst/>
+                    </a:prstGeom>
+                  </pic:spPr>
+                </pic:pic>
+              </a:graphicData>
+            </a:graphic>
+          </wp:inline>
+        </w:drawing>
+      </w:r>
+    </w:p>
+    <w:p>
+      <w:r>
+        <w:t>However, a l</w:t>
+      </w:r>
+      <w:r>
+        <w:t>ater video displays an offset:</w:t>
+      </w:r>
+    </w:p>
+    <w:p>
+      <w:pPr>
+        <w:jc w:val="center"/>
+      </w:pPr>
+      <w:r>
+        <w:lastRenderedPageBreak/>
+        <w:drawing>
+          <wp:inline distT="0" distB="0" distL="0" distR="0" wp14:anchorId="08C8C2F6" wp14:editId="5B9C8A2B">
+            <wp:extent cx="4533900" cy="3514200"/>
+            <wp:effectExtent l="0" t="0" r="0" b="0"/>
+            <wp:docPr id="33" name="Picture 33"/>
+            <wp:cNvGraphicFramePr>
+              <a:graphicFrameLocks xmlns:a="http://schemas.openxmlformats.org/drawingml/2006/main" noChangeAspect="1"/>
+            </wp:cNvGraphicFramePr>
+            <a:graphic xmlns:a="http://schemas.openxmlformats.org/drawingml/2006/main">
+              <a:graphicData uri="http://schemas.openxmlformats.org/drawingml/2006/picture">
+                <pic:pic xmlns:pic="http://schemas.openxmlformats.org/drawingml/2006/picture">
+                  <pic:nvPicPr>
+                    <pic:cNvPr id="1" name=""/>
+                    <pic:cNvPicPr/>
+                  </pic:nvPicPr>
+                  <pic:blipFill>
+                    <a:blip r:embed="rId35"/>
+                    <a:stretch>
+                      <a:fillRect/>
+                    </a:stretch>
+                  </pic:blipFill>
+                  <pic:spPr>
+                    <a:xfrm>
+                      <a:off x="0" y="0"/>
+                      <a:ext cx="4551845" cy="3528109"/>
+                    </a:xfrm>
+                    <a:prstGeom prst="rect">
+                      <a:avLst/>
+                    </a:prstGeom>
+                  </pic:spPr>
+                </pic:pic>
+              </a:graphicData>
+            </a:graphic>
+          </wp:inline>
+        </w:drawing>
+      </w:r>
+    </w:p>
+    <w:p>
+      <w:r>
+        <w:t>You can drag the ROIs (which will move together) to the correct location.</w:t>
+      </w:r>
+    </w:p>
+    <w:p>
+      <w:pPr>
+        <w:jc w:val="center"/>
+      </w:pPr>
+      <w:r>
+        <w:drawing>
+          <wp:inline distT="0" distB="0" distL="0" distR="0" wp14:anchorId="2824E2B5" wp14:editId="4BC57DF0">
+            <wp:extent cx="4457700" cy="3487732"/>
+            <wp:effectExtent l="0" t="0" r="0" b="0"/>
+            <wp:docPr id="34" name="Picture 34"/>
+            <wp:cNvGraphicFramePr>
+              <a:graphicFrameLocks xmlns:a="http://schemas.openxmlformats.org/drawingml/2006/main" noChangeAspect="1"/>
+            </wp:cNvGraphicFramePr>
+            <a:graphic xmlns:a="http://schemas.openxmlformats.org/drawingml/2006/main">
+              <a:graphicData uri="http://schemas.openxmlformats.org/drawingml/2006/picture">
+                <pic:pic xmlns:pic="http://schemas.openxmlformats.org/drawingml/2006/picture">
+                  <pic:nvPicPr>
+                    <pic:cNvPr id="1" name=""/>
+                    <pic:cNvPicPr/>
+                  </pic:nvPicPr>
+                  <pic:blipFill>
+                    <a:blip r:embed="rId36"/>
+                    <a:stretch>
+                      <a:fillRect/>
+                    </a:stretch>
+                  </pic:blipFill>
+                  <pic:spPr>
+                    <a:xfrm>
+                      <a:off x="0" y="0"/>
+                      <a:ext cx="4473671" cy="3500228"/>
+                    </a:xfrm>
+                    <a:prstGeom prst="rect">
+                      <a:avLst/>
+                    </a:prstGeom>
+                  </pic:spPr>
+                </pic:pic>
+              </a:graphicData>
+            </a:graphic>
+          </wp:inline>
+        </w:drawing>
+      </w:r>
+    </w:p>
+    <w:p>
+      <w:pPr>
+        <w:pStyle w:val="ListParagraph"/>
+      </w:pPr>
+      <w:r>
+        <w:t>Note:</w:t>
+      </w:r>
+      <w:r>
+        <w:t xml:space="preserve"> The offset is automatically applied to all the </w:t>
+      </w:r>
+      <w:r>
+        <w:t>following recordings, although you can</w:t>
+      </w:r>
+      <w:r>
+        <w:t xml:space="preserve"> set a</w:t>
+      </w:r>
+      <w:r>
+        <w:t xml:space="preserve"> second</w:t>
+      </w:r>
+      <w:r>
+        <w:t xml:space="preserve"> different offset</w:t>
+      </w:r>
+      <w:r>
+        <w:t xml:space="preserve"> on a later video (which will, in turn, be applied to all the subsequent video. See example below. In red, we indicate the only video that needed a manual intervention</w:t>
+      </w:r>
+    </w:p>
+    <w:tbl>
+      <w:tblPr>
+        <w:tblStyle w:val="TableGrid"/>
+        <w:tblW w:w="9209" w:type="dxa"/>
+        <w:jc w:val="center"/>
+        <w:tblLook w:val="04A0" w:firstRow="1" w:lastRow="0" w:firstColumn="1" w:lastColumn="0" w:noHBand="0" w:noVBand="1"/>
+      </w:tblPr>
+      <w:tblGrid>
+        <w:gridCol w:w="749"/>
+        <w:gridCol w:w="1808"/>
+        <w:gridCol w:w="717"/>
+        <w:gridCol w:w="717"/>
+        <w:gridCol w:w="852"/>
+        <w:gridCol w:w="852"/>
+        <w:gridCol w:w="852"/>
+        <w:gridCol w:w="852"/>
+        <w:gridCol w:w="852"/>
+        <w:gridCol w:w="958"/>
+      </w:tblGrid>
+      <w:tr>
+        <w:trPr>
+          <w:jc w:val="center"/>
+        </w:trPr>
+        <w:tc>
+          <w:tcPr>
+            <w:tcW w:w="734" w:type="dxa"/>
+            <w:vAlign w:val="center"/>
+          </w:tcPr>
+          <w:p>
+            <w:pPr>
+              <w:pStyle w:val="ListParagraph"/>
+              <w:ind w:left="0"/>
+              <w:rPr>
+                <w:b/>
+              </w:rPr>
+            </w:pPr>
+            <w:r>
+              <w:rPr>
+                <w:b/>
+              </w:rPr>
+              <w:t>video</w:t>
+            </w:r>
+          </w:p>
+        </w:tc>
+        <w:tc>
+          <w:tcPr>
+            <w:tcW w:w="1767" w:type="dxa"/>
+            <w:vAlign w:val="center"/>
+          </w:tcPr>
+          <w:p>
+            <w:pPr>
+              <w:pStyle w:val="ListParagraph"/>
+              <w:ind w:left="0"/>
+            </w:pPr>
+            <w:proofErr w:type="spellStart"/>
+            <w:r>
+              <w:t>Consensus_frame</w:t>
+            </w:r>
+            <w:proofErr w:type="spellEnd"/>
+          </w:p>
+        </w:tc>
+        <w:tc>
+          <w:tcPr>
+            <w:tcW w:w="704" w:type="dxa"/>
+            <w:vAlign w:val="center"/>
+          </w:tcPr>
+          <w:p>
+            <w:pPr>
+              <w:pStyle w:val="ListParagraph"/>
+              <w:ind w:left="0"/>
+            </w:pPr>
+            <w:r>
+              <w:t>rec_1</w:t>
+            </w:r>
+          </w:p>
+        </w:tc>
+        <w:tc>
+          <w:tcPr>
+            <w:tcW w:w="704" w:type="dxa"/>
+            <w:vAlign w:val="center"/>
+          </w:tcPr>
+          <w:p>
+            <w:pPr>
+              <w:pStyle w:val="ListParagraph"/>
+              <w:ind w:left="0"/>
+            </w:pPr>
+            <w:r>
+              <w:t>rec_</w:t>
+            </w:r>
+            <w:r>
+              <w:t>2</w:t>
+            </w:r>
+          </w:p>
+        </w:tc>
+        <w:tc>
+          <w:tcPr>
+            <w:tcW w:w="836" w:type="dxa"/>
+            <w:vAlign w:val="center"/>
+          </w:tcPr>
+          <w:p>
+            <w:pPr>
+              <w:pStyle w:val="ListParagraph"/>
+              <w:ind w:left="0"/>
+            </w:pPr>
+            <w:r>
+              <w:t>rec_</w:t>
+            </w:r>
+            <w:r>
+              <w:t>3</w:t>
+            </w:r>
+          </w:p>
+        </w:tc>
+        <w:tc>
+          <w:tcPr>
+            <w:tcW w:w="836" w:type="dxa"/>
+            <w:vAlign w:val="center"/>
+          </w:tcPr>
+          <w:p>
+            <w:pPr>
+              <w:pStyle w:val="ListParagraph"/>
+              <w:ind w:left="0"/>
+            </w:pPr>
+            <w:r>
+              <w:t>rec_</w:t>
+            </w:r>
+            <w:r>
+              <w:t>4</w:t>
+            </w:r>
+          </w:p>
+        </w:tc>
+        <w:tc>
+          <w:tcPr>
+            <w:tcW w:w="836" w:type="dxa"/>
+            <w:vAlign w:val="center"/>
+          </w:tcPr>
+          <w:p>
+            <w:pPr>
+              <w:pStyle w:val="ListParagraph"/>
+              <w:ind w:left="0"/>
+            </w:pPr>
+            <w:r>
+              <w:t>rec_</w:t>
+            </w:r>
+            <w:r>
+              <w:t>5</w:t>
+            </w:r>
+          </w:p>
+        </w:tc>
+        <w:tc>
+          <w:tcPr>
+            <w:tcW w:w="836" w:type="dxa"/>
+            <w:vAlign w:val="center"/>
+          </w:tcPr>
+          <w:p>
+            <w:pPr>
+              <w:pStyle w:val="ListParagraph"/>
+              <w:ind w:left="0"/>
+            </w:pPr>
+            <w:r>
+              <w:t>rec_</w:t>
+            </w:r>
+            <w:r>
+              <w:t>6</w:t>
+            </w:r>
+          </w:p>
+        </w:tc>
+        <w:tc>
+          <w:tcPr>
+            <w:tcW w:w="836" w:type="dxa"/>
+            <w:vAlign w:val="center"/>
+          </w:tcPr>
+          <w:p>
+            <w:pPr>
+              <w:pStyle w:val="ListParagraph"/>
+              <w:ind w:left="0"/>
+            </w:pPr>
+            <w:r>
+              <w:t>…</w:t>
+            </w:r>
+          </w:p>
+        </w:tc>
+        <w:tc>
+          <w:tcPr>
+            <w:tcW w:w="1120" w:type="dxa"/>
+            <w:vAlign w:val="center"/>
+          </w:tcPr>
+          <w:p>
+            <w:pPr>
+              <w:pStyle w:val="ListParagraph"/>
+              <w:ind w:left="0"/>
+            </w:pPr>
+            <w:proofErr w:type="spellStart"/>
+            <w:r>
+              <w:t>re</w:t>
+            </w:r>
+            <w:r>
+              <w:t>c_end</w:t>
+            </w:r>
+            <w:proofErr w:type="spellEnd"/>
+          </w:p>
+        </w:tc>
+      </w:tr>
+      <w:tr>
+        <w:trPr>
+          <w:jc w:val="center"/>
+        </w:trPr>
+        <w:tc>
+          <w:tcPr>
+            <w:tcW w:w="734" w:type="dxa"/>
+            <w:vAlign w:val="center"/>
+          </w:tcPr>
+          <w:p>
+            <w:pPr>
+              <w:pStyle w:val="ListParagraph"/>
+              <w:ind w:left="0"/>
+              <w:rPr>
+                <w:b/>
+              </w:rPr>
+            </w:pPr>
+            <w:r>
+              <w:rPr>
+                <w:b/>
+              </w:rPr>
+              <w:t>offset</w:t>
+            </w:r>
+          </w:p>
+        </w:tc>
+        <w:tc>
+          <w:tcPr>
+            <w:tcW w:w="1767" w:type="dxa"/>
+            <w:vAlign w:val="center"/>
+          </w:tcPr>
+          <w:p>
+            <w:pPr>
+              <w:pStyle w:val="ListParagraph"/>
+              <w:ind w:left="0"/>
+              <w:rPr>
+                <w:color w:val="FF0000"/>
+              </w:rPr>
+            </w:pPr>
+            <w:r>
+              <w:rPr>
+                <w:color w:val="FF0000"/>
+              </w:rPr>
+              <w:t>[0 , 0]</w:t>
+            </w:r>
+          </w:p>
+        </w:tc>
+        <w:tc>
+          <w:tcPr>
+            <w:tcW w:w="704" w:type="dxa"/>
+            <w:vAlign w:val="center"/>
+          </w:tcPr>
+          <w:p>
+            <w:pPr>
+              <w:pStyle w:val="ListParagraph"/>
+              <w:ind w:left="0"/>
+            </w:pPr>
+            <w:r>
+              <w:t>[0,0]</w:t>
+            </w:r>
+          </w:p>
+        </w:tc>
+        <w:tc>
+          <w:tcPr>
+            <w:tcW w:w="704" w:type="dxa"/>
+            <w:vAlign w:val="center"/>
+          </w:tcPr>
+          <w:p>
+            <w:pPr>
+              <w:pStyle w:val="ListParagraph"/>
+              <w:ind w:left="0"/>
+            </w:pPr>
+            <w:r>
+              <w:t>[0,0]</w:t>
+            </w:r>
+          </w:p>
+        </w:tc>
+        <w:tc>
+          <w:tcPr>
+            <w:tcW w:w="836" w:type="dxa"/>
+            <w:vAlign w:val="center"/>
+          </w:tcPr>
+          <w:p>
+            <w:pPr>
+              <w:pStyle w:val="ListParagraph"/>
+              <w:ind w:left="0"/>
+              <w:rPr>
+                <w:color w:val="FF0000"/>
+              </w:rPr>
+            </w:pPr>
+            <w:r>
+              <w:rPr>
+                <w:color w:val="FF0000"/>
+              </w:rPr>
+              <w:t>[</w:t>
+            </w:r>
+            <w:r>
+              <w:rPr>
+                <w:color w:val="FF0000"/>
+              </w:rPr>
+              <w:t>10,20</w:t>
+            </w:r>
+            <w:r>
+              <w:rPr>
+                <w:color w:val="FF0000"/>
+              </w:rPr>
+              <w:t>]</w:t>
+            </w:r>
+          </w:p>
+        </w:tc>
+        <w:tc>
+          <w:tcPr>
+            <w:tcW w:w="836" w:type="dxa"/>
+            <w:vAlign w:val="center"/>
+          </w:tcPr>
+          <w:p>
+            <w:pPr>
+              <w:pStyle w:val="ListParagraph"/>
+              <w:ind w:left="0"/>
+            </w:pPr>
+            <w:r>
+              <w:t>[10,20]</w:t>
+            </w:r>
+          </w:p>
+        </w:tc>
+        <w:tc>
+          <w:tcPr>
+            <w:tcW w:w="836" w:type="dxa"/>
+            <w:vAlign w:val="center"/>
+          </w:tcPr>
+          <w:p>
+            <w:pPr>
+              <w:pStyle w:val="ListParagraph"/>
+              <w:ind w:left="0"/>
+            </w:pPr>
+            <w:r>
+              <w:t>[10,20]</w:t>
+            </w:r>
+          </w:p>
+        </w:tc>
+        <w:tc>
+          <w:tcPr>
+            <w:tcW w:w="836" w:type="dxa"/>
+            <w:vAlign w:val="center"/>
+          </w:tcPr>
+          <w:p>
+            <w:pPr>
+              <w:pStyle w:val="ListParagraph"/>
+              <w:ind w:left="0"/>
+              <w:rPr>
+                <w:color w:val="FF0000"/>
+              </w:rPr>
+            </w:pPr>
+            <w:r>
+              <w:rPr>
+                <w:color w:val="FF0000"/>
+              </w:rPr>
+              <w:t>[</w:t>
+            </w:r>
+            <w:r>
+              <w:rPr>
+                <w:color w:val="FF0000"/>
+              </w:rPr>
+              <w:t>4</w:t>
+            </w:r>
+            <w:r>
+              <w:rPr>
+                <w:color w:val="FF0000"/>
+              </w:rPr>
+              <w:t>0,</w:t>
+            </w:r>
+            <w:r>
+              <w:rPr>
+                <w:color w:val="FF0000"/>
+              </w:rPr>
+              <w:t>15</w:t>
+            </w:r>
+            <w:r>
+              <w:rPr>
+                <w:color w:val="FF0000"/>
+              </w:rPr>
+              <w:t>]</w:t>
+            </w:r>
+          </w:p>
+        </w:tc>
+        <w:tc>
+          <w:tcPr>
+            <w:tcW w:w="836" w:type="dxa"/>
+            <w:vAlign w:val="center"/>
+          </w:tcPr>
+          <w:p>
+            <w:pPr>
+              <w:pStyle w:val="ListParagraph"/>
+              <w:ind w:left="0"/>
+            </w:pPr>
+            <w:r>
+              <w:t>[40,15]</w:t>
+            </w:r>
+          </w:p>
+        </w:tc>
+        <w:tc>
+          <w:tcPr>
+            <w:tcW w:w="1120" w:type="dxa"/>
+            <w:vAlign w:val="center"/>
+          </w:tcPr>
+          <w:p>
+            <w:pPr>
+              <w:pStyle w:val="ListParagraph"/>
+              <w:ind w:left="0"/>
+            </w:pPr>
+            <w:r>
+              <w:t>[40,15]</w:t>
+            </w:r>
+          </w:p>
+        </w:tc>
+      </w:tr>
+    </w:tbl>
+    <w:p>
+      <w:pPr>
+        <w:pStyle w:val="ListParagraph"/>
+      </w:pPr>
+    </w:p>
+    <w:p>
+      <w:pPr>
+        <w:pStyle w:val="Heading2"/>
+      </w:pPr>
+      <w:r>
+        <w:lastRenderedPageBreak/>
+        <w:t>Display extracted MIs</w:t>
+      </w:r>
+    </w:p>
+    <w:p>
+      <w:r>
+        <w:t>If you extracted all Motion indices, you should see a figure like this</w:t>
+      </w:r>
+    </w:p>
+    <w:p>
+      <w:r>
+        <w:rPr>
+          <w:noProof/>
+          <w:lang w:eastAsia="en-GB"/>
+        </w:rPr>
+        <w:drawing>
+          <wp:inline distT="0" distB="0" distL="0" distR="0" wp14:anchorId="483EE4AB" wp14:editId="6CE25916">
+            <wp:extent cx="5731510" cy="1579880"/>
+            <wp:effectExtent l="0" t="0" r="2540" b="1270"/>
+            <wp:docPr id="28" name="Image 28"/>
+            <wp:cNvGraphicFramePr>
+              <a:graphicFrameLocks xmlns:a="http://schemas.openxmlformats.org/drawingml/2006/main" noChangeAspect="1"/>
+            </wp:cNvGraphicFramePr>
+            <a:graphic xmlns:a="http://schemas.openxmlformats.org/drawingml/2006/main">
+              <a:graphicData uri="http://schemas.openxmlformats.org/drawingml/2006/picture">
+                <pic:pic xmlns:pic="http://schemas.openxmlformats.org/drawingml/2006/picture">
+                  <pic:nvPicPr>
+                    <pic:cNvPr id="1" name=""/>
+                    <pic:cNvPicPr/>
+                  </pic:nvPicPr>
+                  <pic:blipFill>
+                    <a:blip r:embed="rId37"/>
+                    <a:stretch>
+                      <a:fillRect/>
+                    </a:stretch>
+                  </pic:blipFill>
+                  <pic:spPr>
+                    <a:xfrm>
+                      <a:off x="0" y="0"/>
+                      <a:ext cx="5731510" cy="1579880"/>
+                    </a:xfrm>
+                    <a:prstGeom prst="rect">
+                      <a:avLst/>
+                    </a:prstGeom>
+                  </pic:spPr>
+                </pic:pic>
+              </a:graphicData>
+            </a:graphic>
+          </wp:inline>
+        </w:drawing>
+      </w:r>
+    </w:p>
+    <w:p>
+      <w:r>
+        <w:t>For each MI, a plot of the whole experiment is displayed (time in seconds). Grey areas indicate gaps between recordings.</w:t>
+      </w:r>
+    </w:p>
+    <w:p>
+      <w:r>
+        <w:t>If you extracted multiple ROIs, you will see multiple subplot.</w:t>
+      </w:r>
+    </w:p>
+    <w:p>
+      <w:r>
+        <w:rPr>
+          <w:noProof/>
+          <w:lang w:eastAsia="en-GB"/>
+        </w:rPr>
+        <w:drawing>
+          <wp:inline distT="0" distB="0" distL="0" distR="0" wp14:anchorId="7A4D4BA3" wp14:editId="024C4DD3">
+            <wp:extent cx="5731510" cy="3582670"/>
+            <wp:effectExtent l="0" t="0" r="2540" b="0"/>
+            <wp:docPr id="29" name="Image 29"/>
+            <wp:cNvGraphicFramePr>
+              <a:graphicFrameLocks xmlns:a="http://schemas.openxmlformats.org/drawingml/2006/main" noChangeAspect="1"/>
+            </wp:cNvGraphicFramePr>
+            <a:graphic xmlns:a="http://schemas.openxmlformats.org/drawingml/2006/main">
+              <a:graphicData uri="http://schemas.openxmlformats.org/drawingml/2006/picture">
+                <pic:pic xmlns:pic="http://schemas.openxmlformats.org/drawingml/2006/picture">
+                  <pic:nvPicPr>
+                    <pic:cNvPr id="1" name=""/>
+                    <pic:cNvPicPr/>
+                  </pic:nvPicPr>
+                  <pic:blipFill>
+                    <a:blip r:embed="rId38"/>
+                    <a:stretch>
+                      <a:fillRect/>
+                    </a:stretch>
+                  </pic:blipFill>
+                  <pic:spPr>
+                    <a:xfrm>
+                      <a:off x="0" y="0"/>
                       <a:ext cx="5731510" cy="3582670"/>
                     </a:xfrm>
                     <a:prstGeom prst="rect">
@@ -2593,7 +3362,7 @@
     </w:p>
     <w:p>
       <w:pPr>
-        <w:pStyle w:val="Titre1"/>
+        <w:pStyle w:val="Heading1"/>
       </w:pPr>
       <w:r>
         <w:t>Scripted analysis</w:t>
@@ -2627,8 +3396,6 @@
       <w:r>
         <w:t>…</w:t>
       </w:r>
-      <w:bookmarkStart w:id="0" w:name="_GoBack"/>
-      <w:bookmarkEnd w:id="0"/>
     </w:p>
     <w:sectPr>
       <w:pgSz w:w="11906" w:h="16838"/>
@@ -2641,7 +3408,7 @@
 </file>
 
 <file path=word/numbering.xml><?xml version="1.0" encoding="utf-8"?>
-<w:numbering xmlns:wpc="http://schemas.microsoft.com/office/word/2010/wordprocessingCanvas" xmlns:cx="http://schemas.microsoft.com/office/drawing/2014/chartex" xmlns:cx1="http://schemas.microsoft.com/office/drawing/2015/9/8/chartex" xmlns:cx2="http://schemas.microsoft.com/office/drawing/2015/10/21/chartex" xmlns:cx3="http://schemas.microsoft.com/office/drawing/2016/5/9/chartex" xmlns:cx4="http://schemas.microsoft.com/office/drawing/2016/5/10/chartex" xmlns:cx5="http://schemas.microsoft.com/office/drawing/2016/5/11/chartex" xmlns:cx6="http://schemas.microsoft.com/office/drawing/2016/5/12/chartex" xmlns:cx7="http://schemas.microsoft.com/office/drawing/2016/5/13/chartex" xmlns:cx8="http://schemas.microsoft.com/office/drawing/2016/5/14/chartex" xmlns:mc="http://schemas.openxmlformats.org/markup-compatibility/2006" xmlns:aink="http://schemas.microsoft.com/office/drawing/2016/ink" xmlns:am3d="http://schemas.microsoft.com/office/drawing/2017/model3d" xmlns:o="urn:schemas-microsoft-com:office:office" xmlns:r="http://schemas.openxmlformats.org/officeDocument/2006/relationships" xmlns:m="http://schemas.openxmlformats.org/officeDocument/2006/math" xmlns:v="urn:schemas-microsoft-com:vml" xmlns:wp14="http://schemas.microsoft.com/office/word/2010/wordprocessingDrawing" xmlns:wp="http://schemas.openxmlformats.org/drawingml/2006/wordprocessingDrawing" xmlns:w10="urn:schemas-microsoft-com:office:word" xmlns:w="http://schemas.openxmlformats.org/wordprocessingml/2006/main" xmlns:w14="http://schemas.microsoft.com/office/word/2010/wordml" xmlns:w15="http://schemas.microsoft.com/office/word/2012/wordml" xmlns:w16cid="http://schemas.microsoft.com/office/word/2016/wordml/cid" xmlns:w16se="http://schemas.microsoft.com/office/word/2015/wordml/symex" xmlns:wpg="http://schemas.microsoft.com/office/word/2010/wordprocessingGroup" xmlns:wpi="http://schemas.microsoft.com/office/word/2010/wordprocessingInk" xmlns:wne="http://schemas.microsoft.com/office/word/2006/wordml" xmlns:wps="http://schemas.microsoft.com/office/word/2010/wordprocessingShape" mc:Ignorable="w14 w15 w16se w16cid wp14">
+<w:numbering xmlns:wpc="http://schemas.microsoft.com/office/word/2010/wordprocessingCanvas" xmlns:cx="http://schemas.microsoft.com/office/drawing/2014/chartex" xmlns:mc="http://schemas.openxmlformats.org/markup-compatibility/2006" xmlns:o="urn:schemas-microsoft-com:office:office" xmlns:r="http://schemas.openxmlformats.org/officeDocument/2006/relationships" xmlns:m="http://schemas.openxmlformats.org/officeDocument/2006/math" xmlns:v="urn:schemas-microsoft-com:vml" xmlns:wp14="http://schemas.microsoft.com/office/word/2010/wordprocessingDrawing" xmlns:wp="http://schemas.openxmlformats.org/drawingml/2006/wordprocessingDrawing" xmlns:w10="urn:schemas-microsoft-com:office:word" xmlns:w="http://schemas.openxmlformats.org/wordprocessingml/2006/main" xmlns:w14="http://schemas.microsoft.com/office/word/2010/wordml" xmlns:w15="http://schemas.microsoft.com/office/word/2012/wordml" xmlns:w16se="http://schemas.microsoft.com/office/word/2015/wordml/symex" xmlns:wpg="http://schemas.microsoft.com/office/word/2010/wordprocessingGroup" xmlns:wpi="http://schemas.microsoft.com/office/word/2010/wordprocessingInk" xmlns:wne="http://schemas.microsoft.com/office/word/2006/wordml" xmlns:wps="http://schemas.microsoft.com/office/word/2010/wordprocessingShape" mc:Ignorable="w14 w15 w16se wp14">
   <w:abstractNum w:abstractNumId="0" w15:restartNumberingAfterBreak="0">
     <w:nsid w:val="02023A5B"/>
     <w:multiLevelType w:val="hybridMultilevel"/>
@@ -3386,7 +4153,7 @@
 </file>
 
 <file path=word/styles.xml><?xml version="1.0" encoding="utf-8"?>
-<w:styles xmlns:mc="http://schemas.openxmlformats.org/markup-compatibility/2006" xmlns:r="http://schemas.openxmlformats.org/officeDocument/2006/relationships" xmlns:w="http://schemas.openxmlformats.org/wordprocessingml/2006/main" xmlns:w14="http://schemas.microsoft.com/office/word/2010/wordml" xmlns:w15="http://schemas.microsoft.com/office/word/2012/wordml" xmlns:w16cid="http://schemas.microsoft.com/office/word/2016/wordml/cid" xmlns:w16se="http://schemas.microsoft.com/office/word/2015/wordml/symex" mc:Ignorable="w14 w15 w16se w16cid">
+<w:styles xmlns:mc="http://schemas.openxmlformats.org/markup-compatibility/2006" xmlns:r="http://schemas.openxmlformats.org/officeDocument/2006/relationships" xmlns:w="http://schemas.openxmlformats.org/wordprocessingml/2006/main" xmlns:w14="http://schemas.microsoft.com/office/word/2010/wordml" xmlns:w15="http://schemas.microsoft.com/office/word/2012/wordml" xmlns:w16se="http://schemas.microsoft.com/office/word/2015/wordml/symex" mc:Ignorable="w14 w15 w16se">
   <w:docDefaults>
     <w:rPrDefault>
       <w:rPr>
@@ -3402,7 +4169,7 @@
       </w:pPr>
     </w:pPrDefault>
   </w:docDefaults>
-  <w:latentStyles w:defLockedState="0" w:defUIPriority="99" w:defSemiHidden="0" w:defUnhideWhenUsed="0" w:defQFormat="0" w:count="377">
+  <w:latentStyles w:defLockedState="0" w:defUIPriority="99" w:defSemiHidden="0" w:defUnhideWhenUsed="0" w:defQFormat="0" w:count="371">
     <w:lsdException w:name="Normal" w:uiPriority="0" w:qFormat="1"/>
     <w:lsdException w:name="heading 1" w:uiPriority="9" w:qFormat="1"/>
     <w:lsdException w:name="heading 2" w:semiHidden="1" w:uiPriority="9" w:unhideWhenUsed="1" w:qFormat="1"/>
@@ -3550,8 +4317,11 @@
     <w:lsdException w:name="Table 3D effects 3" w:semiHidden="1" w:unhideWhenUsed="1"/>
     <w:lsdException w:name="Table Contemporary" w:semiHidden="1" w:unhideWhenUsed="1"/>
     <w:lsdException w:name="Table Elegant" w:semiHidden="1" w:unhideWhenUsed="1"/>
+    <w:lsdException w:name="Table Professional" w:semiHidden="1" w:unhideWhenUsed="1"/>
     <w:lsdException w:name="Table Subtle 1" w:semiHidden="1" w:unhideWhenUsed="1"/>
     <w:lsdException w:name="Table Subtle 2" w:semiHidden="1" w:unhideWhenUsed="1"/>
+    <w:lsdException w:name="Table Web 1" w:semiHidden="1" w:unhideWhenUsed="1"/>
+    <w:lsdException w:name="Table Web 2" w:semiHidden="1" w:unhideWhenUsed="1"/>
     <w:lsdException w:name="Table Web 3" w:semiHidden="1" w:unhideWhenUsed="1"/>
     <w:lsdException w:name="Balloon Text" w:semiHidden="1" w:unhideWhenUsed="1"/>
     <w:lsdException w:name="Table Grid" w:uiPriority="39"/>
@@ -3771,23 +4541,17 @@
     <w:lsdException w:name="List Table 5 Dark Accent 6" w:uiPriority="50"/>
     <w:lsdException w:name="List Table 6 Colorful Accent 6" w:uiPriority="51"/>
     <w:lsdException w:name="List Table 7 Colorful Accent 6" w:uiPriority="52"/>
-    <w:lsdException w:name="Mention" w:semiHidden="1" w:unhideWhenUsed="1"/>
-    <w:lsdException w:name="Smart Hyperlink" w:semiHidden="1" w:unhideWhenUsed="1"/>
-    <w:lsdException w:name="Hashtag" w:semiHidden="1" w:unhideWhenUsed="1"/>
-    <w:lsdException w:name="Unresolved Mention" w:semiHidden="1" w:unhideWhenUsed="1"/>
-    <w:lsdException w:name="Smart Link" w:semiHidden="1" w:unhideWhenUsed="1"/>
-    <w:lsdException w:name="Smart Link Error" w:semiHidden="1" w:unhideWhenUsed="1"/>
   </w:latentStyles>
   <w:style w:type="paragraph" w:default="1" w:styleId="Normal">
     <w:name w:val="Normal"/>
     <w:qFormat/>
     <w:rsid w:val="00ED753B"/>
   </w:style>
-  <w:style w:type="paragraph" w:styleId="Titre1">
+  <w:style w:type="paragraph" w:styleId="Heading1">
     <w:name w:val="heading 1"/>
     <w:basedOn w:val="Normal"/>
     <w:next w:val="Normal"/>
-    <w:link w:val="Titre1Car"/>
+    <w:link w:val="Heading1Char"/>
     <w:uiPriority w:val="9"/>
     <w:qFormat/>
     <w:rsid w:val="00F876F6"/>
@@ -3804,11 +4568,11 @@
       <w:szCs w:val="32"/>
     </w:rPr>
   </w:style>
-  <w:style w:type="paragraph" w:styleId="Titre2">
+  <w:style w:type="paragraph" w:styleId="Heading2">
     <w:name w:val="heading 2"/>
     <w:basedOn w:val="Normal"/>
     <w:next w:val="Normal"/>
-    <w:link w:val="Titre2Car"/>
+    <w:link w:val="Heading2Char"/>
     <w:uiPriority w:val="9"/>
     <w:unhideWhenUsed/>
     <w:qFormat/>
@@ -3826,12 +4590,13 @@
       <w:szCs w:val="26"/>
     </w:rPr>
   </w:style>
-  <w:style w:type="character" w:default="1" w:styleId="Policepardfaut">
+  <w:style w:type="character" w:default="1" w:styleId="DefaultParagraphFont">
     <w:name w:val="Default Paragraph Font"/>
     <w:uiPriority w:val="1"/>
+    <w:semiHidden/>
     <w:unhideWhenUsed/>
   </w:style>
-  <w:style w:type="table" w:default="1" w:styleId="TableauNormal">
+  <w:style w:type="table" w:default="1" w:styleId="TableNormal">
     <w:name w:val="Normal Table"/>
     <w:uiPriority w:val="99"/>
     <w:semiHidden/>
@@ -3846,13 +4611,13 @@
       </w:tblCellMar>
     </w:tblPr>
   </w:style>
-  <w:style w:type="numbering" w:default="1" w:styleId="Aucuneliste">
+  <w:style w:type="numbering" w:default="1" w:styleId="NoList">
     <w:name w:val="No List"/>
     <w:uiPriority w:val="99"/>
     <w:semiHidden/>
     <w:unhideWhenUsed/>
   </w:style>
-  <w:style w:type="paragraph" w:styleId="Paragraphedeliste">
+  <w:style w:type="paragraph" w:styleId="ListParagraph">
     <w:name w:val="List Paragraph"/>
     <w:basedOn w:val="Normal"/>
     <w:uiPriority w:val="34"/>
@@ -3863,10 +4628,10 @@
       <w:contextualSpacing/>
     </w:pPr>
   </w:style>
-  <w:style w:type="character" w:customStyle="1" w:styleId="Titre1Car">
-    <w:name w:val="Titre 1 Car"/>
-    <w:basedOn w:val="Policepardfaut"/>
-    <w:link w:val="Titre1"/>
+  <w:style w:type="character" w:customStyle="1" w:styleId="Heading1Char">
+    <w:name w:val="Heading 1 Char"/>
+    <w:basedOn w:val="DefaultParagraphFont"/>
+    <w:link w:val="Heading1"/>
     <w:uiPriority w:val="9"/>
     <w:rsid w:val="00F876F6"/>
     <w:rPr>
@@ -3876,10 +4641,10 @@
       <w:szCs w:val="32"/>
     </w:rPr>
   </w:style>
-  <w:style w:type="character" w:customStyle="1" w:styleId="Titre2Car">
-    <w:name w:val="Titre 2 Car"/>
-    <w:basedOn w:val="Policepardfaut"/>
-    <w:link w:val="Titre2"/>
+  <w:style w:type="character" w:customStyle="1" w:styleId="Heading2Char">
+    <w:name w:val="Heading 2 Char"/>
+    <w:basedOn w:val="DefaultParagraphFont"/>
+    <w:link w:val="Heading2"/>
     <w:uiPriority w:val="9"/>
     <w:rsid w:val="00F876F6"/>
     <w:rPr>
@@ -3889,9 +4654,9 @@
       <w:szCs w:val="26"/>
     </w:rPr>
   </w:style>
-  <w:style w:type="character" w:styleId="Lienhypertexte">
+  <w:style w:type="character" w:styleId="Hyperlink">
     <w:name w:val="Hyperlink"/>
-    <w:basedOn w:val="Policepardfaut"/>
+    <w:basedOn w:val="DefaultParagraphFont"/>
     <w:uiPriority w:val="99"/>
     <w:semiHidden/>
     <w:unhideWhenUsed/>
@@ -3900,6 +4665,25 @@
       <w:color w:val="0000FF"/>
       <w:u w:val="single"/>
     </w:rPr>
+  </w:style>
+  <w:style w:type="table" w:styleId="TableGrid">
+    <w:name w:val="Table Grid"/>
+    <w:basedOn w:val="TableNormal"/>
+    <w:uiPriority w:val="39"/>
+    <w:rsid w:val="007C48E2"/>
+    <w:pPr>
+      <w:spacing w:after="0" w:line="240" w:lineRule="auto"/>
+    </w:pPr>
+    <w:tblPr>
+      <w:tblBorders>
+        <w:top w:val="single" w:sz="4" w:space="0" w:color="auto"/>
+        <w:left w:val="single" w:sz="4" w:space="0" w:color="auto"/>
+        <w:bottom w:val="single" w:sz="4" w:space="0" w:color="auto"/>
+        <w:right w:val="single" w:sz="4" w:space="0" w:color="auto"/>
+        <w:insideH w:val="single" w:sz="4" w:space="0" w:color="auto"/>
+        <w:insideV w:val="single" w:sz="4" w:space="0" w:color="auto"/>
+      </w:tblBorders>
+    </w:tblPr>
   </w:style>
 </w:styles>
 </file>

</xml_diff>